<commit_message>
more fixes, syntax to construct
</commit_message>
<xml_diff>
--- a/documents/DRAFT-cybox-2.1.1-xml-binding-v1.0-wd01.docx
+++ b/documents/DRAFT-cybox-2.1.1-xml-binding-v1.0-wd01.docx
@@ -2602,7 +2602,6 @@
       </w:pPr>
       <w:bookmarkStart w:id="2" w:name="_Toc451328261"/>
       <w:r>
-        <w:lastRenderedPageBreak/>
         <w:t>Introduction</w:t>
       </w:r>
       <w:bookmarkEnd w:id="0"/>
@@ -2707,7 +2706,7 @@
           <w:color w:val="0000EE"/>
           <w:szCs w:val="20"/>
         </w:rPr>
-        <w:instrText xml:space="preserve"> REF _Ref436912835 \r \h </w:instrText>
+        <w:instrText xml:space="preserve"> REF _Ref436912835 \r \h  \* MERGEFORMAT </w:instrText>
       </w:r>
       <w:r>
         <w:rPr>
@@ -2724,7 +2723,7 @@
           <w:color w:val="0000EE"/>
           <w:szCs w:val="20"/>
         </w:rPr>
-        <w:instrText xml:space="preserve"> \* MERGEFORMAT </w:instrText>
+        <w:fldChar w:fldCharType="separate"/>
       </w:r>
       <w:r>
         <w:rPr>
@@ -2733,7 +2732,7 @@
           <w:color w:val="0000EE"/>
           <w:szCs w:val="20"/>
         </w:rPr>
-        <w:fldChar w:fldCharType="separate"/>
+        <w:t>2</w:t>
       </w:r>
       <w:r>
         <w:rPr>
@@ -2742,7 +2741,42 @@
           <w:color w:val="0000EE"/>
           <w:szCs w:val="20"/>
         </w:rPr>
-        <w:t>2</w:t>
+        <w:fldChar w:fldCharType="end"/>
+      </w:r>
+      <w:r>
+        <w:rPr>
+          <w:rFonts w:cs="Arial"/>
+          <w:szCs w:val="20"/>
+        </w:rPr>
+        <w:t xml:space="preserve">, we define a binding rule for each concept in UML that was used in the </w:t>
+      </w:r>
+      <w:r>
+        <w:rPr>
+          <w:rFonts w:cs="Arial"/>
+          <w:szCs w:val="20"/>
+        </w:rPr>
+        <w:t>CybOX</w:t>
+      </w:r>
+      <w:r>
+        <w:rPr>
+          <w:rFonts w:cs="Arial"/>
+          <w:szCs w:val="20"/>
+        </w:rPr>
+        <w:t xml:space="preserve"> specification.  Because the </w:t>
+      </w:r>
+      <w:r>
+        <w:rPr>
+          <w:rFonts w:cs="Arial"/>
+          <w:szCs w:val="20"/>
+        </w:rPr>
+        <w:t>CybOX</w:t>
+      </w:r>
+      <w:r>
+        <w:rPr>
+          <w:rFonts w:cs="Arial"/>
+          <w:szCs w:val="20"/>
+        </w:rPr>
+        <w:t xml:space="preserve"> XML schema were developed before the UML model, Section </w:t>
       </w:r>
       <w:r>
         <w:rPr>
@@ -2751,42 +2785,7 @@
           <w:color w:val="0000EE"/>
           <w:szCs w:val="20"/>
         </w:rPr>
-        <w:fldChar w:fldCharType="end"/>
-      </w:r>
-      <w:r>
-        <w:rPr>
-          <w:rFonts w:cs="Arial"/>
-          <w:szCs w:val="20"/>
-        </w:rPr>
-        <w:t xml:space="preserve">, we define a binding rule for each concept in UML that was used in the </w:t>
-      </w:r>
-      <w:r>
-        <w:rPr>
-          <w:rFonts w:cs="Arial"/>
-          <w:szCs w:val="20"/>
-        </w:rPr>
-        <w:t>CybOX</w:t>
-      </w:r>
-      <w:r>
-        <w:rPr>
-          <w:rFonts w:cs="Arial"/>
-          <w:szCs w:val="20"/>
-        </w:rPr>
-        <w:t xml:space="preserve"> specification.  Because the </w:t>
-      </w:r>
-      <w:r>
-        <w:rPr>
-          <w:rFonts w:cs="Arial"/>
-          <w:szCs w:val="20"/>
-        </w:rPr>
-        <w:t>CybOX</w:t>
-      </w:r>
-      <w:r>
-        <w:rPr>
-          <w:rFonts w:cs="Arial"/>
-          <w:szCs w:val="20"/>
-        </w:rPr>
-        <w:t xml:space="preserve"> XML schema were developed before the UML model, Section </w:t>
+        <w:fldChar w:fldCharType="begin"/>
       </w:r>
       <w:r>
         <w:rPr>
@@ -2795,7 +2794,7 @@
           <w:color w:val="0000EE"/>
           <w:szCs w:val="20"/>
         </w:rPr>
-        <w:fldChar w:fldCharType="begin"/>
+        <w:instrText xml:space="preserve"> REF _Ref451258824 \r \h  \* MERGEFORMAT </w:instrText>
       </w:r>
       <w:r>
         <w:rPr>
@@ -2804,24 +2803,6 @@
           <w:color w:val="0000EE"/>
           <w:szCs w:val="20"/>
         </w:rPr>
-        <w:instrText xml:space="preserve"> REF _Ref451258824 \r \h </w:instrText>
-      </w:r>
-      <w:r>
-        <w:rPr>
-          <w:rFonts w:cs="Arial"/>
-          <w:b/>
-          <w:color w:val="0000EE"/>
-          <w:szCs w:val="20"/>
-        </w:rPr>
-      </w:r>
-      <w:r>
-        <w:rPr>
-          <w:rFonts w:cs="Arial"/>
-          <w:b/>
-          <w:color w:val="0000EE"/>
-          <w:szCs w:val="20"/>
-        </w:rPr>
-        <w:instrText xml:space="preserve"> \* MERGEFORMAT </w:instrText>
       </w:r>
       <w:r>
         <w:rPr>
@@ -2893,20 +2874,13 @@
           <w:b/>
           <w:color w:val="0000EE"/>
         </w:rPr>
-        <w:instrText xml:space="preserve"> REF _Ref451258834 \r \h </w:instrText>
+        <w:instrText xml:space="preserve"> REF _Ref451258834 \r \h  \* MERGEFORMAT </w:instrText>
       </w:r>
       <w:r>
         <w:rPr>
           <w:b/>
           <w:color w:val="0000EE"/>
         </w:rPr>
-      </w:r>
-      <w:r>
-        <w:rPr>
-          <w:b/>
-          <w:color w:val="0000EE"/>
-        </w:rPr>
-        <w:instrText xml:space="preserve"> \* MERGEFORMAT </w:instrText>
       </w:r>
       <w:r>
         <w:rPr>
@@ -2980,21 +2954,7 @@
             <w:rStyle w:val="Hyperlink"/>
             <w:b/>
           </w:rPr>
-          <w:t>RFC</w:t>
-        </w:r>
-        <w:r>
-          <w:rPr>
-            <w:rStyle w:val="Hyperlink"/>
-            <w:b/>
-          </w:rPr>
-          <w:t>2</w:t>
-        </w:r>
-        <w:r>
-          <w:rPr>
-            <w:rStyle w:val="Hyperlink"/>
-            <w:b/>
-          </w:rPr>
-          <w:t>119</w:t>
+          <w:t>RFC2119</w:t>
         </w:r>
       </w:hyperlink>
       <w:r>
@@ -3593,51 +3553,25 @@
       <w:r>
         <w:t xml:space="preserve">Table </w:t>
       </w:r>
-      <w:r>
-        <w:fldChar w:fldCharType="begin"/>
-      </w:r>
-      <w:r>
-        <w:instrText xml:space="preserve"> STYLEREF 1 \s </w:instrText>
-      </w:r>
-      <w:r>
-        <w:fldChar w:fldCharType="separate"/>
-      </w:r>
-      <w:r>
-        <w:rPr>
-          <w:noProof/>
-        </w:rPr>
-        <w:t>1</w:t>
-      </w:r>
-      <w:r>
-        <w:rPr>
-          <w:noProof/>
-        </w:rPr>
-        <w:fldChar w:fldCharType="end"/>
-      </w:r>
+      <w:fldSimple w:instr=" STYLEREF 1 \s ">
+        <w:r>
+          <w:rPr>
+            <w:noProof/>
+          </w:rPr>
+          <w:t>1</w:t>
+        </w:r>
+      </w:fldSimple>
       <w:r>
         <w:noBreakHyphen/>
       </w:r>
-      <w:r>
-        <w:fldChar w:fldCharType="begin"/>
-      </w:r>
-      <w:r>
-        <w:instrText xml:space="preserve"> SEQ Table \* ARABIC \s 1 </w:instrText>
-      </w:r>
-      <w:r>
-        <w:fldChar w:fldCharType="separate"/>
-      </w:r>
-      <w:r>
-        <w:rPr>
-          <w:noProof/>
-        </w:rPr>
-        <w:t>1</w:t>
-      </w:r>
-      <w:r>
-        <w:rPr>
-          <w:noProof/>
-        </w:rPr>
-        <w:fldChar w:fldCharType="end"/>
-      </w:r>
+      <w:fldSimple w:instr=" SEQ Table \* ARABIC \s 1 ">
+        <w:r>
+          <w:rPr>
+            <w:noProof/>
+          </w:rPr>
+          <w:t>1</w:t>
+        </w:r>
+      </w:fldSimple>
       <w:bookmarkEnd w:id="19"/>
       <w:bookmarkEnd w:id="21"/>
       <w:r>
@@ -3909,7 +3843,7 @@
                 <v:shape id="_x0000_i1025" type="#_x0000_t75" style="width:21.75pt;height:21.75pt" o:ole="">
                   <v:imagedata r:id="rId28" o:title=""/>
                 </v:shape>
-                <o:OLEObject Type="Embed" ProgID="PBrush" ShapeID="_x0000_i1025" DrawAspect="Content" ObjectID="_1525077759" r:id="rId29"/>
+                <o:OLEObject Type="Embed" ProgID="PBrush" ShapeID="_x0000_i1025" DrawAspect="Content" ObjectID="_1525082574" r:id="rId29"/>
               </w:object>
             </w:r>
           </w:p>
@@ -4071,7 +4005,7 @@
                 <v:shape id="_x0000_i1026" type="#_x0000_t75" style="width:14.25pt;height:14.25pt" o:ole="">
                   <v:imagedata r:id="rId31" o:title=""/>
                 </v:shape>
-                <o:OLEObject Type="Embed" ProgID="PBrush" ShapeID="_x0000_i1026" DrawAspect="Content" ObjectID="_1525077760" r:id="rId32"/>
+                <o:OLEObject Type="Embed" ProgID="PBrush" ShapeID="_x0000_i1026" DrawAspect="Content" ObjectID="_1525082575" r:id="rId32"/>
               </w:object>
             </w:r>
           </w:p>
@@ -4134,7 +4068,7 @@
                 <v:shape id="_x0000_i1027" type="#_x0000_t75" style="width:14.25pt;height:14.25pt" o:ole="">
                   <v:imagedata r:id="rId33" o:title=""/>
                 </v:shape>
-                <o:OLEObject Type="Embed" ProgID="PBrush" ShapeID="_x0000_i1027" DrawAspect="Content" ObjectID="_1525077761" r:id="rId34"/>
+                <o:OLEObject Type="Embed" ProgID="PBrush" ShapeID="_x0000_i1027" DrawAspect="Content" ObjectID="_1525082576" r:id="rId34"/>
               </w:object>
             </w:r>
           </w:p>
@@ -4326,7 +4260,7 @@
                 <v:shape id="_x0000_i1028" type="#_x0000_t75" style="width:57.75pt;height:35.25pt" o:ole="">
                   <v:imagedata r:id="rId35" o:title=""/>
                 </v:shape>
-                <o:OLEObject Type="Embed" ProgID="PBrush" ShapeID="_x0000_i1028" DrawAspect="Content" ObjectID="_1525077762" r:id="rId36"/>
+                <o:OLEObject Type="Embed" ProgID="PBrush" ShapeID="_x0000_i1028" DrawAspect="Content" ObjectID="_1525082577" r:id="rId36"/>
               </w:object>
             </w:r>
           </w:p>
@@ -4369,54 +4303,54 @@
         </w:numPr>
       </w:pPr>
       <w:bookmarkStart w:id="22" w:name="_Toc450824654"/>
-      <w:bookmarkStart w:id="23" w:name="_Toc85472893"/>
-      <w:bookmarkStart w:id="24" w:name="_Toc287332007"/>
-      <w:bookmarkStart w:id="25" w:name="_Toc451328266"/>
+      <w:bookmarkStart w:id="23" w:name="_Toc451328266"/>
+      <w:bookmarkStart w:id="24" w:name="_Toc85472893"/>
+      <w:bookmarkStart w:id="25" w:name="_Toc287332007"/>
       <w:r>
         <w:t>XSD Examples</w:t>
       </w:r>
       <w:bookmarkEnd w:id="22"/>
+      <w:bookmarkEnd w:id="23"/>
+    </w:p>
+    <w:p>
+      <w:pPr>
+        <w:spacing w:line="259" w:lineRule="auto"/>
+      </w:pPr>
+      <w:r>
+        <w:t>T</w:t>
+      </w:r>
+      <w:r>
+        <w:t>o improve readability</w:t>
+      </w:r>
+      <w:r>
+        <w:t xml:space="preserve">, some </w:t>
+      </w:r>
+      <w:r>
+        <w:t xml:space="preserve">XML in examples </w:t>
+      </w:r>
+      <w:r>
+        <w:t>was</w:t>
+      </w:r>
+      <w:r>
+        <w:t xml:space="preserve"> altered from the actual X</w:t>
+      </w:r>
+      <w:r>
+        <w:t>ML</w:t>
+      </w:r>
+      <w:r>
+        <w:t xml:space="preserve"> schemas.</w:t>
+      </w:r>
+    </w:p>
+    <w:p>
+      <w:pPr>
+        <w:pStyle w:val="Heading2"/>
+      </w:pPr>
+      <w:bookmarkStart w:id="26" w:name="_Toc451328267"/>
+      <w:r>
+        <w:t>Terminology</w:t>
+      </w:r>
+      <w:bookmarkEnd w:id="24"/>
       <w:bookmarkEnd w:id="25"/>
-    </w:p>
-    <w:p>
-      <w:pPr>
-        <w:spacing w:line="259" w:lineRule="auto"/>
-      </w:pPr>
-      <w:r>
-        <w:t>T</w:t>
-      </w:r>
-      <w:r>
-        <w:t>o improve readability</w:t>
-      </w:r>
-      <w:r>
-        <w:t xml:space="preserve">, some </w:t>
-      </w:r>
-      <w:r>
-        <w:t xml:space="preserve">XML in examples </w:t>
-      </w:r>
-      <w:r>
-        <w:t>was</w:t>
-      </w:r>
-      <w:r>
-        <w:t xml:space="preserve"> altered from the actual X</w:t>
-      </w:r>
-      <w:r>
-        <w:t>ML</w:t>
-      </w:r>
-      <w:r>
-        <w:t xml:space="preserve"> schemas.</w:t>
-      </w:r>
-    </w:p>
-    <w:p>
-      <w:pPr>
-        <w:pStyle w:val="Heading2"/>
-      </w:pPr>
-      <w:bookmarkStart w:id="26" w:name="_Toc451328267"/>
-      <w:r>
-        <w:t>Terminology</w:t>
-      </w:r>
-      <w:bookmarkEnd w:id="23"/>
-      <w:bookmarkEnd w:id="24"/>
       <w:bookmarkEnd w:id="26"/>
     </w:p>
     <w:p>
@@ -4651,15 +4585,15 @@
       </w:pPr>
       <w:bookmarkStart w:id="33" w:name="_Ref436912835"/>
       <w:bookmarkStart w:id="34" w:name="_Toc450824655"/>
-      <w:bookmarkStart w:id="35" w:name="_Toc450824656"/>
-      <w:bookmarkStart w:id="36" w:name="_Toc287332011"/>
-      <w:bookmarkStart w:id="37" w:name="_Toc451328269"/>
+      <w:bookmarkStart w:id="35" w:name="_Toc451328269"/>
+      <w:bookmarkStart w:id="36" w:name="_Toc450824656"/>
+      <w:bookmarkStart w:id="37" w:name="_Toc287332011"/>
       <w:r>
         <w:t>Binding Rules</w:t>
       </w:r>
       <w:bookmarkEnd w:id="33"/>
       <w:bookmarkEnd w:id="34"/>
-      <w:bookmarkEnd w:id="37"/>
+      <w:bookmarkEnd w:id="35"/>
     </w:p>
     <w:p>
       <w:pPr>
@@ -4673,7 +4607,7 @@
       <w:r>
         <w:t>UML Packages</w:t>
       </w:r>
-      <w:bookmarkEnd w:id="35"/>
+      <w:bookmarkEnd w:id="36"/>
       <w:bookmarkEnd w:id="38"/>
     </w:p>
     <w:p>
@@ -5138,7 +5072,23 @@
                                 <w:sz w:val="20"/>
                                 <w:szCs w:val="20"/>
                               </w:rPr>
-                              <w:t xml:space="preserve"> syntax.  The namespace prefix of any imported schema must also be specified.</w:t>
+                              <w:t xml:space="preserve"> </w:t>
+                            </w:r>
+                            <w:r>
+                              <w:rPr>
+                                <w:rFonts w:ascii="Arial" w:hAnsi="Arial" w:cs="Arial"/>
+                                <w:sz w:val="20"/>
+                                <w:szCs w:val="20"/>
+                              </w:rPr>
+                              <w:t>construct</w:t>
+                            </w:r>
+                            <w:r>
+                              <w:rPr>
+                                <w:rFonts w:ascii="Arial" w:hAnsi="Arial" w:cs="Arial"/>
+                                <w:sz w:val="20"/>
+                                <w:szCs w:val="20"/>
+                              </w:rPr>
+                              <w:t>.  The namespace prefix of any imported schema must also be specified.</w:t>
                             </w:r>
                           </w:p>
                           <w:p/>
@@ -5569,7 +5519,23 @@
                           <w:sz w:val="20"/>
                           <w:szCs w:val="20"/>
                         </w:rPr>
-                        <w:t xml:space="preserve"> syntax.  The namespace prefix of any imported schema must also be specified.</w:t>
+                        <w:t xml:space="preserve"> </w:t>
+                      </w:r>
+                      <w:r>
+                        <w:rPr>
+                          <w:rFonts w:ascii="Arial" w:hAnsi="Arial" w:cs="Arial"/>
+                          <w:sz w:val="20"/>
+                          <w:szCs w:val="20"/>
+                        </w:rPr>
+                        <w:t>construct</w:t>
+                      </w:r>
+                      <w:r>
+                        <w:rPr>
+                          <w:rFonts w:ascii="Arial" w:hAnsi="Arial" w:cs="Arial"/>
+                          <w:sz w:val="20"/>
+                          <w:szCs w:val="20"/>
+                        </w:rPr>
+                        <w:t>.  The namespace prefix of any imported schema must also be specified.</w:t>
                       </w:r>
                     </w:p>
                     <w:p/>
@@ -6117,7 +6083,23 @@
                                 <w:sz w:val="20"/>
                                 <w:szCs w:val="20"/>
                               </w:rPr>
-                              <w:t xml:space="preserve"> syntax.  </w:t>
+                              <w:t xml:space="preserve"> </w:t>
+                            </w:r>
+                            <w:r>
+                              <w:rPr>
+                                <w:rFonts w:ascii="Arial" w:hAnsi="Arial" w:cs="Arial"/>
+                                <w:sz w:val="20"/>
+                                <w:szCs w:val="20"/>
+                              </w:rPr>
+                              <w:t>construct</w:t>
+                            </w:r>
+                            <w:r>
+                              <w:rPr>
+                                <w:rFonts w:ascii="Arial" w:hAnsi="Arial" w:cs="Arial"/>
+                                <w:sz w:val="20"/>
+                                <w:szCs w:val="20"/>
+                              </w:rPr>
+                              <w:t xml:space="preserve">.  </w:t>
                             </w:r>
                           </w:p>
                           <w:p>
@@ -6163,7 +6145,23 @@
                                 <w:sz w:val="20"/>
                                 <w:szCs w:val="20"/>
                               </w:rPr>
-                              <w:t xml:space="preserve"> syntax, as shown in the example below.</w:t>
+                              <w:t xml:space="preserve"> </w:t>
+                            </w:r>
+                            <w:r>
+                              <w:rPr>
+                                <w:rFonts w:ascii="Arial" w:hAnsi="Arial" w:cs="Arial"/>
+                                <w:sz w:val="20"/>
+                                <w:szCs w:val="20"/>
+                              </w:rPr>
+                              <w:t>construct</w:t>
+                            </w:r>
+                            <w:r>
+                              <w:rPr>
+                                <w:rFonts w:ascii="Arial" w:hAnsi="Arial" w:cs="Arial"/>
+                                <w:sz w:val="20"/>
+                                <w:szCs w:val="20"/>
+                              </w:rPr>
+                              <w:t>, as shown in the example below.</w:t>
                             </w:r>
                           </w:p>
                           <w:p>
@@ -6215,6 +6213,7 @@
                                 <w:sz w:val="20"/>
                                 <w:szCs w:val="20"/>
                               </w:rPr>
+                              <w:instrText xml:space="preserve"> \* MERGEFORMAT </w:instrText>
                             </w:r>
                             <w:r>
                               <w:rPr>
@@ -6224,7 +6223,6 @@
                                 <w:sz w:val="20"/>
                                 <w:szCs w:val="20"/>
                               </w:rPr>
-                              <w:instrText xml:space="preserve"> \* MERGEFORMAT </w:instrText>
                             </w:r>
                             <w:r>
                               <w:rPr>
@@ -6244,17 +6242,7 @@
                                 <w:sz w:val="20"/>
                                 <w:szCs w:val="20"/>
                               </w:rPr>
-                              <w:t>3.</w:t>
-                            </w:r>
-                            <w:r>
-                              <w:rPr>
-                                <w:rFonts w:ascii="Arial" w:hAnsi="Arial" w:cs="Arial"/>
-                                <w:b/>
-                                <w:color w:val="0000EE"/>
-                                <w:sz w:val="20"/>
-                                <w:szCs w:val="20"/>
-                              </w:rPr>
-                              <w:t>2</w:t>
+                              <w:t>3.2</w:t>
                             </w:r>
                             <w:r>
                               <w:rPr>
@@ -6310,7 +6298,23 @@
                                 <w:sz w:val="20"/>
                                 <w:szCs w:val="20"/>
                               </w:rPr>
-                              <w:t xml:space="preserve"> syntax must be enclosed within the </w:t>
+                              <w:t xml:space="preserve"> </w:t>
+                            </w:r>
+                            <w:r>
+                              <w:rPr>
+                                <w:rFonts w:ascii="Arial" w:hAnsi="Arial" w:cs="Arial"/>
+                                <w:sz w:val="20"/>
+                                <w:szCs w:val="20"/>
+                              </w:rPr>
+                              <w:t>construct</w:t>
+                            </w:r>
+                            <w:r>
+                              <w:rPr>
+                                <w:rFonts w:ascii="Arial" w:hAnsi="Arial" w:cs="Arial"/>
+                                <w:sz w:val="20"/>
+                                <w:szCs w:val="20"/>
+                              </w:rPr>
+                              <w:t xml:space="preserve"> must be enclosed within the </w:t>
                             </w:r>
                             <w:r>
                               <w:rPr>
@@ -6326,7 +6330,23 @@
                                 <w:sz w:val="20"/>
                                 <w:szCs w:val="20"/>
                               </w:rPr>
-                              <w:t xml:space="preserve"> syntax.  </w:t>
+                              <w:t xml:space="preserve"> </w:t>
+                            </w:r>
+                            <w:r>
+                              <w:rPr>
+                                <w:rFonts w:ascii="Arial" w:hAnsi="Arial" w:cs="Arial"/>
+                                <w:sz w:val="20"/>
+                                <w:szCs w:val="20"/>
+                              </w:rPr>
+                              <w:t>construct</w:t>
+                            </w:r>
+                            <w:r>
+                              <w:rPr>
+                                <w:rFonts w:ascii="Arial" w:hAnsi="Arial" w:cs="Arial"/>
+                                <w:sz w:val="20"/>
+                                <w:szCs w:val="20"/>
+                              </w:rPr>
+                              <w:t xml:space="preserve">.  </w:t>
                             </w:r>
                           </w:p>
                           <w:p/>
@@ -6554,7 +6574,23 @@
                           <w:sz w:val="20"/>
                           <w:szCs w:val="20"/>
                         </w:rPr>
-                        <w:t xml:space="preserve"> syntax.  </w:t>
+                        <w:t xml:space="preserve"> </w:t>
+                      </w:r>
+                      <w:r>
+                        <w:rPr>
+                          <w:rFonts w:ascii="Arial" w:hAnsi="Arial" w:cs="Arial"/>
+                          <w:sz w:val="20"/>
+                          <w:szCs w:val="20"/>
+                        </w:rPr>
+                        <w:t>construct</w:t>
+                      </w:r>
+                      <w:r>
+                        <w:rPr>
+                          <w:rFonts w:ascii="Arial" w:hAnsi="Arial" w:cs="Arial"/>
+                          <w:sz w:val="20"/>
+                          <w:szCs w:val="20"/>
+                        </w:rPr>
+                        <w:t xml:space="preserve">.  </w:t>
                       </w:r>
                     </w:p>
                     <w:p>
@@ -6600,7 +6636,23 @@
                           <w:sz w:val="20"/>
                           <w:szCs w:val="20"/>
                         </w:rPr>
-                        <w:t xml:space="preserve"> syntax, as shown in the example below.</w:t>
+                        <w:t xml:space="preserve"> </w:t>
+                      </w:r>
+                      <w:r>
+                        <w:rPr>
+                          <w:rFonts w:ascii="Arial" w:hAnsi="Arial" w:cs="Arial"/>
+                          <w:sz w:val="20"/>
+                          <w:szCs w:val="20"/>
+                        </w:rPr>
+                        <w:t>construct</w:t>
+                      </w:r>
+                      <w:r>
+                        <w:rPr>
+                          <w:rFonts w:ascii="Arial" w:hAnsi="Arial" w:cs="Arial"/>
+                          <w:sz w:val="20"/>
+                          <w:szCs w:val="20"/>
+                        </w:rPr>
+                        <w:t>, as shown in the example below.</w:t>
                       </w:r>
                     </w:p>
                     <w:p>
@@ -6652,6 +6704,7 @@
                           <w:sz w:val="20"/>
                           <w:szCs w:val="20"/>
                         </w:rPr>
+                        <w:instrText xml:space="preserve"> \* MERGEFORMAT </w:instrText>
                       </w:r>
                       <w:r>
                         <w:rPr>
@@ -6661,7 +6714,6 @@
                           <w:sz w:val="20"/>
                           <w:szCs w:val="20"/>
                         </w:rPr>
-                        <w:instrText xml:space="preserve"> \* MERGEFORMAT </w:instrText>
                       </w:r>
                       <w:r>
                         <w:rPr>
@@ -6681,17 +6733,7 @@
                           <w:sz w:val="20"/>
                           <w:szCs w:val="20"/>
                         </w:rPr>
-                        <w:t>3.</w:t>
-                      </w:r>
-                      <w:r>
-                        <w:rPr>
-                          <w:rFonts w:ascii="Arial" w:hAnsi="Arial" w:cs="Arial"/>
-                          <w:b/>
-                          <w:color w:val="0000EE"/>
-                          <w:sz w:val="20"/>
-                          <w:szCs w:val="20"/>
-                        </w:rPr>
-                        <w:t>2</w:t>
+                        <w:t>3.2</w:t>
                       </w:r>
                       <w:r>
                         <w:rPr>
@@ -6747,7 +6789,23 @@
                           <w:sz w:val="20"/>
                           <w:szCs w:val="20"/>
                         </w:rPr>
-                        <w:t xml:space="preserve"> syntax must be enclosed within the </w:t>
+                        <w:t xml:space="preserve"> </w:t>
+                      </w:r>
+                      <w:r>
+                        <w:rPr>
+                          <w:rFonts w:ascii="Arial" w:hAnsi="Arial" w:cs="Arial"/>
+                          <w:sz w:val="20"/>
+                          <w:szCs w:val="20"/>
+                        </w:rPr>
+                        <w:t>construct</w:t>
+                      </w:r>
+                      <w:r>
+                        <w:rPr>
+                          <w:rFonts w:ascii="Arial" w:hAnsi="Arial" w:cs="Arial"/>
+                          <w:sz w:val="20"/>
+                          <w:szCs w:val="20"/>
+                        </w:rPr>
+                        <w:t xml:space="preserve"> must be enclosed within the </w:t>
                       </w:r>
                       <w:r>
                         <w:rPr>
@@ -6763,7 +6821,23 @@
                           <w:sz w:val="20"/>
                           <w:szCs w:val="20"/>
                         </w:rPr>
-                        <w:t xml:space="preserve"> syntax.  </w:t>
+                        <w:t xml:space="preserve"> </w:t>
+                      </w:r>
+                      <w:r>
+                        <w:rPr>
+                          <w:rFonts w:ascii="Arial" w:hAnsi="Arial" w:cs="Arial"/>
+                          <w:sz w:val="20"/>
+                          <w:szCs w:val="20"/>
+                        </w:rPr>
+                        <w:t>construct</w:t>
+                      </w:r>
+                      <w:r>
+                        <w:rPr>
+                          <w:rFonts w:ascii="Arial" w:hAnsi="Arial" w:cs="Arial"/>
+                          <w:sz w:val="20"/>
+                          <w:szCs w:val="20"/>
+                        </w:rPr>
+                        <w:t xml:space="preserve">.  </w:t>
                       </w:r>
                     </w:p>
                     <w:p/>
@@ -6948,45 +7022,25 @@
       <w:r>
         <w:t xml:space="preserve">Figure </w:t>
       </w:r>
-      <w:r>
-        <w:fldChar w:fldCharType="begin"/>
-      </w:r>
-      <w:r>
-        <w:instrText xml:space="preserve"> STYLEREF 1 \s </w:instrText>
-      </w:r>
-      <w:r>
-        <w:fldChar w:fldCharType="separate"/>
-      </w:r>
-      <w:r>
-        <w:rPr>
-          <w:noProof/>
-        </w:rPr>
-        <w:t>2</w:t>
-      </w:r>
-      <w:r>
-        <w:fldChar w:fldCharType="end"/>
-      </w:r>
+      <w:fldSimple w:instr=" STYLEREF 1 \s ">
+        <w:r>
+          <w:rPr>
+            <w:noProof/>
+          </w:rPr>
+          <w:t>2</w:t>
+        </w:r>
+      </w:fldSimple>
       <w:r>
         <w:noBreakHyphen/>
       </w:r>
-      <w:r>
-        <w:fldChar w:fldCharType="begin"/>
-      </w:r>
-      <w:r>
-        <w:instrText xml:space="preserve"> SEQ Figure \* ARABIC \s 1 </w:instrText>
-      </w:r>
-      <w:r>
-        <w:fldChar w:fldCharType="separate"/>
-      </w:r>
-      <w:r>
-        <w:rPr>
-          <w:noProof/>
-        </w:rPr>
-        <w:t>1</w:t>
-      </w:r>
-      <w:r>
-        <w:fldChar w:fldCharType="end"/>
-      </w:r>
+      <w:fldSimple w:instr=" SEQ Figure \* ARABIC \s 1 ">
+        <w:r>
+          <w:rPr>
+            <w:noProof/>
+          </w:rPr>
+          <w:t>1</w:t>
+        </w:r>
+      </w:fldSimple>
       <w:r>
         <w:t>. UML Generalization</w:t>
       </w:r>
@@ -7288,7 +7342,21 @@
           <w:rFonts w:cs="Arial"/>
           <w:szCs w:val="20"/>
         </w:rPr>
-        <w:t xml:space="preserve">XSD simpleTypes are </w:t>
+        <w:t>XSD simple</w:t>
+      </w:r>
+      <w:r>
+        <w:rPr>
+          <w:rFonts w:cs="Arial"/>
+          <w:szCs w:val="20"/>
+        </w:rPr>
+        <w:t xml:space="preserve"> t</w:t>
+      </w:r>
+      <w:r>
+        <w:rPr>
+          <w:rFonts w:cs="Arial"/>
+          <w:szCs w:val="20"/>
+        </w:rPr>
+        <w:t xml:space="preserve">ypes are </w:t>
       </w:r>
       <w:r>
         <w:rPr>
@@ -7806,7 +7874,7 @@
                                 <w:color w:val="0000EE"/>
                                 <w:szCs w:val="20"/>
                               </w:rPr>
-                              <w:instrText xml:space="preserve"> REF _Ref417202734 \h </w:instrText>
+                              <w:instrText xml:space="preserve"> REF _Ref417202734 \h  \* MERGEFORMAT </w:instrText>
                             </w:r>
                             <w:r>
                               <w:rPr>
@@ -7815,15 +7883,6 @@
                                 <w:color w:val="0000EE"/>
                                 <w:szCs w:val="20"/>
                               </w:rPr>
-                            </w:r>
-                            <w:r>
-                              <w:rPr>
-                                <w:rFonts w:eastAsia="Calibri" w:cs="Arial"/>
-                                <w:b/>
-                                <w:color w:val="0000EE"/>
-                                <w:szCs w:val="20"/>
-                              </w:rPr>
-                              <w:instrText xml:space="preserve"> \* MERGEFORMAT </w:instrText>
                             </w:r>
                             <w:r>
                               <w:rPr>
@@ -8893,51 +8952,25 @@
       <w:r>
         <w:t xml:space="preserve">Table </w:t>
       </w:r>
-      <w:r>
-        <w:fldChar w:fldCharType="begin"/>
-      </w:r>
-      <w:r>
-        <w:instrText xml:space="preserve"> STYLEREF 1 \s </w:instrText>
-      </w:r>
-      <w:r>
-        <w:fldChar w:fldCharType="separate"/>
-      </w:r>
-      <w:r>
-        <w:rPr>
-          <w:noProof/>
-        </w:rPr>
-        <w:t>2</w:t>
-      </w:r>
-      <w:r>
-        <w:rPr>
-          <w:noProof/>
-        </w:rPr>
-        <w:fldChar w:fldCharType="end"/>
-      </w:r>
+      <w:fldSimple w:instr=" STYLEREF 1 \s ">
+        <w:r>
+          <w:rPr>
+            <w:noProof/>
+          </w:rPr>
+          <w:t>2</w:t>
+        </w:r>
+      </w:fldSimple>
       <w:r>
         <w:noBreakHyphen/>
       </w:r>
-      <w:r>
-        <w:fldChar w:fldCharType="begin"/>
-      </w:r>
-      <w:r>
-        <w:instrText xml:space="preserve"> SEQ Table \* ARABIC \s 1 </w:instrText>
-      </w:r>
-      <w:r>
-        <w:fldChar w:fldCharType="separate"/>
-      </w:r>
-      <w:r>
-        <w:rPr>
-          <w:noProof/>
-        </w:rPr>
-        <w:t>1</w:t>
-      </w:r>
-      <w:r>
-        <w:rPr>
-          <w:noProof/>
-        </w:rPr>
-        <w:fldChar w:fldCharType="end"/>
-      </w:r>
+      <w:fldSimple w:instr=" SEQ Table \* ARABIC \s 1 ">
+        <w:r>
+          <w:rPr>
+            <w:noProof/>
+          </w:rPr>
+          <w:t>1</w:t>
+        </w:r>
+      </w:fldSimple>
       <w:bookmarkEnd w:id="41"/>
       <w:r>
         <w:t>: Multiplicity Mapping</w:t>
@@ -9403,45 +9436,25 @@
       <w:r>
         <w:t xml:space="preserve">Figure </w:t>
       </w:r>
-      <w:r>
-        <w:fldChar w:fldCharType="begin"/>
-      </w:r>
-      <w:r>
-        <w:instrText xml:space="preserve"> STYLEREF 1 \s </w:instrText>
-      </w:r>
-      <w:r>
-        <w:fldChar w:fldCharType="separate"/>
-      </w:r>
-      <w:r>
-        <w:rPr>
-          <w:noProof/>
-        </w:rPr>
-        <w:t>2</w:t>
-      </w:r>
-      <w:r>
-        <w:fldChar w:fldCharType="end"/>
-      </w:r>
+      <w:fldSimple w:instr=" STYLEREF 1 \s ">
+        <w:r>
+          <w:rPr>
+            <w:noProof/>
+          </w:rPr>
+          <w:t>2</w:t>
+        </w:r>
+      </w:fldSimple>
       <w:r>
         <w:noBreakHyphen/>
       </w:r>
-      <w:r>
-        <w:fldChar w:fldCharType="begin"/>
-      </w:r>
-      <w:r>
-        <w:instrText xml:space="preserve"> SEQ Figure \* ARABIC \s 1 </w:instrText>
-      </w:r>
-      <w:r>
-        <w:fldChar w:fldCharType="separate"/>
-      </w:r>
-      <w:r>
-        <w:rPr>
-          <w:noProof/>
-        </w:rPr>
-        <w:t>2</w:t>
-      </w:r>
-      <w:r>
-        <w:fldChar w:fldCharType="end"/>
-      </w:r>
+      <w:fldSimple w:instr=" SEQ Figure \* ARABIC \s 1 ">
+        <w:r>
+          <w:rPr>
+            <w:noProof/>
+          </w:rPr>
+          <w:t>2</w:t>
+        </w:r>
+      </w:fldSimple>
       <w:bookmarkEnd w:id="44"/>
       <w:r>
         <w:t xml:space="preserve">. UML </w:t>
@@ -11221,15 +11234,15 @@
           <w:numId w:val="2"/>
         </w:numPr>
       </w:pPr>
-      <w:bookmarkStart w:id="45" w:name="_Ref436653903"/>
-      <w:bookmarkStart w:id="46" w:name="_Ref436654187"/>
-      <w:bookmarkStart w:id="47" w:name="_Ref436654192"/>
-      <w:bookmarkStart w:id="48" w:name="_Toc450824659"/>
-      <w:bookmarkStart w:id="49" w:name="_Toc451328273"/>
+      <w:bookmarkStart w:id="45" w:name="_Toc451328273"/>
+      <w:bookmarkStart w:id="46" w:name="_Ref436653903"/>
+      <w:bookmarkStart w:id="47" w:name="_Ref436654187"/>
+      <w:bookmarkStart w:id="48" w:name="_Ref436654192"/>
+      <w:bookmarkStart w:id="49" w:name="_Toc450824659"/>
       <w:r>
         <w:t>UML Stereotypes</w:t>
       </w:r>
-      <w:bookmarkEnd w:id="49"/>
+      <w:bookmarkEnd w:id="45"/>
     </w:p>
     <w:p>
       <w:pPr>
@@ -11254,13 +11267,20 @@
         <w:t xml:space="preserve"> </w:t>
       </w:r>
       <w:r>
-        <w:t xml:space="preserve">syntax </w:t>
-      </w:r>
-      <w:r>
         <w:rPr>
           <w:rFonts w:cs="Arial"/>
           <w:szCs w:val="20"/>
         </w:rPr>
+        <w:t>construct</w:t>
+      </w:r>
+      <w:r>
+        <w:t xml:space="preserve"> </w:t>
+      </w:r>
+      <w:r>
+        <w:rPr>
+          <w:rFonts w:cs="Arial"/>
+          <w:szCs w:val="20"/>
+        </w:rPr>
         <w:t>in XSD</w:t>
       </w:r>
       <w:r>
@@ -11276,6 +11296,9 @@
         <w:keepNext/>
       </w:pPr>
       <w:r>
+        <w:rPr>
+          <w:noProof/>
+        </w:rPr>
         <w:drawing>
           <wp:inline distT="0" distB="0" distL="0" distR="0" wp14:anchorId="5C401F04" wp14:editId="5704A3E8">
             <wp:extent cx="6747465" cy="1028700"/>
@@ -11320,45 +11343,25 @@
       <w:r>
         <w:t xml:space="preserve">Figure </w:t>
       </w:r>
-      <w:r>
-        <w:fldChar w:fldCharType="begin"/>
-      </w:r>
-      <w:r>
-        <w:instrText xml:space="preserve"> STYLEREF 1 \s </w:instrText>
-      </w:r>
-      <w:r>
-        <w:fldChar w:fldCharType="separate"/>
-      </w:r>
-      <w:r>
-        <w:rPr>
-          <w:noProof/>
-        </w:rPr>
-        <w:t>2</w:t>
-      </w:r>
-      <w:r>
-        <w:fldChar w:fldCharType="end"/>
-      </w:r>
+      <w:fldSimple w:instr=" STYLEREF 1 \s ">
+        <w:r>
+          <w:rPr>
+            <w:noProof/>
+          </w:rPr>
+          <w:t>2</w:t>
+        </w:r>
+      </w:fldSimple>
       <w:r>
         <w:noBreakHyphen/>
       </w:r>
-      <w:r>
-        <w:fldChar w:fldCharType="begin"/>
-      </w:r>
-      <w:r>
-        <w:instrText xml:space="preserve"> SEQ Figure \* ARABIC \s 1 </w:instrText>
-      </w:r>
-      <w:r>
-        <w:fldChar w:fldCharType="separate"/>
-      </w:r>
-      <w:r>
-        <w:rPr>
-          <w:noProof/>
-        </w:rPr>
-        <w:t>3</w:t>
-      </w:r>
-      <w:r>
-        <w:fldChar w:fldCharType="end"/>
-      </w:r>
+      <w:fldSimple w:instr=" SEQ Figure \* ARABIC \s 1 ">
+        <w:r>
+          <w:rPr>
+            <w:noProof/>
+          </w:rPr>
+          <w:t>3</w:t>
+        </w:r>
+      </w:fldSimple>
       <w:r>
         <w:t>.  UML Stereotype</w:t>
       </w:r>
@@ -11534,7 +11537,23 @@
                                 <w:sz w:val="20"/>
                                 <w:szCs w:val="20"/>
                               </w:rPr>
-                              <w:t xml:space="preserve"> syntax.  The </w:t>
+                              <w:t xml:space="preserve"> </w:t>
+                            </w:r>
+                            <w:r>
+                              <w:rPr>
+                                <w:rFonts w:ascii="Arial" w:hAnsi="Arial" w:cs="Arial"/>
+                                <w:sz w:val="20"/>
+                                <w:szCs w:val="20"/>
+                              </w:rPr>
+                              <w:t>construct</w:t>
+                            </w:r>
+                            <w:r>
+                              <w:rPr>
+                                <w:rFonts w:ascii="Arial" w:hAnsi="Arial" w:cs="Arial"/>
+                                <w:sz w:val="20"/>
+                                <w:szCs w:val="20"/>
+                              </w:rPr>
+                              <w:t xml:space="preserve">.  The </w:t>
                             </w:r>
                             <w:r>
                               <w:rPr>
@@ -11550,7 +11569,23 @@
                                 <w:sz w:val="20"/>
                                 <w:szCs w:val="20"/>
                               </w:rPr>
-                              <w:t xml:space="preserve"> syntax </w:t>
+                              <w:t xml:space="preserve"> </w:t>
+                            </w:r>
+                            <w:r>
+                              <w:rPr>
+                                <w:rFonts w:ascii="Arial" w:hAnsi="Arial" w:cs="Arial"/>
+                                <w:sz w:val="20"/>
+                                <w:szCs w:val="20"/>
+                              </w:rPr>
+                              <w:t>construct</w:t>
+                            </w:r>
+                            <w:r>
+                              <w:rPr>
+                                <w:rFonts w:ascii="Arial" w:hAnsi="Arial" w:cs="Arial"/>
+                                <w:sz w:val="20"/>
+                                <w:szCs w:val="20"/>
+                              </w:rPr>
+                              <w:t xml:space="preserve"> </w:t>
                             </w:r>
                             <w:r>
                               <w:rPr>
@@ -11649,27 +11684,7 @@
                                   <w:sz w:val="20"/>
                                   <w:szCs w:val="20"/>
                                 </w:rPr>
-                                <w:t>specifi</w:t>
-                              </w:r>
-                              <w:r>
-                                <w:rPr>
-                                  <w:rStyle w:val="Hyperlink"/>
-                                  <w:rFonts w:ascii="Arial" w:eastAsia="Calibri" w:hAnsi="Arial" w:cs="Arial"/>
-                                  <w:b/>
-                                  <w:sz w:val="20"/>
-                                  <w:szCs w:val="20"/>
-                                </w:rPr>
-                                <w:t>c</w:t>
-                              </w:r>
-                              <w:r>
-                                <w:rPr>
-                                  <w:rStyle w:val="Hyperlink"/>
-                                  <w:rFonts w:ascii="Arial" w:eastAsia="Calibri" w:hAnsi="Arial" w:cs="Arial"/>
-                                  <w:b/>
-                                  <w:sz w:val="20"/>
-                                  <w:szCs w:val="20"/>
-                                </w:rPr>
-                                <w:t>ation document</w:t>
+                                <w:t>specification document</w:t>
                               </w:r>
                             </w:hyperlink>
                             <w:r>
@@ -11757,7 +11772,7 @@
           </mc:Choice>
           <mc:Fallback>
             <w:pict>
-              <v:shape w14:anchorId="652869EC" id="Text Box 12" o:spid="_x0000_s1029" type="#_x0000_t202" style="position:absolute;margin-left:-6.75pt;margin-top:3.75pt;width:522pt;height:136.5pt;z-index:251672576;visibility:visible;mso-wrap-style:square;mso-width-percent:0;mso-height-percent:0;mso-wrap-distance-left:9pt;mso-wrap-distance-top:0;mso-wrap-distance-right:9pt;mso-wrap-distance-bottom:0;mso-position-horizontal:absolute;mso-position-horizontal-relative:text;mso-position-vertical:absolute;mso-position-vertical-relative:text;mso-width-percent:0;mso-height-percent:0;mso-width-relative:margin;mso-height-relative:margin;v-text-anchor:top" o:gfxdata="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" fillcolor="white [3201]" strokeweight=".5pt">
+              <v:shape w14:anchorId="652869EC" id="Text Box 12" o:spid="_x0000_s1029" type="#_x0000_t202" style="position:absolute;margin-left:-6.75pt;margin-top:3.75pt;width:522pt;height:136.5pt;z-index:251672576;visibility:visible;mso-wrap-style:square;mso-width-percent:0;mso-height-percent:0;mso-wrap-distance-left:9pt;mso-wrap-distance-top:0;mso-wrap-distance-right:9pt;mso-wrap-distance-bottom:0;mso-position-horizontal:absolute;mso-position-horizontal-relative:text;mso-position-vertical:absolute;mso-position-vertical-relative:text;mso-width-percent:0;mso-height-percent:0;mso-width-relative:margin;mso-height-relative:margin;v-text-anchor:top" o:gfxdata="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" fillcolor="white [3201]" strokeweight=".5pt">
                 <v:textbox>
                   <w:txbxContent>
                     <w:p>
@@ -11887,7 +11902,23 @@
                           <w:sz w:val="20"/>
                           <w:szCs w:val="20"/>
                         </w:rPr>
-                        <w:t xml:space="preserve"> syntax.  The </w:t>
+                        <w:t xml:space="preserve"> </w:t>
+                      </w:r>
+                      <w:r>
+                        <w:rPr>
+                          <w:rFonts w:ascii="Arial" w:hAnsi="Arial" w:cs="Arial"/>
+                          <w:sz w:val="20"/>
+                          <w:szCs w:val="20"/>
+                        </w:rPr>
+                        <w:t>construct</w:t>
+                      </w:r>
+                      <w:r>
+                        <w:rPr>
+                          <w:rFonts w:ascii="Arial" w:hAnsi="Arial" w:cs="Arial"/>
+                          <w:sz w:val="20"/>
+                          <w:szCs w:val="20"/>
+                        </w:rPr>
+                        <w:t xml:space="preserve">.  The </w:t>
                       </w:r>
                       <w:r>
                         <w:rPr>
@@ -11903,7 +11934,23 @@
                           <w:sz w:val="20"/>
                           <w:szCs w:val="20"/>
                         </w:rPr>
-                        <w:t xml:space="preserve"> syntax </w:t>
+                        <w:t xml:space="preserve"> </w:t>
+                      </w:r>
+                      <w:r>
+                        <w:rPr>
+                          <w:rFonts w:ascii="Arial" w:hAnsi="Arial" w:cs="Arial"/>
+                          <w:sz w:val="20"/>
+                          <w:szCs w:val="20"/>
+                        </w:rPr>
+                        <w:t>construct</w:t>
+                      </w:r>
+                      <w:r>
+                        <w:rPr>
+                          <w:rFonts w:ascii="Arial" w:hAnsi="Arial" w:cs="Arial"/>
+                          <w:sz w:val="20"/>
+                          <w:szCs w:val="20"/>
+                        </w:rPr>
+                        <w:t xml:space="preserve"> </w:t>
                       </w:r>
                       <w:r>
                         <w:rPr>
@@ -12002,27 +12049,7 @@
                             <w:sz w:val="20"/>
                             <w:szCs w:val="20"/>
                           </w:rPr>
-                          <w:t>specifi</w:t>
-                        </w:r>
-                        <w:r>
-                          <w:rPr>
-                            <w:rStyle w:val="Hyperlink"/>
-                            <w:rFonts w:ascii="Arial" w:eastAsia="Calibri" w:hAnsi="Arial" w:cs="Arial"/>
-                            <w:b/>
-                            <w:sz w:val="20"/>
-                            <w:szCs w:val="20"/>
-                          </w:rPr>
-                          <w:t>c</w:t>
-                        </w:r>
-                        <w:r>
-                          <w:rPr>
-                            <w:rStyle w:val="Hyperlink"/>
-                            <w:rFonts w:ascii="Arial" w:eastAsia="Calibri" w:hAnsi="Arial" w:cs="Arial"/>
-                            <w:b/>
-                            <w:sz w:val="20"/>
-                            <w:szCs w:val="20"/>
-                          </w:rPr>
-                          <w:t>ation document</w:t>
+                          <w:t>specification document</w:t>
                         </w:r>
                       </w:hyperlink>
                       <w:r>
@@ -13311,10 +13338,10 @@
       <w:r>
         <w:t>UML Data Types</w:t>
       </w:r>
-      <w:bookmarkEnd w:id="45"/>
       <w:bookmarkEnd w:id="46"/>
       <w:bookmarkEnd w:id="47"/>
       <w:bookmarkEnd w:id="48"/>
+      <w:bookmarkEnd w:id="49"/>
       <w:bookmarkEnd w:id="50"/>
     </w:p>
     <w:p>
@@ -13483,6 +13510,7 @@
           <w:color w:val="0000EE"/>
           <w:szCs w:val="20"/>
         </w:rPr>
+        <w:instrText xml:space="preserve"> \* MERGEFORMAT </w:instrText>
       </w:r>
       <w:r>
         <w:rPr>
@@ -13491,7 +13519,6 @@
           <w:color w:val="0000EE"/>
           <w:szCs w:val="20"/>
         </w:rPr>
-        <w:instrText xml:space="preserve"> \* MERGEFORMAT </w:instrText>
       </w:r>
       <w:r>
         <w:rPr>
@@ -15773,6 +15800,7 @@
       <w:r>
         <w:rPr>
           <w:rFonts w:cs="Arial"/>
+          <w:noProof/>
           <w:szCs w:val="20"/>
         </w:rPr>
         <w:drawing>
@@ -15822,45 +15850,25 @@
       <w:r>
         <w:t xml:space="preserve">Figure </w:t>
       </w:r>
-      <w:r>
-        <w:fldChar w:fldCharType="begin"/>
-      </w:r>
-      <w:r>
-        <w:instrText xml:space="preserve"> STYLEREF 1 \s </w:instrText>
-      </w:r>
-      <w:r>
-        <w:fldChar w:fldCharType="separate"/>
-      </w:r>
-      <w:r>
-        <w:rPr>
-          <w:noProof/>
-        </w:rPr>
-        <w:t>2</w:t>
-      </w:r>
-      <w:r>
-        <w:fldChar w:fldCharType="end"/>
-      </w:r>
+      <w:fldSimple w:instr=" STYLEREF 1 \s ">
+        <w:r>
+          <w:rPr>
+            <w:noProof/>
+          </w:rPr>
+          <w:t>2</w:t>
+        </w:r>
+      </w:fldSimple>
       <w:r>
         <w:noBreakHyphen/>
       </w:r>
-      <w:r>
-        <w:fldChar w:fldCharType="begin"/>
-      </w:r>
-      <w:r>
-        <w:instrText xml:space="preserve"> SEQ Figure \* ARABIC \s 1 </w:instrText>
-      </w:r>
-      <w:r>
-        <w:fldChar w:fldCharType="separate"/>
-      </w:r>
-      <w:r>
-        <w:rPr>
-          <w:noProof/>
-        </w:rPr>
-        <w:t>4</w:t>
-      </w:r>
-      <w:r>
-        <w:fldChar w:fldCharType="end"/>
-      </w:r>
+      <w:fldSimple w:instr=" SEQ Figure \* ARABIC \s 1 ">
+        <w:r>
+          <w:rPr>
+            <w:noProof/>
+          </w:rPr>
+          <w:t>4</w:t>
+        </w:r>
+      </w:fldSimple>
       <w:r>
         <w:t>.  UML Data Types</w:t>
       </w:r>
@@ -17073,7 +17081,21 @@
                                 <w:rFonts w:cs="Arial"/>
                                 <w:szCs w:val="20"/>
                               </w:rPr>
-                              <w:t xml:space="preserve"> syntax.</w:t>
+                              <w:t xml:space="preserve"> </w:t>
+                            </w:r>
+                            <w:r>
+                              <w:rPr>
+                                <w:rFonts w:cs="Arial"/>
+                                <w:szCs w:val="20"/>
+                              </w:rPr>
+                              <w:t>construct</w:t>
+                            </w:r>
+                            <w:r>
+                              <w:rPr>
+                                <w:rFonts w:cs="Arial"/>
+                                <w:szCs w:val="20"/>
+                              </w:rPr>
+                              <w:t>.</w:t>
                             </w:r>
                           </w:p>
                           <w:p>
@@ -17239,7 +17261,7 @@
           </mc:Choice>
           <mc:Fallback>
             <w:pict>
-              <v:shape w14:anchorId="48645BF0" id="Text Box 23" o:spid="_x0000_s1031" type="#_x0000_t202" style="position:absolute;margin-left:-5.25pt;margin-top:-39pt;width:494.25pt;height:108pt;z-index:251665408;visibility:visible;mso-wrap-style:square;mso-height-percent:0;mso-wrap-distance-left:9pt;mso-wrap-distance-top:0;mso-wrap-distance-right:9pt;mso-wrap-distance-bottom:0;mso-position-horizontal:absolute;mso-position-horizontal-relative:text;mso-position-vertical:absolute;mso-position-vertical-relative:text;mso-height-percent:0;mso-height-relative:margin;v-text-anchor:top" o:gfxdata="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" fillcolor="white [3201]" strokeweight=".5pt">
+              <v:shape w14:anchorId="48645BF0" id="Text Box 23" o:spid="_x0000_s1031" type="#_x0000_t202" style="position:absolute;margin-left:-5.25pt;margin-top:-39pt;width:494.25pt;height:108pt;z-index:251665408;visibility:visible;mso-wrap-style:square;mso-height-percent:0;mso-wrap-distance-left:9pt;mso-wrap-distance-top:0;mso-wrap-distance-right:9pt;mso-wrap-distance-bottom:0;mso-position-horizontal:absolute;mso-position-horizontal-relative:text;mso-position-vertical:absolute;mso-position-vertical-relative:text;mso-height-percent:0;mso-height-relative:margin;v-text-anchor:top" o:gfxdata="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" fillcolor="white [3201]" strokeweight=".5pt">
                 <v:textbox>
                   <w:txbxContent>
                     <w:p>
@@ -17292,7 +17314,21 @@
                           <w:rFonts w:cs="Arial"/>
                           <w:szCs w:val="20"/>
                         </w:rPr>
-                        <w:t xml:space="preserve"> syntax.</w:t>
+                        <w:t xml:space="preserve"> </w:t>
+                      </w:r>
+                      <w:r>
+                        <w:rPr>
+                          <w:rFonts w:cs="Arial"/>
+                          <w:szCs w:val="20"/>
+                        </w:rPr>
+                        <w:t>construct</w:t>
+                      </w:r>
+                      <w:r>
+                        <w:rPr>
+                          <w:rFonts w:cs="Arial"/>
+                          <w:szCs w:val="20"/>
+                        </w:rPr>
+                        <w:t>.</w:t>
                       </w:r>
                     </w:p>
                     <w:p>
@@ -17556,45 +17592,25 @@
       <w:r>
         <w:t xml:space="preserve">Figure </w:t>
       </w:r>
-      <w:r>
-        <w:fldChar w:fldCharType="begin"/>
-      </w:r>
-      <w:r>
-        <w:instrText xml:space="preserve"> STYLEREF 1 \s </w:instrText>
-      </w:r>
-      <w:r>
-        <w:fldChar w:fldCharType="separate"/>
-      </w:r>
-      <w:r>
-        <w:rPr>
-          <w:noProof/>
-        </w:rPr>
-        <w:t>2</w:t>
-      </w:r>
-      <w:r>
-        <w:fldChar w:fldCharType="end"/>
-      </w:r>
+      <w:fldSimple w:instr=" STYLEREF 1 \s ">
+        <w:r>
+          <w:rPr>
+            <w:noProof/>
+          </w:rPr>
+          <w:t>2</w:t>
+        </w:r>
+      </w:fldSimple>
       <w:r>
         <w:noBreakHyphen/>
       </w:r>
-      <w:r>
-        <w:fldChar w:fldCharType="begin"/>
-      </w:r>
-      <w:r>
-        <w:instrText xml:space="preserve"> SEQ Figure \* ARABIC \s 1 </w:instrText>
-      </w:r>
-      <w:r>
-        <w:fldChar w:fldCharType="separate"/>
-      </w:r>
-      <w:r>
-        <w:rPr>
-          <w:noProof/>
-        </w:rPr>
-        <w:t>5</w:t>
-      </w:r>
-      <w:r>
-        <w:fldChar w:fldCharType="end"/>
-      </w:r>
+      <w:fldSimple w:instr=" SEQ Figure \* ARABIC \s 1 ">
+        <w:r>
+          <w:rPr>
+            <w:noProof/>
+          </w:rPr>
+          <w:t>5</w:t>
+        </w:r>
+      </w:fldSimple>
       <w:r>
         <w:t>. UML Enumeration</w:t>
       </w:r>
@@ -18280,6 +18296,9 @@
         <w:spacing w:line="259" w:lineRule="auto"/>
       </w:pPr>
       <w:r>
+        <w:rPr>
+          <w:noProof/>
+        </w:rPr>
         <w:drawing>
           <wp:inline distT="0" distB="0" distL="0" distR="0" wp14:anchorId="1249E312" wp14:editId="206C029E">
             <wp:extent cx="5943600" cy="5154930"/>
@@ -18324,45 +18343,25 @@
       <w:r>
         <w:t xml:space="preserve">Figure </w:t>
       </w:r>
-      <w:r>
-        <w:fldChar w:fldCharType="begin"/>
-      </w:r>
-      <w:r>
-        <w:instrText xml:space="preserve"> STYLEREF 1 \s </w:instrText>
-      </w:r>
-      <w:r>
-        <w:fldChar w:fldCharType="separate"/>
-      </w:r>
-      <w:r>
-        <w:rPr>
-          <w:noProof/>
-        </w:rPr>
-        <w:t>2</w:t>
-      </w:r>
-      <w:r>
-        <w:fldChar w:fldCharType="end"/>
-      </w:r>
+      <w:fldSimple w:instr=" STYLEREF 1 \s ">
+        <w:r>
+          <w:rPr>
+            <w:noProof/>
+          </w:rPr>
+          <w:t>2</w:t>
+        </w:r>
+      </w:fldSimple>
       <w:r>
         <w:noBreakHyphen/>
       </w:r>
-      <w:r>
-        <w:fldChar w:fldCharType="begin"/>
-      </w:r>
-      <w:r>
-        <w:instrText xml:space="preserve"> SEQ Figure \* ARABIC \s 1 </w:instrText>
-      </w:r>
-      <w:r>
-        <w:fldChar w:fldCharType="separate"/>
-      </w:r>
-      <w:r>
-        <w:rPr>
-          <w:noProof/>
-        </w:rPr>
-        <w:t>6</w:t>
-      </w:r>
-      <w:r>
-        <w:fldChar w:fldCharType="end"/>
-      </w:r>
+      <w:fldSimple w:instr=" SEQ Figure \* ARABIC \s 1 ">
+        <w:r>
+          <w:rPr>
+            <w:noProof/>
+          </w:rPr>
+          <w:t>6</w:t>
+        </w:r>
+      </w:fldSimple>
       <w:r>
         <w:t>.  CybOX Controlled Vocabulary UML Model</w:t>
       </w:r>
@@ -18814,7 +18813,28 @@
                                 <w:rFonts w:ascii="Arial" w:hAnsi="Arial" w:cs="Courier New"/>
                                 <w:sz w:val="20"/>
                               </w:rPr>
-                              <w:t xml:space="preserve">Introduce one XSD simpleType, which is a XSD restriction of </w:t>
+                              <w:t xml:space="preserve">Introduce one </w:t>
+                            </w:r>
+                            <w:r>
+                              <w:rPr>
+                                <w:rFonts w:ascii="Courier New" w:hAnsi="Courier New" w:cs="Courier New"/>
+                                <w:sz w:val="20"/>
+                              </w:rPr>
+                              <w:t>xs:</w:t>
+                            </w:r>
+                            <w:r>
+                              <w:rPr>
+                                <w:rFonts w:ascii="Courier New" w:hAnsi="Courier New" w:cs="Courier New"/>
+                                <w:sz w:val="20"/>
+                              </w:rPr>
+                              <w:t>simpleType</w:t>
+                            </w:r>
+                            <w:r>
+                              <w:rPr>
+                                <w:rFonts w:ascii="Arial" w:hAnsi="Arial" w:cs="Courier New"/>
+                                <w:sz w:val="20"/>
+                              </w:rPr>
+                              <w:t xml:space="preserve">, which is a XSD restriction of </w:t>
                             </w:r>
                             <w:r>
                               <w:rPr>
@@ -18863,7 +18883,22 @@
                                 <w:rFonts w:ascii="Arial" w:hAnsi="Arial" w:cs="Courier New"/>
                                 <w:sz w:val="20"/>
                               </w:rPr>
-                              <w:t xml:space="preserve"> syntax. The name of this type is formed by replacing “Vocab” in the UML enumeration name by “Enum”.</w:t>
+                              <w:t xml:space="preserve"> </w:t>
+                            </w:r>
+                            <w:r>
+                              <w:rPr>
+                                <w:rFonts w:ascii="Arial" w:hAnsi="Arial" w:cs="Arial"/>
+                                <w:sz w:val="20"/>
+                                <w:szCs w:val="20"/>
+                              </w:rPr>
+                              <w:t>construct</w:t>
+                            </w:r>
+                            <w:r>
+                              <w:rPr>
+                                <w:rFonts w:ascii="Arial" w:hAnsi="Arial" w:cs="Courier New"/>
+                                <w:sz w:val="20"/>
+                              </w:rPr>
+                              <w:t>. The name of this type is formed by replacing “Vocab” in the UML enumeration name by “Enum”.</w:t>
                             </w:r>
                           </w:p>
                           <w:p>
@@ -18884,7 +18919,28 @@
                                 <w:rFonts w:ascii="Arial" w:hAnsi="Arial" w:cs="Courier New"/>
                                 <w:sz w:val="20"/>
                               </w:rPr>
-                              <w:t>Introduce one XSD complexType of the same name as the UML enumeration.</w:t>
+                              <w:t xml:space="preserve">Introduce one </w:t>
+                            </w:r>
+                            <w:r>
+                              <w:rPr>
+                                <w:rFonts w:ascii="Courier New" w:hAnsi="Courier New" w:cs="Courier New"/>
+                                <w:sz w:val="20"/>
+                              </w:rPr>
+                              <w:t>xs:</w:t>
+                            </w:r>
+                            <w:r>
+                              <w:rPr>
+                                <w:rFonts w:ascii="Courier New" w:hAnsi="Courier New" w:cs="Courier New"/>
+                                <w:sz w:val="20"/>
+                              </w:rPr>
+                              <w:t>complexType</w:t>
+                            </w:r>
+                            <w:r>
+                              <w:rPr>
+                                <w:rFonts w:ascii="Arial" w:hAnsi="Arial" w:cs="Courier New"/>
+                                <w:sz w:val="20"/>
+                              </w:rPr>
+                              <w:t xml:space="preserve"> of the same name as the UML enumeration.</w:t>
                             </w:r>
                             <w:r>
                               <w:rPr>
@@ -18973,17 +19029,10 @@
                             </w:r>
                             <w:r>
                               <w:rPr>
-                                <w:rFonts w:ascii="Arial" w:hAnsi="Arial" w:cs="Courier New"/>
+                                <w:rFonts w:ascii="Courier New" w:hAnsi="Courier New" w:cs="Courier New"/>
                                 <w:sz w:val="20"/>
                               </w:rPr>
-                              <w:t>cybox</w:t>
-                            </w:r>
-                            <w:r>
-                              <w:rPr>
-                                <w:rFonts w:ascii="Arial" w:hAnsi="Arial" w:cs="Courier New"/>
-                                <w:sz w:val="20"/>
-                              </w:rPr>
-                              <w:t>Common:ControlledVocabularyStringType</w:t>
+                              <w:t>cyboxCommon:ControlledVocabularyStringType</w:t>
                             </w:r>
                           </w:p>
                           <w:p>
@@ -19018,7 +19067,22 @@
                                 <w:rFonts w:ascii="Arial" w:hAnsi="Arial" w:cs="Courier New"/>
                                 <w:sz w:val="20"/>
                               </w:rPr>
-                              <w:t xml:space="preserve"> syntax to include the Enum type introduced previously.</w:t>
+                              <w:t xml:space="preserve"> </w:t>
+                            </w:r>
+                            <w:r>
+                              <w:rPr>
+                                <w:rFonts w:ascii="Arial" w:hAnsi="Arial" w:cs="Arial"/>
+                                <w:sz w:val="20"/>
+                                <w:szCs w:val="20"/>
+                              </w:rPr>
+                              <w:t>construct</w:t>
+                            </w:r>
+                            <w:r>
+                              <w:rPr>
+                                <w:rFonts w:ascii="Arial" w:hAnsi="Arial" w:cs="Courier New"/>
+                                <w:sz w:val="20"/>
+                              </w:rPr>
+                              <w:t xml:space="preserve"> to include the Enum type introduced previously.</w:t>
                             </w:r>
                           </w:p>
                           <w:p>
@@ -19081,7 +19145,22 @@
                                 <w:rFonts w:ascii="Arial" w:hAnsi="Arial" w:cs="Courier New"/>
                                 <w:sz w:val="20"/>
                               </w:rPr>
-                              <w:t xml:space="preserve"> syntax.</w:t>
+                              <w:t xml:space="preserve"> </w:t>
+                            </w:r>
+                            <w:r>
+                              <w:rPr>
+                                <w:rFonts w:ascii="Arial" w:hAnsi="Arial" w:cs="Arial"/>
+                                <w:sz w:val="20"/>
+                                <w:szCs w:val="20"/>
+                              </w:rPr>
+                              <w:t>construct</w:t>
+                            </w:r>
+                            <w:r>
+                              <w:rPr>
+                                <w:rFonts w:ascii="Arial" w:hAnsi="Arial" w:cs="Courier New"/>
+                                <w:sz w:val="20"/>
+                              </w:rPr>
+                              <w:t>.</w:t>
                             </w:r>
                           </w:p>
                           <w:p/>
@@ -19107,7 +19186,7 @@
           </mc:Choice>
           <mc:Fallback>
             <w:pict>
-              <v:shape w14:anchorId="385478E9" id="Text Box 25" o:spid="_x0000_s1032" type="#_x0000_t202" style="position:absolute;margin-left:-36.75pt;margin-top:29.7pt;width:531pt;height:243pt;z-index:251667456;visibility:visible;mso-wrap-style:square;mso-width-percent:0;mso-height-percent:0;mso-wrap-distance-left:9pt;mso-wrap-distance-top:0;mso-wrap-distance-right:9pt;mso-wrap-distance-bottom:0;mso-position-horizontal:absolute;mso-position-horizontal-relative:text;mso-position-vertical:absolute;mso-position-vertical-relative:text;mso-width-percent:0;mso-height-percent:0;mso-width-relative:margin;mso-height-relative:margin;v-text-anchor:top" o:gfxdata="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" fillcolor="white [3201]" strokeweight=".5pt">
+              <v:shape w14:anchorId="385478E9" id="Text Box 25" o:spid="_x0000_s1032" type="#_x0000_t202" style="position:absolute;margin-left:-36.75pt;margin-top:29.7pt;width:531pt;height:243pt;z-index:251667456;visibility:visible;mso-wrap-style:square;mso-width-percent:0;mso-height-percent:0;mso-wrap-distance-left:9pt;mso-wrap-distance-top:0;mso-wrap-distance-right:9pt;mso-wrap-distance-bottom:0;mso-position-horizontal:absolute;mso-position-horizontal-relative:text;mso-position-vertical:absolute;mso-position-vertical-relative:text;mso-width-percent:0;mso-height-percent:0;mso-width-relative:margin;mso-height-relative:margin;v-text-anchor:top" o:gfxdata="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" fillcolor="white [3201]" strokeweight=".5pt">
                 <v:textbox>
                   <w:txbxContent>
                     <w:p>
@@ -19292,7 +19371,28 @@
                           <w:rFonts w:ascii="Arial" w:hAnsi="Arial" w:cs="Courier New"/>
                           <w:sz w:val="20"/>
                         </w:rPr>
-                        <w:t xml:space="preserve">Introduce one XSD simpleType, which is a XSD restriction of </w:t>
+                        <w:t xml:space="preserve">Introduce one </w:t>
+                      </w:r>
+                      <w:r>
+                        <w:rPr>
+                          <w:rFonts w:ascii="Courier New" w:hAnsi="Courier New" w:cs="Courier New"/>
+                          <w:sz w:val="20"/>
+                        </w:rPr>
+                        <w:t>xs:</w:t>
+                      </w:r>
+                      <w:r>
+                        <w:rPr>
+                          <w:rFonts w:ascii="Courier New" w:hAnsi="Courier New" w:cs="Courier New"/>
+                          <w:sz w:val="20"/>
+                        </w:rPr>
+                        <w:t>simpleType</w:t>
+                      </w:r>
+                      <w:r>
+                        <w:rPr>
+                          <w:rFonts w:ascii="Arial" w:hAnsi="Arial" w:cs="Courier New"/>
+                          <w:sz w:val="20"/>
+                        </w:rPr>
+                        <w:t xml:space="preserve">, which is a XSD restriction of </w:t>
                       </w:r>
                       <w:r>
                         <w:rPr>
@@ -19341,7 +19441,22 @@
                           <w:rFonts w:ascii="Arial" w:hAnsi="Arial" w:cs="Courier New"/>
                           <w:sz w:val="20"/>
                         </w:rPr>
-                        <w:t xml:space="preserve"> syntax. The name of this type is formed by replacing “Vocab” in the UML enumeration name by “Enum”.</w:t>
+                        <w:t xml:space="preserve"> </w:t>
+                      </w:r>
+                      <w:r>
+                        <w:rPr>
+                          <w:rFonts w:ascii="Arial" w:hAnsi="Arial" w:cs="Arial"/>
+                          <w:sz w:val="20"/>
+                          <w:szCs w:val="20"/>
+                        </w:rPr>
+                        <w:t>construct</w:t>
+                      </w:r>
+                      <w:r>
+                        <w:rPr>
+                          <w:rFonts w:ascii="Arial" w:hAnsi="Arial" w:cs="Courier New"/>
+                          <w:sz w:val="20"/>
+                        </w:rPr>
+                        <w:t>. The name of this type is formed by replacing “Vocab” in the UML enumeration name by “Enum”.</w:t>
                       </w:r>
                     </w:p>
                     <w:p>
@@ -19362,7 +19477,28 @@
                           <w:rFonts w:ascii="Arial" w:hAnsi="Arial" w:cs="Courier New"/>
                           <w:sz w:val="20"/>
                         </w:rPr>
-                        <w:t>Introduce one XSD complexType of the same name as the UML enumeration.</w:t>
+                        <w:t xml:space="preserve">Introduce one </w:t>
+                      </w:r>
+                      <w:r>
+                        <w:rPr>
+                          <w:rFonts w:ascii="Courier New" w:hAnsi="Courier New" w:cs="Courier New"/>
+                          <w:sz w:val="20"/>
+                        </w:rPr>
+                        <w:t>xs:</w:t>
+                      </w:r>
+                      <w:r>
+                        <w:rPr>
+                          <w:rFonts w:ascii="Courier New" w:hAnsi="Courier New" w:cs="Courier New"/>
+                          <w:sz w:val="20"/>
+                        </w:rPr>
+                        <w:t>complexType</w:t>
+                      </w:r>
+                      <w:r>
+                        <w:rPr>
+                          <w:rFonts w:ascii="Arial" w:hAnsi="Arial" w:cs="Courier New"/>
+                          <w:sz w:val="20"/>
+                        </w:rPr>
+                        <w:t xml:space="preserve"> of the same name as the UML enumeration.</w:t>
                       </w:r>
                       <w:r>
                         <w:rPr>
@@ -19451,17 +19587,10 @@
                       </w:r>
                       <w:r>
                         <w:rPr>
-                          <w:rFonts w:ascii="Arial" w:hAnsi="Arial" w:cs="Courier New"/>
+                          <w:rFonts w:ascii="Courier New" w:hAnsi="Courier New" w:cs="Courier New"/>
                           <w:sz w:val="20"/>
                         </w:rPr>
-                        <w:t>cybox</w:t>
-                      </w:r>
-                      <w:r>
-                        <w:rPr>
-                          <w:rFonts w:ascii="Arial" w:hAnsi="Arial" w:cs="Courier New"/>
-                          <w:sz w:val="20"/>
-                        </w:rPr>
-                        <w:t>Common:ControlledVocabularyStringType</w:t>
+                        <w:t>cyboxCommon:ControlledVocabularyStringType</w:t>
                       </w:r>
                     </w:p>
                     <w:p>
@@ -19496,7 +19625,22 @@
                           <w:rFonts w:ascii="Arial" w:hAnsi="Arial" w:cs="Courier New"/>
                           <w:sz w:val="20"/>
                         </w:rPr>
-                        <w:t xml:space="preserve"> syntax to include the Enum type introduced previously.</w:t>
+                        <w:t xml:space="preserve"> </w:t>
+                      </w:r>
+                      <w:r>
+                        <w:rPr>
+                          <w:rFonts w:ascii="Arial" w:hAnsi="Arial" w:cs="Arial"/>
+                          <w:sz w:val="20"/>
+                          <w:szCs w:val="20"/>
+                        </w:rPr>
+                        <w:t>construct</w:t>
+                      </w:r>
+                      <w:r>
+                        <w:rPr>
+                          <w:rFonts w:ascii="Arial" w:hAnsi="Arial" w:cs="Courier New"/>
+                          <w:sz w:val="20"/>
+                        </w:rPr>
+                        <w:t xml:space="preserve"> to include the Enum type introduced previously.</w:t>
                       </w:r>
                     </w:p>
                     <w:p>
@@ -19559,7 +19703,22 @@
                           <w:rFonts w:ascii="Arial" w:hAnsi="Arial" w:cs="Courier New"/>
                           <w:sz w:val="20"/>
                         </w:rPr>
-                        <w:t xml:space="preserve"> syntax.</w:t>
+                        <w:t xml:space="preserve"> </w:t>
+                      </w:r>
+                      <w:r>
+                        <w:rPr>
+                          <w:rFonts w:ascii="Arial" w:hAnsi="Arial" w:cs="Arial"/>
+                          <w:sz w:val="20"/>
+                          <w:szCs w:val="20"/>
+                        </w:rPr>
+                        <w:t>construct</w:t>
+                      </w:r>
+                      <w:r>
+                        <w:rPr>
+                          <w:rFonts w:ascii="Arial" w:hAnsi="Arial" w:cs="Courier New"/>
+                          <w:sz w:val="20"/>
+                        </w:rPr>
+                        <w:t>.</w:t>
                       </w:r>
                     </w:p>
                     <w:p/>
@@ -21094,16 +21253,16 @@
           <w:numId w:val="2"/>
         </w:numPr>
       </w:pPr>
-      <w:bookmarkStart w:id="61" w:name="_Toc450824667"/>
-      <w:bookmarkStart w:id="62" w:name="_Ref436740127"/>
-      <w:bookmarkStart w:id="63" w:name="_Toc450824664"/>
-      <w:bookmarkStart w:id="64" w:name="_Toc451328278"/>
+      <w:bookmarkStart w:id="61" w:name="_Ref436740127"/>
+      <w:bookmarkStart w:id="62" w:name="_Toc450824664"/>
+      <w:bookmarkStart w:id="63" w:name="_Toc451328278"/>
+      <w:bookmarkStart w:id="64" w:name="_Toc450824667"/>
       <w:r>
         <w:t>UML Package to XML Namespace Name Mapping</w:t>
       </w:r>
+      <w:bookmarkEnd w:id="61"/>
       <w:bookmarkEnd w:id="62"/>
       <w:bookmarkEnd w:id="63"/>
-      <w:bookmarkEnd w:id="64"/>
     </w:p>
     <w:p>
       <w:pPr>
@@ -21291,51 +21450,25 @@
       <w:r>
         <w:t xml:space="preserve">Table </w:t>
       </w:r>
-      <w:r>
-        <w:fldChar w:fldCharType="begin"/>
-      </w:r>
-      <w:r>
-        <w:instrText xml:space="preserve"> STYLEREF 1 \s </w:instrText>
-      </w:r>
-      <w:r>
-        <w:fldChar w:fldCharType="separate"/>
-      </w:r>
-      <w:r>
-        <w:rPr>
-          <w:noProof/>
-        </w:rPr>
-        <w:t>3</w:t>
-      </w:r>
-      <w:r>
-        <w:rPr>
-          <w:noProof/>
-        </w:rPr>
-        <w:fldChar w:fldCharType="end"/>
-      </w:r>
+      <w:fldSimple w:instr=" STYLEREF 1 \s ">
+        <w:r>
+          <w:rPr>
+            <w:noProof/>
+          </w:rPr>
+          <w:t>3</w:t>
+        </w:r>
+      </w:fldSimple>
       <w:r>
         <w:noBreakHyphen/>
       </w:r>
-      <w:r>
-        <w:fldChar w:fldCharType="begin"/>
-      </w:r>
-      <w:r>
-        <w:instrText xml:space="preserve"> SEQ Table \* ARABIC \s 1 </w:instrText>
-      </w:r>
-      <w:r>
-        <w:fldChar w:fldCharType="separate"/>
-      </w:r>
-      <w:r>
-        <w:rPr>
-          <w:noProof/>
-        </w:rPr>
-        <w:t>1</w:t>
-      </w:r>
-      <w:r>
-        <w:rPr>
-          <w:noProof/>
-        </w:rPr>
-        <w:fldChar w:fldCharType="end"/>
-      </w:r>
+      <w:fldSimple w:instr=" SEQ Table \* ARABIC \s 1 ">
+        <w:r>
+          <w:rPr>
+            <w:noProof/>
+          </w:rPr>
+          <w:t>1</w:t>
+        </w:r>
+      </w:fldSimple>
       <w:r>
         <w:t>.</w:t>
       </w:r>
@@ -21480,20 +21613,13 @@
           <w:b/>
           <w:color w:val="0000EE"/>
         </w:rPr>
-        <w:instrText xml:space="preserve"> REF _Ref436907686 \r \h </w:instrText>
+        <w:instrText xml:space="preserve"> REF _Ref436907686 \r \h  \* MERGEFORMAT </w:instrText>
       </w:r>
       <w:r>
         <w:rPr>
           <w:b/>
           <w:color w:val="0000EE"/>
         </w:rPr>
-      </w:r>
-      <w:r>
-        <w:rPr>
-          <w:b/>
-          <w:color w:val="0000EE"/>
-        </w:rPr>
-        <w:instrText xml:space="preserve"> \* MERGEFORMAT </w:instrText>
       </w:r>
       <w:r>
         <w:rPr>
@@ -21935,7 +22061,7 @@
       </w:pPr>
       <w:bookmarkStart w:id="68" w:name="_Toc450824668"/>
       <w:bookmarkStart w:id="69" w:name="_Toc451328280"/>
-      <w:bookmarkEnd w:id="61"/>
+      <w:bookmarkEnd w:id="64"/>
       <w:r>
         <w:t>Using XSD Data Types</w:t>
       </w:r>
@@ -22091,51 +22217,25 @@
       <w:r>
         <w:t xml:space="preserve">Table </w:t>
       </w:r>
-      <w:r>
-        <w:fldChar w:fldCharType="begin"/>
-      </w:r>
-      <w:r>
-        <w:instrText xml:space="preserve"> STYLEREF 1 \s </w:instrText>
-      </w:r>
-      <w:r>
-        <w:fldChar w:fldCharType="separate"/>
-      </w:r>
-      <w:r>
-        <w:rPr>
-          <w:noProof/>
-        </w:rPr>
-        <w:t>3</w:t>
-      </w:r>
-      <w:r>
-        <w:rPr>
-          <w:noProof/>
-        </w:rPr>
-        <w:fldChar w:fldCharType="end"/>
-      </w:r>
+      <w:fldSimple w:instr=" STYLEREF 1 \s ">
+        <w:r>
+          <w:rPr>
+            <w:noProof/>
+          </w:rPr>
+          <w:t>3</w:t>
+        </w:r>
+      </w:fldSimple>
       <w:r>
         <w:noBreakHyphen/>
       </w:r>
-      <w:r>
-        <w:fldChar w:fldCharType="begin"/>
-      </w:r>
-      <w:r>
-        <w:instrText xml:space="preserve"> SEQ Table \* ARABIC \s 1 </w:instrText>
-      </w:r>
-      <w:r>
-        <w:fldChar w:fldCharType="separate"/>
-      </w:r>
-      <w:r>
-        <w:rPr>
-          <w:noProof/>
-        </w:rPr>
-        <w:t>2</w:t>
-      </w:r>
-      <w:r>
-        <w:rPr>
-          <w:noProof/>
-        </w:rPr>
-        <w:fldChar w:fldCharType="end"/>
-      </w:r>
+      <w:fldSimple w:instr=" SEQ Table \* ARABIC \s 1 ">
+        <w:r>
+          <w:rPr>
+            <w:noProof/>
+          </w:rPr>
+          <w:t>2</w:t>
+        </w:r>
+      </w:fldSimple>
       <w:bookmarkEnd w:id="70"/>
       <w:r>
         <w:t>.  Common basic data types</w:t>
@@ -23567,51 +23667,25 @@
       <w:r>
         <w:t xml:space="preserve">Table </w:t>
       </w:r>
-      <w:r>
-        <w:fldChar w:fldCharType="begin"/>
-      </w:r>
-      <w:r>
-        <w:instrText xml:space="preserve"> STYLEREF 1 \s </w:instrText>
-      </w:r>
-      <w:r>
-        <w:fldChar w:fldCharType="separate"/>
-      </w:r>
-      <w:r>
-        <w:rPr>
-          <w:noProof/>
-        </w:rPr>
-        <w:t>3</w:t>
-      </w:r>
-      <w:r>
-        <w:rPr>
-          <w:noProof/>
-        </w:rPr>
-        <w:fldChar w:fldCharType="end"/>
-      </w:r>
+      <w:fldSimple w:instr=" STYLEREF 1 \s ">
+        <w:r>
+          <w:rPr>
+            <w:noProof/>
+          </w:rPr>
+          <w:t>3</w:t>
+        </w:r>
+      </w:fldSimple>
       <w:r>
         <w:noBreakHyphen/>
       </w:r>
-      <w:r>
-        <w:fldChar w:fldCharType="begin"/>
-      </w:r>
-      <w:r>
-        <w:instrText xml:space="preserve"> SEQ Table \* ARABIC \s 1 </w:instrText>
-      </w:r>
-      <w:r>
-        <w:fldChar w:fldCharType="separate"/>
-      </w:r>
-      <w:r>
-        <w:rPr>
-          <w:noProof/>
-        </w:rPr>
-        <w:t>3</w:t>
-      </w:r>
-      <w:r>
-        <w:rPr>
-          <w:noProof/>
-        </w:rPr>
-        <w:fldChar w:fldCharType="end"/>
-      </w:r>
+      <w:fldSimple w:instr=" SEQ Table \* ARABIC \s 1 ">
+        <w:r>
+          <w:rPr>
+            <w:noProof/>
+          </w:rPr>
+          <w:t>3</w:t>
+        </w:r>
+      </w:fldSimple>
       <w:r>
         <w:t>. Externally defined data models.</w:t>
       </w:r>
@@ -23758,7 +23832,13 @@
         <w:t>xs:import</w:t>
       </w:r>
       <w:r>
-        <w:t xml:space="preserve"> syntax to include the XML schema.  </w:t>
+        <w:t xml:space="preserve"> </w:t>
+      </w:r>
+      <w:r>
+        <w:t>construct</w:t>
+      </w:r>
+      <w:r>
+        <w:t xml:space="preserve"> to include the XML schema.  </w:t>
       </w:r>
     </w:p>
     <w:p>
@@ -23768,51 +23848,25 @@
       <w:r>
         <w:t xml:space="preserve">Table </w:t>
       </w:r>
-      <w:r>
-        <w:fldChar w:fldCharType="begin"/>
-      </w:r>
-      <w:r>
-        <w:instrText xml:space="preserve"> STYLEREF 1 \s </w:instrText>
-      </w:r>
-      <w:r>
-        <w:fldChar w:fldCharType="separate"/>
-      </w:r>
-      <w:r>
-        <w:rPr>
-          <w:noProof/>
-        </w:rPr>
-        <w:t>3</w:t>
-      </w:r>
-      <w:r>
-        <w:rPr>
-          <w:noProof/>
-        </w:rPr>
-        <w:fldChar w:fldCharType="end"/>
-      </w:r>
+      <w:fldSimple w:instr=" STYLEREF 1 \s ">
+        <w:r>
+          <w:rPr>
+            <w:noProof/>
+          </w:rPr>
+          <w:t>3</w:t>
+        </w:r>
+      </w:fldSimple>
       <w:r>
         <w:noBreakHyphen/>
       </w:r>
-      <w:r>
-        <w:fldChar w:fldCharType="begin"/>
-      </w:r>
-      <w:r>
-        <w:instrText xml:space="preserve"> SEQ Table \* ARABIC \s 1 </w:instrText>
-      </w:r>
-      <w:r>
-        <w:fldChar w:fldCharType="separate"/>
-      </w:r>
-      <w:r>
-        <w:rPr>
-          <w:noProof/>
-        </w:rPr>
-        <w:t>4</w:t>
-      </w:r>
-      <w:r>
-        <w:rPr>
-          <w:noProof/>
-        </w:rPr>
-        <w:fldChar w:fldCharType="end"/>
-      </w:r>
+      <w:fldSimple w:instr=" SEQ Table \* ARABIC \s 1 ">
+        <w:r>
+          <w:rPr>
+            <w:noProof/>
+          </w:rPr>
+          <w:t>4</w:t>
+        </w:r>
+      </w:fldSimple>
       <w:r>
         <w:t>: UML Extension Package Names Mapping</w:t>
       </w:r>
@@ -24046,45 +24100,25 @@
       <w:r>
         <w:t xml:space="preserve">Figure </w:t>
       </w:r>
-      <w:r>
-        <w:fldChar w:fldCharType="begin"/>
-      </w:r>
-      <w:r>
-        <w:instrText xml:space="preserve"> STYLEREF 1 \s </w:instrText>
-      </w:r>
-      <w:r>
-        <w:fldChar w:fldCharType="separate"/>
-      </w:r>
-      <w:r>
-        <w:rPr>
-          <w:noProof/>
-        </w:rPr>
-        <w:t>3</w:t>
-      </w:r>
-      <w:r>
-        <w:fldChar w:fldCharType="end"/>
-      </w:r>
+      <w:fldSimple w:instr=" STYLEREF 1 \s ">
+        <w:r>
+          <w:rPr>
+            <w:noProof/>
+          </w:rPr>
+          <w:t>3</w:t>
+        </w:r>
+      </w:fldSimple>
       <w:r>
         <w:noBreakHyphen/>
       </w:r>
-      <w:r>
-        <w:fldChar w:fldCharType="begin"/>
-      </w:r>
-      <w:r>
-        <w:instrText xml:space="preserve"> SEQ Figure \* ARABIC \s 1 </w:instrText>
-      </w:r>
-      <w:r>
-        <w:fldChar w:fldCharType="separate"/>
-      </w:r>
-      <w:r>
-        <w:rPr>
-          <w:noProof/>
-        </w:rPr>
-        <w:t>1</w:t>
-      </w:r>
-      <w:r>
-        <w:fldChar w:fldCharType="end"/>
-      </w:r>
+      <w:fldSimple w:instr=" SEQ Figure \* ARABIC \s 1 ">
+        <w:r>
+          <w:rPr>
+            <w:noProof/>
+          </w:rPr>
+          <w:t>1</w:t>
+        </w:r>
+      </w:fldSimple>
       <w:r>
         <w:t>. Using XSD attributeGroups</w:t>
       </w:r>
@@ -24109,7 +24143,13 @@
         <w:t>xs:attributeGroup</w:t>
       </w:r>
       <w:r>
-        <w:t xml:space="preserve"> syntax.  Since it is a special case, the expected XSD syntax is presented directly.</w:t>
+        <w:t xml:space="preserve"> </w:t>
+      </w:r>
+      <w:r>
+        <w:t>construct</w:t>
+      </w:r>
+      <w:r>
+        <w:t>.  Since it is a special case, the expected XSD syntax is presented directly.</w:t>
       </w:r>
       <w:r>
         <w:t xml:space="preserve">  Notice that neither of the XSD attribute groups is an extension of any other concept, however, its default value for</w:t>
@@ -25723,7 +25763,23 @@
           <w:rFonts w:ascii="Courier New" w:hAnsi="Courier New" w:cs="Courier New"/>
           <w:szCs w:val="20"/>
         </w:rPr>
-        <w:t>&lt;xs:attribute name="regex_syntax" type="xs:string"</w:t>
+        <w:t>&lt;xs:attribute name="regex_</w:t>
+      </w:r>
+      <w:bookmarkStart w:id="75" w:name="_GoBack"/>
+      <w:r>
+        <w:rPr>
+          <w:rFonts w:ascii="Courier New" w:hAnsi="Courier New" w:cs="Courier New"/>
+          <w:szCs w:val="20"/>
+        </w:rPr>
+        <w:t>syntax</w:t>
+      </w:r>
+      <w:bookmarkEnd w:id="75"/>
+      <w:r>
+        <w:rPr>
+          <w:rFonts w:ascii="Courier New" w:hAnsi="Courier New" w:cs="Courier New"/>
+          <w:szCs w:val="20"/>
+        </w:rPr>
+        <w:t>" type="xs:string"</w:t>
       </w:r>
       <w:r>
         <w:rPr>
@@ -25932,7 +25988,7 @@
         <w:rPr>
           <w:rFonts w:ascii="Arial" w:hAnsi="Arial" w:cs="Arial"/>
         </w:rPr>
-        <w:t>syntax</w:t>
+        <w:t>construct</w:t>
       </w:r>
       <w:r>
         <w:rPr>
@@ -25946,19 +26002,29 @@
         </w:rPr>
         <w:t xml:space="preserve">In this case, the UML class which is a generalization of </w:t>
       </w:r>
-      <w:bookmarkStart w:id="75" w:name="_GoBack"/>
       <w:r>
         <w:rPr>
           <w:rFonts w:ascii="Courier New" w:hAnsi="Courier New" w:cs="Courier New"/>
         </w:rPr>
         <w:t>WindowNetworkShareObjectType</w:t>
       </w:r>
-      <w:bookmarkEnd w:id="75"/>
       <w:r>
         <w:rPr>
           <w:rFonts w:ascii="Arial" w:hAnsi="Arial" w:cs="Arial"/>
         </w:rPr>
-        <w:t>, is implemented using the XSD attributeGroup syntax.</w:t>
+        <w:t xml:space="preserve">, is implemented using the XSD attributeGroup </w:t>
+      </w:r>
+      <w:r>
+        <w:rPr>
+          <w:rFonts w:ascii="Arial" w:hAnsi="Arial" w:cs="Arial"/>
+        </w:rPr>
+        <w:t>construct</w:t>
+      </w:r>
+      <w:r>
+        <w:rPr>
+          <w:rFonts w:ascii="Arial" w:hAnsi="Arial" w:cs="Arial"/>
+        </w:rPr>
+        <w:t>.</w:t>
       </w:r>
     </w:p>
     <w:p>
@@ -25977,6 +26043,7 @@
       <w:r>
         <w:rPr>
           <w:rFonts w:ascii="Courier New" w:eastAsia="Times New Roman" w:hAnsi="Courier New" w:cs="Courier New"/>
+          <w:noProof/>
         </w:rPr>
         <w:drawing>
           <wp:inline distT="0" distB="0" distL="0" distR="0" wp14:anchorId="6E10E54D" wp14:editId="6EA9B959">
@@ -26025,45 +26092,25 @@
       <w:r>
         <w:t xml:space="preserve">Figure </w:t>
       </w:r>
-      <w:r>
-        <w:fldChar w:fldCharType="begin"/>
-      </w:r>
-      <w:r>
-        <w:instrText xml:space="preserve"> STYLEREF 1 \s </w:instrText>
-      </w:r>
-      <w:r>
-        <w:fldChar w:fldCharType="separate"/>
-      </w:r>
-      <w:r>
-        <w:rPr>
-          <w:noProof/>
-        </w:rPr>
-        <w:t>3</w:t>
-      </w:r>
-      <w:r>
-        <w:fldChar w:fldCharType="end"/>
-      </w:r>
+      <w:fldSimple w:instr=" STYLEREF 1 \s ">
+        <w:r>
+          <w:rPr>
+            <w:noProof/>
+          </w:rPr>
+          <w:t>3</w:t>
+        </w:r>
+      </w:fldSimple>
       <w:r>
         <w:noBreakHyphen/>
       </w:r>
-      <w:r>
-        <w:fldChar w:fldCharType="begin"/>
-      </w:r>
-      <w:r>
-        <w:instrText xml:space="preserve"> SEQ Figure \* ARABIC \s 1 </w:instrText>
-      </w:r>
-      <w:r>
-        <w:fldChar w:fldCharType="separate"/>
-      </w:r>
-      <w:r>
-        <w:rPr>
-          <w:noProof/>
-        </w:rPr>
-        <w:t>2</w:t>
-      </w:r>
-      <w:r>
-        <w:fldChar w:fldCharType="end"/>
-      </w:r>
+      <w:fldSimple w:instr=" SEQ Figure \* ARABIC \s 1 ">
+        <w:r>
+          <w:rPr>
+            <w:noProof/>
+          </w:rPr>
+          <w:t>2</w:t>
+        </w:r>
+      </w:fldSimple>
       <w:r>
         <w:t>. UML Model for AccessPermissionsGroup</w:t>
       </w:r>
@@ -28047,7 +28094,7 @@
       <w:r>
         <w:t>Conformance</w:t>
       </w:r>
-      <w:bookmarkEnd w:id="36"/>
+      <w:bookmarkEnd w:id="37"/>
       <w:bookmarkEnd w:id="76"/>
       <w:bookmarkEnd w:id="77"/>
     </w:p>
@@ -32198,7 +32245,7 @@
         <w:sz w:val="16"/>
         <w:szCs w:val="16"/>
       </w:rPr>
-      <w:t>21</w:t>
+      <w:t>6</w:t>
     </w:r>
     <w:r>
       <w:rPr>
@@ -36441,7 +36488,7 @@
 </file>
 
 <file path=customXml/itemProps1.xml><?xml version="1.0" encoding="utf-8"?>
-<ds:datastoreItem xmlns:ds="http://schemas.openxmlformats.org/officeDocument/2006/customXml" ds:itemID="{C15BF3F4-25D2-4754-B520-2127F1BD2511}">
+<ds:datastoreItem xmlns:ds="http://schemas.openxmlformats.org/officeDocument/2006/customXml" ds:itemID="{71AE7486-342F-46D7-A2CD-C6C056C10242}">
   <ds:schemaRefs>
     <ds:schemaRef ds:uri="http://schemas.openxmlformats.org/officeDocument/2006/bibliography"/>
   </ds:schemaRefs>

</xml_diff>

<commit_message>
incorporate Alex's namespace questions
</commit_message>
<xml_diff>
--- a/documents/DRAFT-cybox-2.1.1-xml-binding-v1.0-wd01.docx
+++ b/documents/DRAFT-cybox-2.1.1-xml-binding-v1.0-wd01.docx
@@ -1,6 +1,6 @@
 
 <file path=word/document.xml><?xml version="1.0" encoding="utf-8"?>
-<w:document xmlns:wpc="http://schemas.microsoft.com/office/word/2010/wordprocessingCanvas" xmlns:cx="http://schemas.microsoft.com/office/drawing/2014/chartex" xmlns:cx1="http://schemas.microsoft.com/office/drawing/2015/9/8/chartex" xmlns:mc="http://schemas.openxmlformats.org/markup-compatibility/2006" xmlns:o="urn:schemas-microsoft-com:office:office" xmlns:r="http://schemas.openxmlformats.org/officeDocument/2006/relationships" xmlns:m="http://schemas.openxmlformats.org/officeDocument/2006/math" xmlns:v="urn:schemas-microsoft-com:vml" xmlns:wp14="http://schemas.microsoft.com/office/word/2010/wordprocessingDrawing" xmlns:wp="http://schemas.openxmlformats.org/drawingml/2006/wordprocessingDrawing" xmlns:w10="urn:schemas-microsoft-com:office:word" xmlns:w="http://schemas.openxmlformats.org/wordprocessingml/2006/main" xmlns:w14="http://schemas.microsoft.com/office/word/2010/wordml" xmlns:w15="http://schemas.microsoft.com/office/word/2012/wordml" xmlns:w16se="http://schemas.microsoft.com/office/word/2015/wordml/symex" xmlns:wpg="http://schemas.microsoft.com/office/word/2010/wordprocessingGroup" xmlns:wpi="http://schemas.microsoft.com/office/word/2010/wordprocessingInk" xmlns:wne="http://schemas.microsoft.com/office/word/2006/wordml" xmlns:wps="http://schemas.microsoft.com/office/word/2010/wordprocessingShape" mc:Ignorable="w14 w15 w16se wp14">
+<w:document xmlns:wpc="http://schemas.microsoft.com/office/word/2010/wordprocessingCanvas" xmlns:cx="http://schemas.microsoft.com/office/drawing/2014/chartex" xmlns:cx1="http://schemas.microsoft.com/office/drawing/2015/9/8/chartex" xmlns:cx2="http://schemas.microsoft.com/office/drawing/2015/10/21/chartex" xmlns:mc="http://schemas.openxmlformats.org/markup-compatibility/2006" xmlns:o="urn:schemas-microsoft-com:office:office" xmlns:r="http://schemas.openxmlformats.org/officeDocument/2006/relationships" xmlns:m="http://schemas.openxmlformats.org/officeDocument/2006/math" xmlns:v="urn:schemas-microsoft-com:vml" xmlns:wp14="http://schemas.microsoft.com/office/word/2010/wordprocessingDrawing" xmlns:wp="http://schemas.openxmlformats.org/drawingml/2006/wordprocessingDrawing" xmlns:w10="urn:schemas-microsoft-com:office:word" xmlns:w="http://schemas.openxmlformats.org/wordprocessingml/2006/main" xmlns:w14="http://schemas.microsoft.com/office/word/2010/wordml" xmlns:w15="http://schemas.microsoft.com/office/word/2012/wordml" xmlns:w16se="http://schemas.microsoft.com/office/word/2015/wordml/symex" xmlns:wpg="http://schemas.microsoft.com/office/word/2010/wordprocessingGroup" xmlns:wpi="http://schemas.microsoft.com/office/word/2010/wordprocessingInk" xmlns:wne="http://schemas.microsoft.com/office/word/2006/wordml" xmlns:wps="http://schemas.microsoft.com/office/word/2010/wordprocessingShape" mc:Ignorable="w14 w15 w16se wp14">
   <w:body>
     <w:p>
       <w:pPr>
@@ -2602,6 +2602,7 @@
       </w:pPr>
       <w:bookmarkStart w:id="2" w:name="_Toc451328261"/>
       <w:r>
+        <w:lastRenderedPageBreak/>
         <w:t>Introduction</w:t>
       </w:r>
       <w:bookmarkEnd w:id="0"/>
@@ -3479,7 +3480,11 @@
         <w:spacing w:line="259" w:lineRule="auto"/>
       </w:pPr>
       <w:r>
-        <w:t xml:space="preserve">Diagram icons are used in a UML diagram to indicate whether a shape is a class, enumeration or data type, and decorative icons are used to indicate whether an element is an attribute of a class or an enumeration literal. In addition, two different arrow styles indicate either a directed association relationship (regular arrowhead) or a generalization relationship (triangle-shaped arrowhead).  The icons and arrow styles we use are shown and described in </w:t>
+        <w:t xml:space="preserve">Diagram icons are used in a UML diagram to indicate whether a shape is a class, enumeration or data type, and decorative icons are used to indicate whether an element is an attribute of a class or an </w:t>
+      </w:r>
+      <w:r>
+        <w:lastRenderedPageBreak/>
+        <w:t xml:space="preserve">enumeration literal. In addition, two different arrow styles indicate either a directed association relationship (regular arrowhead) or a generalization relationship (triangle-shaped arrowhead).  The icons and arrow styles we use are shown and described in </w:t>
       </w:r>
       <w:r>
         <w:rPr>
@@ -3843,7 +3848,7 @@
                 <v:shape id="_x0000_i1025" type="#_x0000_t75" style="width:21.75pt;height:21.75pt" o:ole="">
                   <v:imagedata r:id="rId28" o:title=""/>
                 </v:shape>
-                <o:OLEObject Type="Embed" ProgID="PBrush" ShapeID="_x0000_i1025" DrawAspect="Content" ObjectID="_1525082574" r:id="rId29"/>
+                <o:OLEObject Type="Embed" ProgID="PBrush" ShapeID="_x0000_i1025" DrawAspect="Content" ObjectID="_1529401376" r:id="rId29"/>
               </w:object>
             </w:r>
           </w:p>
@@ -4005,7 +4010,7 @@
                 <v:shape id="_x0000_i1026" type="#_x0000_t75" style="width:14.25pt;height:14.25pt" o:ole="">
                   <v:imagedata r:id="rId31" o:title=""/>
                 </v:shape>
-                <o:OLEObject Type="Embed" ProgID="PBrush" ShapeID="_x0000_i1026" DrawAspect="Content" ObjectID="_1525082575" r:id="rId32"/>
+                <o:OLEObject Type="Embed" ProgID="PBrush" ShapeID="_x0000_i1026" DrawAspect="Content" ObjectID="_1529401377" r:id="rId32"/>
               </w:object>
             </w:r>
           </w:p>
@@ -4068,7 +4073,7 @@
                 <v:shape id="_x0000_i1027" type="#_x0000_t75" style="width:14.25pt;height:14.25pt" o:ole="">
                   <v:imagedata r:id="rId33" o:title=""/>
                 </v:shape>
-                <o:OLEObject Type="Embed" ProgID="PBrush" ShapeID="_x0000_i1027" DrawAspect="Content" ObjectID="_1525082576" r:id="rId34"/>
+                <o:OLEObject Type="Embed" ProgID="PBrush" ShapeID="_x0000_i1027" DrawAspect="Content" ObjectID="_1529401378" r:id="rId34"/>
               </w:object>
             </w:r>
           </w:p>
@@ -4190,7 +4195,7 @@
                 </mc:Choice>
                 <mc:Fallback>
                   <w:pict>
-                    <v:shapetype w14:anchorId="126D4B24" id="_x0000_t32" coordsize="21600,21600" o:spt="32" o:oned="t" path="m,l21600,21600e" filled="f">
+                    <v:shapetype w14:anchorId="0E01A55D" id="_x0000_t32" coordsize="21600,21600" o:spt="32" o:oned="t" path="m,l21600,21600e" filled="f">
                       <v:path arrowok="t" fillok="f" o:connecttype="none"/>
                       <o:lock v:ext="edit" shapetype="t"/>
                     </v:shapetype>
@@ -4260,7 +4265,7 @@
                 <v:shape id="_x0000_i1028" type="#_x0000_t75" style="width:57.75pt;height:35.25pt" o:ole="">
                   <v:imagedata r:id="rId35" o:title=""/>
                 </v:shape>
-                <o:OLEObject Type="Embed" ProgID="PBrush" ShapeID="_x0000_i1028" DrawAspect="Content" ObjectID="_1525082577" r:id="rId36"/>
+                <o:OLEObject Type="Embed" ProgID="PBrush" ShapeID="_x0000_i1028" DrawAspect="Content" ObjectID="_1529401379" r:id="rId36"/>
               </w:object>
             </w:r>
           </w:p>
@@ -4589,6 +4594,7 @@
       <w:bookmarkStart w:id="36" w:name="_Toc450824656"/>
       <w:bookmarkStart w:id="37" w:name="_Toc287332011"/>
       <w:r>
+        <w:lastRenderedPageBreak/>
         <w:t>Binding Rules</w:t>
       </w:r>
       <w:bookmarkEnd w:id="33"/>
@@ -5008,7 +5014,7 @@
                                 <w:sz w:val="20"/>
                                 <w:szCs w:val="20"/>
                               </w:rPr>
-                              <w:t>namepsace</w:t>
+                              <w:t>namespace</w:t>
                             </w:r>
                             <w:r>
                               <w:rPr>
@@ -5072,23 +5078,7 @@
                                 <w:sz w:val="20"/>
                                 <w:szCs w:val="20"/>
                               </w:rPr>
-                              <w:t xml:space="preserve"> </w:t>
-                            </w:r>
-                            <w:r>
-                              <w:rPr>
-                                <w:rFonts w:ascii="Arial" w:hAnsi="Arial" w:cs="Arial"/>
-                                <w:sz w:val="20"/>
-                                <w:szCs w:val="20"/>
-                              </w:rPr>
-                              <w:t>construct</w:t>
-                            </w:r>
-                            <w:r>
-                              <w:rPr>
-                                <w:rFonts w:ascii="Arial" w:hAnsi="Arial" w:cs="Arial"/>
-                                <w:sz w:val="20"/>
-                                <w:szCs w:val="20"/>
-                              </w:rPr>
-                              <w:t>.  The namespace prefix of any imported schema must also be specified.</w:t>
+                              <w:t xml:space="preserve"> construct.  The namespace prefix of any imported schema must also be specified.</w:t>
                             </w:r>
                           </w:p>
                           <w:p/>
@@ -5455,7 +5445,7 @@
                           <w:sz w:val="20"/>
                           <w:szCs w:val="20"/>
                         </w:rPr>
-                        <w:t>namepsace</w:t>
+                        <w:t>namespace</w:t>
                       </w:r>
                       <w:r>
                         <w:rPr>
@@ -5519,23 +5509,7 @@
                           <w:sz w:val="20"/>
                           <w:szCs w:val="20"/>
                         </w:rPr>
-                        <w:t xml:space="preserve"> </w:t>
-                      </w:r>
-                      <w:r>
-                        <w:rPr>
-                          <w:rFonts w:ascii="Arial" w:hAnsi="Arial" w:cs="Arial"/>
-                          <w:sz w:val="20"/>
-                          <w:szCs w:val="20"/>
-                        </w:rPr>
-                        <w:t>construct</w:t>
-                      </w:r>
-                      <w:r>
-                        <w:rPr>
-                          <w:rFonts w:ascii="Arial" w:hAnsi="Arial" w:cs="Arial"/>
-                          <w:sz w:val="20"/>
-                          <w:szCs w:val="20"/>
-                        </w:rPr>
-                        <w:t>.  The namespace prefix of any imported schema must also be specified.</w:t>
+                        <w:t xml:space="preserve"> construct.  The namespace prefix of any imported schema must also be specified.</w:t>
                       </w:r>
                     </w:p>
                     <w:p/>
@@ -5688,6 +5662,12 @@
       <w:pPr>
         <w:spacing w:after="240" w:line="259" w:lineRule="auto"/>
       </w:pPr>
+      <w:r>
+        <w:rPr>
+          <w:rStyle w:val="CommentReference"/>
+        </w:rPr>
+        <w:commentReference w:id="39"/>
+      </w:r>
     </w:p>
     <w:p>
       <w:pPr>
@@ -5707,13 +5687,13 @@
           <w:numId w:val="2"/>
         </w:numPr>
       </w:pPr>
-      <w:bookmarkStart w:id="39" w:name="_Toc450824657"/>
-      <w:bookmarkStart w:id="40" w:name="_Toc451328271"/>
+      <w:bookmarkStart w:id="40" w:name="_Toc450824657"/>
+      <w:bookmarkStart w:id="41" w:name="_Toc451328271"/>
       <w:r>
         <w:t>UML Classes</w:t>
       </w:r>
-      <w:bookmarkEnd w:id="39"/>
       <w:bookmarkEnd w:id="40"/>
+      <w:bookmarkEnd w:id="41"/>
     </w:p>
     <w:p>
       <w:pPr>
@@ -6145,23 +6125,7 @@
                                 <w:sz w:val="20"/>
                                 <w:szCs w:val="20"/>
                               </w:rPr>
-                              <w:t xml:space="preserve"> </w:t>
-                            </w:r>
-                            <w:r>
-                              <w:rPr>
-                                <w:rFonts w:ascii="Arial" w:hAnsi="Arial" w:cs="Arial"/>
-                                <w:sz w:val="20"/>
-                                <w:szCs w:val="20"/>
-                              </w:rPr>
-                              <w:t>construct</w:t>
-                            </w:r>
-                            <w:r>
-                              <w:rPr>
-                                <w:rFonts w:ascii="Arial" w:hAnsi="Arial" w:cs="Arial"/>
-                                <w:sz w:val="20"/>
-                                <w:szCs w:val="20"/>
-                              </w:rPr>
-                              <w:t>, as shown in the example below.</w:t>
+                              <w:t xml:space="preserve"> construct, as shown in the example below.</w:t>
                             </w:r>
                           </w:p>
                           <w:p>
@@ -6298,7 +6262,15 @@
                                 <w:sz w:val="20"/>
                                 <w:szCs w:val="20"/>
                               </w:rPr>
-                              <w:t xml:space="preserve"> </w:t>
+                              <w:t xml:space="preserve"> construct must be enclosed within the </w:t>
+                            </w:r>
+                            <w:r>
+                              <w:rPr>
+                                <w:rFonts w:ascii="Courier New" w:hAnsi="Courier New" w:cs="Courier New"/>
+                                <w:sz w:val="20"/>
+                                <w:szCs w:val="20"/>
+                              </w:rPr>
+                              <w:t>xs:sequence</w:t>
                             </w:r>
                             <w:r>
                               <w:rPr>
@@ -6306,47 +6278,7 @@
                                 <w:sz w:val="20"/>
                                 <w:szCs w:val="20"/>
                               </w:rPr>
-                              <w:t>construct</w:t>
-                            </w:r>
-                            <w:r>
-                              <w:rPr>
-                                <w:rFonts w:ascii="Arial" w:hAnsi="Arial" w:cs="Arial"/>
-                                <w:sz w:val="20"/>
-                                <w:szCs w:val="20"/>
-                              </w:rPr>
-                              <w:t xml:space="preserve"> must be enclosed within the </w:t>
-                            </w:r>
-                            <w:r>
-                              <w:rPr>
-                                <w:rFonts w:ascii="Courier New" w:hAnsi="Courier New" w:cs="Courier New"/>
-                                <w:sz w:val="20"/>
-                                <w:szCs w:val="20"/>
-                              </w:rPr>
-                              <w:t>xs:sequence</w:t>
-                            </w:r>
-                            <w:r>
-                              <w:rPr>
-                                <w:rFonts w:ascii="Arial" w:hAnsi="Arial" w:cs="Arial"/>
-                                <w:sz w:val="20"/>
-                                <w:szCs w:val="20"/>
-                              </w:rPr>
-                              <w:t xml:space="preserve"> </w:t>
-                            </w:r>
-                            <w:r>
-                              <w:rPr>
-                                <w:rFonts w:ascii="Arial" w:hAnsi="Arial" w:cs="Arial"/>
-                                <w:sz w:val="20"/>
-                                <w:szCs w:val="20"/>
-                              </w:rPr>
-                              <w:t>construct</w:t>
-                            </w:r>
-                            <w:r>
-                              <w:rPr>
-                                <w:rFonts w:ascii="Arial" w:hAnsi="Arial" w:cs="Arial"/>
-                                <w:sz w:val="20"/>
-                                <w:szCs w:val="20"/>
-                              </w:rPr>
-                              <w:t xml:space="preserve">.  </w:t>
+                              <w:t xml:space="preserve"> construct.  </w:t>
                             </w:r>
                           </w:p>
                           <w:p/>
@@ -6636,23 +6568,7 @@
                           <w:sz w:val="20"/>
                           <w:szCs w:val="20"/>
                         </w:rPr>
-                        <w:t xml:space="preserve"> </w:t>
-                      </w:r>
-                      <w:r>
-                        <w:rPr>
-                          <w:rFonts w:ascii="Arial" w:hAnsi="Arial" w:cs="Arial"/>
-                          <w:sz w:val="20"/>
-                          <w:szCs w:val="20"/>
-                        </w:rPr>
-                        <w:t>construct</w:t>
-                      </w:r>
-                      <w:r>
-                        <w:rPr>
-                          <w:rFonts w:ascii="Arial" w:hAnsi="Arial" w:cs="Arial"/>
-                          <w:sz w:val="20"/>
-                          <w:szCs w:val="20"/>
-                        </w:rPr>
-                        <w:t>, as shown in the example below.</w:t>
+                        <w:t xml:space="preserve"> construct, as shown in the example below.</w:t>
                       </w:r>
                     </w:p>
                     <w:p>
@@ -6789,7 +6705,15 @@
                           <w:sz w:val="20"/>
                           <w:szCs w:val="20"/>
                         </w:rPr>
-                        <w:t xml:space="preserve"> </w:t>
+                        <w:t xml:space="preserve"> construct must be enclosed within the </w:t>
+                      </w:r>
+                      <w:r>
+                        <w:rPr>
+                          <w:rFonts w:ascii="Courier New" w:hAnsi="Courier New" w:cs="Courier New"/>
+                          <w:sz w:val="20"/>
+                          <w:szCs w:val="20"/>
+                        </w:rPr>
+                        <w:t>xs:sequence</w:t>
                       </w:r>
                       <w:r>
                         <w:rPr>
@@ -6797,47 +6721,7 @@
                           <w:sz w:val="20"/>
                           <w:szCs w:val="20"/>
                         </w:rPr>
-                        <w:t>construct</w:t>
-                      </w:r>
-                      <w:r>
-                        <w:rPr>
-                          <w:rFonts w:ascii="Arial" w:hAnsi="Arial" w:cs="Arial"/>
-                          <w:sz w:val="20"/>
-                          <w:szCs w:val="20"/>
-                        </w:rPr>
-                        <w:t xml:space="preserve"> must be enclosed within the </w:t>
-                      </w:r>
-                      <w:r>
-                        <w:rPr>
-                          <w:rFonts w:ascii="Courier New" w:hAnsi="Courier New" w:cs="Courier New"/>
-                          <w:sz w:val="20"/>
-                          <w:szCs w:val="20"/>
-                        </w:rPr>
-                        <w:t>xs:sequence</w:t>
-                      </w:r>
-                      <w:r>
-                        <w:rPr>
-                          <w:rFonts w:ascii="Arial" w:hAnsi="Arial" w:cs="Arial"/>
-                          <w:sz w:val="20"/>
-                          <w:szCs w:val="20"/>
-                        </w:rPr>
-                        <w:t xml:space="preserve"> </w:t>
-                      </w:r>
-                      <w:r>
-                        <w:rPr>
-                          <w:rFonts w:ascii="Arial" w:hAnsi="Arial" w:cs="Arial"/>
-                          <w:sz w:val="20"/>
-                          <w:szCs w:val="20"/>
-                        </w:rPr>
-                        <w:t>construct</w:t>
-                      </w:r>
-                      <w:r>
-                        <w:rPr>
-                          <w:rFonts w:ascii="Arial" w:hAnsi="Arial" w:cs="Arial"/>
-                          <w:sz w:val="20"/>
-                          <w:szCs w:val="20"/>
-                        </w:rPr>
-                        <w:t xml:space="preserve">.  </w:t>
+                        <w:t xml:space="preserve"> construct.  </w:t>
                       </w:r>
                     </w:p>
                     <w:p/>
@@ -6953,12 +6837,13 @@
           <w:szCs w:val="20"/>
         </w:rPr>
       </w:pPr>
-      <w:bookmarkStart w:id="41" w:name="_Ref436655158"/>
+      <w:bookmarkStart w:id="42" w:name="_Ref436655158"/>
       <w:r>
         <w:rPr>
           <w:rFonts w:cs="Arial"/>
           <w:szCs w:val="20"/>
         </w:rPr>
+        <w:lastRenderedPageBreak/>
         <w:t>Here is a generalization relationship from the UML model</w:t>
       </w:r>
       <w:r>
@@ -6994,7 +6879,7 @@
                     <pic:cNvPicPr/>
                   </pic:nvPicPr>
                   <pic:blipFill>
-                    <a:blip r:embed="rId38"/>
+                    <a:blip r:embed="rId40"/>
                     <a:stretch>
                       <a:fillRect/>
                     </a:stretch>
@@ -7579,13 +7464,13 @@
           <w:numId w:val="2"/>
         </w:numPr>
       </w:pPr>
-      <w:bookmarkStart w:id="42" w:name="_Toc450824658"/>
-      <w:bookmarkStart w:id="43" w:name="_Toc451328272"/>
+      <w:bookmarkStart w:id="43" w:name="_Toc450824658"/>
+      <w:bookmarkStart w:id="44" w:name="_Toc451328272"/>
       <w:r>
         <w:t>UML Attributes and Associations</w:t>
       </w:r>
-      <w:bookmarkEnd w:id="42"/>
       <w:bookmarkEnd w:id="43"/>
+      <w:bookmarkEnd w:id="44"/>
     </w:p>
     <w:p>
       <w:pPr>
@@ -8374,7 +8259,7 @@
                           <w:color w:val="0000EE"/>
                           <w:szCs w:val="20"/>
                         </w:rPr>
-                        <w:instrText xml:space="preserve"> REF _Ref417202734 \h </w:instrText>
+                        <w:instrText xml:space="preserve"> REF _Ref417202734 \h  \* MERGEFORMAT </w:instrText>
                       </w:r>
                       <w:r>
                         <w:rPr>
@@ -8383,15 +8268,6 @@
                           <w:color w:val="0000EE"/>
                           <w:szCs w:val="20"/>
                         </w:rPr>
-                      </w:r>
-                      <w:r>
-                        <w:rPr>
-                          <w:rFonts w:eastAsia="Calibri" w:cs="Arial"/>
-                          <w:b/>
-                          <w:color w:val="0000EE"/>
-                          <w:szCs w:val="20"/>
-                        </w:rPr>
-                        <w:instrText xml:space="preserve"> \* MERGEFORMAT </w:instrText>
                       </w:r>
                       <w:r>
                         <w:rPr>
@@ -8971,7 +8847,7 @@
           <w:t>1</w:t>
         </w:r>
       </w:fldSimple>
-      <w:bookmarkEnd w:id="41"/>
+      <w:bookmarkEnd w:id="42"/>
       <w:r>
         <w:t>: Multiplicity Mapping</w:t>
       </w:r>
@@ -9391,6 +9267,7 @@
         <w:rPr>
           <w:noProof/>
         </w:rPr>
+        <w:lastRenderedPageBreak/>
         <w:drawing>
           <wp:inline distT="0" distB="0" distL="0" distR="0" wp14:anchorId="62ED3AF3" wp14:editId="1D6185F3">
             <wp:extent cx="5943600" cy="2727960"/>
@@ -9407,7 +9284,7 @@
                     <pic:cNvPicPr/>
                   </pic:nvPicPr>
                   <pic:blipFill>
-                    <a:blip r:embed="rId39"/>
+                    <a:blip r:embed="rId41"/>
                     <a:stretch>
                       <a:fillRect/>
                     </a:stretch>
@@ -9432,7 +9309,7 @@
       <w:pPr>
         <w:pStyle w:val="Caption"/>
       </w:pPr>
-      <w:bookmarkStart w:id="44" w:name="_Ref436229998"/>
+      <w:bookmarkStart w:id="45" w:name="_Ref436229998"/>
       <w:r>
         <w:t xml:space="preserve">Figure </w:t>
       </w:r>
@@ -9455,7 +9332,7 @@
           <w:t>2</w:t>
         </w:r>
       </w:fldSimple>
-      <w:bookmarkEnd w:id="44"/>
+      <w:bookmarkEnd w:id="45"/>
       <w:r>
         <w:t xml:space="preserve">. UML </w:t>
       </w:r>
@@ -11234,15 +11111,15 @@
           <w:numId w:val="2"/>
         </w:numPr>
       </w:pPr>
-      <w:bookmarkStart w:id="45" w:name="_Toc451328273"/>
-      <w:bookmarkStart w:id="46" w:name="_Ref436653903"/>
-      <w:bookmarkStart w:id="47" w:name="_Ref436654187"/>
-      <w:bookmarkStart w:id="48" w:name="_Ref436654192"/>
-      <w:bookmarkStart w:id="49" w:name="_Toc450824659"/>
+      <w:bookmarkStart w:id="46" w:name="_Toc451328273"/>
+      <w:bookmarkStart w:id="47" w:name="_Ref436653903"/>
+      <w:bookmarkStart w:id="48" w:name="_Ref436654187"/>
+      <w:bookmarkStart w:id="49" w:name="_Ref436654192"/>
+      <w:bookmarkStart w:id="50" w:name="_Toc450824659"/>
       <w:r>
         <w:t>UML Stereotypes</w:t>
       </w:r>
-      <w:bookmarkEnd w:id="45"/>
+      <w:bookmarkEnd w:id="46"/>
     </w:p>
     <w:p>
       <w:pPr>
@@ -11315,7 +11192,7 @@
                     <pic:cNvPicPr/>
                   </pic:nvPicPr>
                   <pic:blipFill>
-                    <a:blip r:embed="rId40"/>
+                    <a:blip r:embed="rId42"/>
                     <a:stretch>
                       <a:fillRect/>
                     </a:stretch>
@@ -11427,10 +11304,7 @@
                               <w:t>&lt;&lt;choice&gt;&gt;</w:t>
                             </w:r>
                             <w:r>
-                              <w:t xml:space="preserve"> UML stereotype, called the choice class, correspond to </w:t>
-                            </w:r>
-                            <w:r>
-                              <w:t xml:space="preserve">the </w:t>
+                              <w:t xml:space="preserve"> UML stereotype, called the choice class, correspond to the </w:t>
                             </w:r>
                             <w:r>
                               <w:rPr>
@@ -11439,13 +11313,7 @@
                               <w:t>xs:choice</w:t>
                             </w:r>
                             <w:r>
-                              <w:t xml:space="preserve"> </w:t>
-                            </w:r>
-                            <w:r>
-                              <w:t xml:space="preserve">construct </w:t>
-                            </w:r>
-                            <w:r>
-                              <w:t xml:space="preserve">in XSD.  </w:t>
+                              <w:t xml:space="preserve"> construct in XSD.  </w:t>
                             </w:r>
                           </w:p>
                           <w:p>
@@ -11792,10 +11660,7 @@
                         <w:t>&lt;&lt;choice&gt;&gt;</w:t>
                       </w:r>
                       <w:r>
-                        <w:t xml:space="preserve"> UML stereotype, called the choice class, correspond to </w:t>
-                      </w:r>
-                      <w:r>
-                        <w:t xml:space="preserve">the </w:t>
+                        <w:t xml:space="preserve"> UML stereotype, called the choice class, correspond to the </w:t>
                       </w:r>
                       <w:r>
                         <w:rPr>
@@ -11804,13 +11669,7 @@
                         <w:t>xs:choice</w:t>
                       </w:r>
                       <w:r>
-                        <w:t xml:space="preserve"> </w:t>
-                      </w:r>
-                      <w:r>
-                        <w:t xml:space="preserve">construct </w:t>
-                      </w:r>
-                      <w:r>
-                        <w:t xml:space="preserve">in XSD.  </w:t>
+                        <w:t xml:space="preserve"> construct in XSD.  </w:t>
                       </w:r>
                     </w:p>
                     <w:p>
@@ -13334,15 +13193,16 @@
           <w:numId w:val="2"/>
         </w:numPr>
       </w:pPr>
-      <w:bookmarkStart w:id="50" w:name="_Toc451328274"/>
-      <w:r>
+      <w:bookmarkStart w:id="51" w:name="_Toc451328274"/>
+      <w:r>
+        <w:lastRenderedPageBreak/>
         <w:t>UML Data Types</w:t>
       </w:r>
-      <w:bookmarkEnd w:id="46"/>
       <w:bookmarkEnd w:id="47"/>
       <w:bookmarkEnd w:id="48"/>
       <w:bookmarkEnd w:id="49"/>
       <w:bookmarkEnd w:id="50"/>
+      <w:bookmarkEnd w:id="51"/>
     </w:p>
     <w:p>
       <w:pPr>
@@ -14482,7 +14342,7 @@
           </mc:Choice>
           <mc:Fallback>
             <w:pict>
-              <v:shape w14:anchorId="3026692A" id="Text Box 22" o:spid="_x0000_s1030" type="#_x0000_t202" style="position:absolute;margin-left:-3pt;margin-top:7.25pt;width:470.25pt;height:330pt;z-index:251668480;visibility:visible;mso-wrap-style:square;mso-height-percent:0;mso-wrap-distance-left:9pt;mso-wrap-distance-top:0;mso-wrap-distance-right:9pt;mso-wrap-distance-bottom:0;mso-position-horizontal:absolute;mso-position-horizontal-relative:text;mso-position-vertical:absolute;mso-position-vertical-relative:text;mso-height-percent:0;mso-height-relative:margin;v-text-anchor:top" o:gfxdata="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" fillcolor="white [3201]" strokeweight=".5pt">
+              <v:shape w14:anchorId="3026692A" id="Text Box 22" o:spid="_x0000_s1030" type="#_x0000_t202" style="position:absolute;margin-left:-3pt;margin-top:7.25pt;width:470.25pt;height:330pt;z-index:251668480;visibility:visible;mso-wrap-style:square;mso-height-percent:0;mso-wrap-distance-left:9pt;mso-wrap-distance-top:0;mso-wrap-distance-right:9pt;mso-wrap-distance-bottom:0;mso-position-horizontal:absolute;mso-position-horizontal-relative:text;mso-position-vertical:absolute;mso-position-vertical-relative:text;mso-height-percent:0;mso-height-relative:margin;v-text-anchor:top" o:gfxdata="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" fillcolor="white [3201]" strokeweight=".5pt">
                 <v:textbox>
                   <w:txbxContent>
                     <w:p>
@@ -15803,6 +15663,7 @@
           <w:noProof/>
           <w:szCs w:val="20"/>
         </w:rPr>
+        <w:lastRenderedPageBreak/>
         <w:drawing>
           <wp:inline distT="0" distB="0" distL="0" distR="0" wp14:anchorId="2ADFAF22" wp14:editId="624E69C4">
             <wp:extent cx="2943225" cy="742950"/>
@@ -15819,7 +15680,7 @@
                     <pic:cNvPicPr/>
                   </pic:nvPicPr>
                   <pic:blipFill>
-                    <a:blip r:embed="rId41"/>
+                    <a:blip r:embed="rId43"/>
                     <a:stretch>
                       <a:fillRect/>
                     </a:stretch>
@@ -16766,8 +16627,8 @@
       <w:pPr>
         <w:pStyle w:val="HTMLPreformatted"/>
       </w:pPr>
-      <w:bookmarkStart w:id="51" w:name="_Ref436653917"/>
-      <w:bookmarkStart w:id="52" w:name="_Toc450824660"/>
+      <w:bookmarkStart w:id="52" w:name="_Ref436653917"/>
+      <w:bookmarkStart w:id="53" w:name="_Toc450824660"/>
       <w:r>
         <w:rPr>
           <w:rFonts w:ascii="Arial" w:hAnsi="Arial" w:cs="Arial"/>
@@ -16828,13 +16689,13 @@
           <w:numId w:val="2"/>
         </w:numPr>
       </w:pPr>
-      <w:bookmarkStart w:id="53" w:name="_Toc451328275"/>
+      <w:bookmarkStart w:id="54" w:name="_Toc451328275"/>
       <w:r>
         <w:t>UML Enumerations</w:t>
       </w:r>
-      <w:bookmarkEnd w:id="51"/>
       <w:bookmarkEnd w:id="52"/>
       <w:bookmarkEnd w:id="53"/>
+      <w:bookmarkEnd w:id="54"/>
     </w:p>
     <w:p>
       <w:pPr>
@@ -17081,21 +16942,7 @@
                                 <w:rFonts w:cs="Arial"/>
                                 <w:szCs w:val="20"/>
                               </w:rPr>
-                              <w:t xml:space="preserve"> </w:t>
-                            </w:r>
-                            <w:r>
-                              <w:rPr>
-                                <w:rFonts w:cs="Arial"/>
-                                <w:szCs w:val="20"/>
-                              </w:rPr>
-                              <w:t>construct</w:t>
-                            </w:r>
-                            <w:r>
-                              <w:rPr>
-                                <w:rFonts w:cs="Arial"/>
-                                <w:szCs w:val="20"/>
-                              </w:rPr>
-                              <w:t>.</w:t>
+                              <w:t xml:space="preserve"> construct.</w:t>
                             </w:r>
                           </w:p>
                           <w:p>
@@ -17314,18 +17161,53 @@
                           <w:rFonts w:cs="Arial"/>
                           <w:szCs w:val="20"/>
                         </w:rPr>
-                        <w:t xml:space="preserve"> </w:t>
+                        <w:t xml:space="preserve"> construct.</w:t>
+                      </w:r>
+                    </w:p>
+                    <w:p>
+                      <w:pPr>
+                        <w:pStyle w:val="ListParagraph"/>
+                        <w:numPr>
+                          <w:ilvl w:val="0"/>
+                          <w:numId w:val="15"/>
+                        </w:numPr>
+                        <w:rPr>
+                          <w:rFonts w:ascii="Arial" w:hAnsi="Arial" w:cs="Arial"/>
+                          <w:sz w:val="20"/>
+                          <w:szCs w:val="20"/>
+                        </w:rPr>
+                      </w:pPr>
+                      <w:r>
+                        <w:rPr>
+                          <w:rFonts w:ascii="Arial" w:hAnsi="Arial" w:cs="Arial"/>
+                          <w:i/>
+                          <w:sz w:val="20"/>
+                          <w:szCs w:val="20"/>
+                        </w:rPr>
+                        <w:t xml:space="preserve">This binding rule only applies to UML enumerations not used to model </w:t>
                       </w:r>
                       <w:r>
                         <w:rPr>
-                          <w:rFonts w:cs="Arial"/>
+                          <w:rFonts w:ascii="Arial" w:hAnsi="Arial" w:cs="Arial"/>
+                          <w:i/>
+                          <w:sz w:val="20"/>
                           <w:szCs w:val="20"/>
                         </w:rPr>
-                        <w:t>construct</w:t>
+                        <w:t>CybOX</w:t>
                       </w:r>
                       <w:r>
                         <w:rPr>
-                          <w:rFonts w:cs="Arial"/>
+                          <w:rFonts w:ascii="Arial" w:hAnsi="Arial" w:cs="Arial"/>
+                          <w:i/>
+                          <w:sz w:val="20"/>
+                          <w:szCs w:val="20"/>
+                        </w:rPr>
+                        <w:t xml:space="preserve"> Controlled Vocabularies</w:t>
+                      </w:r>
+                      <w:r>
+                        <w:rPr>
+                          <w:rFonts w:ascii="Arial" w:hAnsi="Arial" w:cs="Arial"/>
+                          <w:sz w:val="20"/>
                           <w:szCs w:val="20"/>
                         </w:rPr>
                         <w:t>.</w:t>
@@ -17347,55 +17229,6 @@
                       <w:r>
                         <w:rPr>
                           <w:rFonts w:ascii="Arial" w:hAnsi="Arial" w:cs="Arial"/>
-                          <w:i/>
-                          <w:sz w:val="20"/>
-                          <w:szCs w:val="20"/>
-                        </w:rPr>
-                        <w:t xml:space="preserve">This binding rule only applies to UML enumerations not used to model </w:t>
-                      </w:r>
-                      <w:r>
-                        <w:rPr>
-                          <w:rFonts w:ascii="Arial" w:hAnsi="Arial" w:cs="Arial"/>
-                          <w:i/>
-                          <w:sz w:val="20"/>
-                          <w:szCs w:val="20"/>
-                        </w:rPr>
-                        <w:t>CybOX</w:t>
-                      </w:r>
-                      <w:r>
-                        <w:rPr>
-                          <w:rFonts w:ascii="Arial" w:hAnsi="Arial" w:cs="Arial"/>
-                          <w:i/>
-                          <w:sz w:val="20"/>
-                          <w:szCs w:val="20"/>
-                        </w:rPr>
-                        <w:t xml:space="preserve"> Controlled Vocabularies</w:t>
-                      </w:r>
-                      <w:r>
-                        <w:rPr>
-                          <w:rFonts w:ascii="Arial" w:hAnsi="Arial" w:cs="Arial"/>
-                          <w:sz w:val="20"/>
-                          <w:szCs w:val="20"/>
-                        </w:rPr>
-                        <w:t>.</w:t>
-                      </w:r>
-                    </w:p>
-                    <w:p>
-                      <w:pPr>
-                        <w:pStyle w:val="ListParagraph"/>
-                        <w:numPr>
-                          <w:ilvl w:val="0"/>
-                          <w:numId w:val="15"/>
-                        </w:numPr>
-                        <w:rPr>
-                          <w:rFonts w:ascii="Arial" w:hAnsi="Arial" w:cs="Arial"/>
-                          <w:sz w:val="20"/>
-                          <w:szCs w:val="20"/>
-                        </w:rPr>
-                      </w:pPr>
-                      <w:r>
-                        <w:rPr>
-                          <w:rFonts w:ascii="Arial" w:hAnsi="Arial" w:cs="Arial"/>
                           <w:sz w:val="20"/>
                           <w:szCs w:val="20"/>
                         </w:rPr>
@@ -17534,6 +17367,7 @@
           <w:rFonts w:cs="Arial"/>
           <w:szCs w:val="20"/>
         </w:rPr>
+        <w:lastRenderedPageBreak/>
         <w:t>The following UML diagram specifies a UML enumeration:</w:t>
       </w:r>
     </w:p>
@@ -17564,7 +17398,7 @@
                     <pic:cNvPicPr/>
                   </pic:nvPicPr>
                   <pic:blipFill>
-                    <a:blip r:embed="rId42"/>
+                    <a:blip r:embed="rId44"/>
                     <a:stretch>
                       <a:fillRect/>
                     </a:stretch>
@@ -18219,17 +18053,17 @@
           <w:numId w:val="2"/>
         </w:numPr>
       </w:pPr>
-      <w:bookmarkStart w:id="54" w:name="_Ref436655825"/>
-      <w:bookmarkStart w:id="55" w:name="_Ref436655833"/>
-      <w:bookmarkStart w:id="56" w:name="_Toc450824662"/>
-      <w:bookmarkStart w:id="57" w:name="_Toc451328276"/>
+      <w:bookmarkStart w:id="55" w:name="_Ref436655825"/>
+      <w:bookmarkStart w:id="56" w:name="_Ref436655833"/>
+      <w:bookmarkStart w:id="57" w:name="_Toc450824662"/>
+      <w:bookmarkStart w:id="58" w:name="_Toc451328276"/>
       <w:r>
         <w:t>Controlled Vocabularies</w:t>
       </w:r>
-      <w:bookmarkEnd w:id="54"/>
       <w:bookmarkEnd w:id="55"/>
       <w:bookmarkEnd w:id="56"/>
       <w:bookmarkEnd w:id="57"/>
+      <w:bookmarkEnd w:id="58"/>
     </w:p>
     <w:p>
       <w:pPr>
@@ -18299,6 +18133,7 @@
         <w:rPr>
           <w:noProof/>
         </w:rPr>
+        <w:lastRenderedPageBreak/>
         <w:drawing>
           <wp:inline distT="0" distB="0" distL="0" distR="0" wp14:anchorId="1249E312" wp14:editId="206C029E">
             <wp:extent cx="5943600" cy="5154930"/>
@@ -18315,7 +18150,7 @@
                     <pic:cNvPicPr/>
                   </pic:nvPicPr>
                   <pic:blipFill>
-                    <a:blip r:embed="rId43"/>
+                    <a:blip r:embed="rId45"/>
                     <a:stretch>
                       <a:fillRect/>
                     </a:stretch>
@@ -18571,12 +18406,26 @@
       <w:pPr>
         <w:spacing w:after="240"/>
       </w:pPr>
-      <w:r>
-        <w:rPr>
-          <w:rFonts w:cs="Courier New"/>
-          <w:b/>
+    </w:p>
+    <w:p>
+      <w:pPr>
+        <w:spacing w:after="240"/>
+      </w:pPr>
+    </w:p>
+    <w:p>
+      <w:pPr>
+        <w:spacing w:after="240"/>
+      </w:pPr>
+    </w:p>
+    <w:p>
+      <w:pPr>
+        <w:spacing w:after="240"/>
+      </w:pPr>
+      <w:r>
+        <w:rPr>
           <w:noProof/>
         </w:rPr>
+        <w:lastRenderedPageBreak/>
         <mc:AlternateContent>
           <mc:Choice Requires="wps">
             <w:drawing>
@@ -18667,19 +18516,7 @@
                               <w:rPr>
                                 <w:rFonts w:cs="Courier New"/>
                               </w:rPr>
-                              <w:t xml:space="preserve">supported by UML data types </w:t>
-                            </w:r>
-                            <w:r>
-                              <w:rPr>
-                                <w:rFonts w:cs="Courier New"/>
-                              </w:rPr>
-                              <w:t xml:space="preserve">cyboxCommon:PatternFieldGroup, </w:t>
-                            </w:r>
-                            <w:r>
-                              <w:rPr>
-                                <w:rFonts w:cs="Courier New"/>
-                              </w:rPr>
-                              <w:t>cybox</w:t>
+                              <w:t>supported by UML data types cyboxCommon:PatternFieldGroup, cybox</w:t>
                             </w:r>
                             <w:r>
                               <w:rPr>
@@ -18820,14 +18657,7 @@
                                 <w:rFonts w:ascii="Courier New" w:hAnsi="Courier New" w:cs="Courier New"/>
                                 <w:sz w:val="20"/>
                               </w:rPr>
-                              <w:t>xs:</w:t>
-                            </w:r>
-                            <w:r>
-                              <w:rPr>
-                                <w:rFonts w:ascii="Courier New" w:hAnsi="Courier New" w:cs="Courier New"/>
-                                <w:sz w:val="20"/>
-                              </w:rPr>
-                              <w:t>simpleType</w:t>
+                              <w:t>xs:simpleType</w:t>
                             </w:r>
                             <w:r>
                               <w:rPr>
@@ -18926,14 +18756,7 @@
                                 <w:rFonts w:ascii="Courier New" w:hAnsi="Courier New" w:cs="Courier New"/>
                                 <w:sz w:val="20"/>
                               </w:rPr>
-                              <w:t>xs:</w:t>
-                            </w:r>
-                            <w:r>
-                              <w:rPr>
-                                <w:rFonts w:ascii="Courier New" w:hAnsi="Courier New" w:cs="Courier New"/>
-                                <w:sz w:val="20"/>
-                              </w:rPr>
-                              <w:t>complexType</w:t>
+                              <w:t>xs:complexType</w:t>
                             </w:r>
                             <w:r>
                               <w:rPr>
@@ -19225,19 +19048,7 @@
                         <w:rPr>
                           <w:rFonts w:cs="Courier New"/>
                         </w:rPr>
-                        <w:t xml:space="preserve">supported by UML data types </w:t>
-                      </w:r>
-                      <w:r>
-                        <w:rPr>
-                          <w:rFonts w:cs="Courier New"/>
-                        </w:rPr>
-                        <w:t xml:space="preserve">cyboxCommon:PatternFieldGroup, </w:t>
-                      </w:r>
-                      <w:r>
-                        <w:rPr>
-                          <w:rFonts w:cs="Courier New"/>
-                        </w:rPr>
-                        <w:t>cybox</w:t>
+                        <w:t>supported by UML data types cyboxCommon:PatternFieldGroup, cybox</w:t>
                       </w:r>
                       <w:r>
                         <w:rPr>
@@ -19378,14 +19189,7 @@
                           <w:rFonts w:ascii="Courier New" w:hAnsi="Courier New" w:cs="Courier New"/>
                           <w:sz w:val="20"/>
                         </w:rPr>
-                        <w:t>xs:</w:t>
-                      </w:r>
-                      <w:r>
-                        <w:rPr>
-                          <w:rFonts w:ascii="Courier New" w:hAnsi="Courier New" w:cs="Courier New"/>
-                          <w:sz w:val="20"/>
-                        </w:rPr>
-                        <w:t>simpleType</w:t>
+                        <w:t>xs:simpleType</w:t>
                       </w:r>
                       <w:r>
                         <w:rPr>
@@ -19484,14 +19288,7 @@
                           <w:rFonts w:ascii="Courier New" w:hAnsi="Courier New" w:cs="Courier New"/>
                           <w:sz w:val="20"/>
                         </w:rPr>
-                        <w:t>xs:</w:t>
-                      </w:r>
-                      <w:r>
-                        <w:rPr>
-                          <w:rFonts w:ascii="Courier New" w:hAnsi="Courier New" w:cs="Courier New"/>
-                          <w:sz w:val="20"/>
-                        </w:rPr>
-                        <w:t>complexType</w:t>
+                        <w:t>xs:complexType</w:t>
                       </w:r>
                       <w:r>
                         <w:rPr>
@@ -19732,11 +19529,6 @@
     </w:p>
     <w:p>
       <w:pPr>
-        <w:spacing w:after="240"/>
-      </w:pPr>
-    </w:p>
-    <w:p>
-      <w:pPr>
         <w:spacing w:after="0" w:line="259" w:lineRule="auto"/>
         <w:rPr>
           <w:rFonts w:cs="Courier New"/>
@@ -19871,6 +19663,13 @@
           <w:sz w:val="20"/>
         </w:rPr>
       </w:pPr>
+    </w:p>
+    <w:p>
+      <w:pPr>
+        <w:spacing w:after="240" w:line="259" w:lineRule="auto"/>
+      </w:pPr>
+      <w:bookmarkStart w:id="59" w:name="_GoBack"/>
+      <w:bookmarkEnd w:id="59"/>
     </w:p>
     <w:p>
       <w:pPr>
@@ -20635,6 +20434,7 @@
           <w:rFonts w:ascii="Courier New" w:hAnsi="Courier New" w:cs="Courier New"/>
           <w:szCs w:val="20"/>
         </w:rPr>
+        <w:lastRenderedPageBreak/>
         <w:t xml:space="preserve">  &lt;xs:simpleContent&gt;</w:t>
       </w:r>
     </w:p>
@@ -20839,7 +20639,31 @@
           <w:rFonts w:ascii="Courier New" w:hAnsi="Courier New" w:cs="Courier New"/>
           <w:szCs w:val="20"/>
         </w:rPr>
-        <w:t xml:space="preserve">      &lt;xs:attribute name="vocab_reference" type="xs:anyURI" use="optional" fixed="http://cybox.mitre.org/XMLSchema/default_vocabularies/2.1/cybox_default_vocabularies.xsd#ActionRelationshipTypeVocab-1.0"/&gt;</w:t>
+        <w:t xml:space="preserve">      &lt;xs:attribute name="vocab_reference" type="xs:anyURI" use="optional" fixed="</w:t>
+      </w:r>
+      <w:r>
+        <w:t xml:space="preserve"> </w:t>
+      </w:r>
+      <w:r>
+        <w:rPr>
+          <w:rFonts w:ascii="Courier New" w:hAnsi="Courier New" w:cs="Courier New"/>
+          <w:szCs w:val="20"/>
+        </w:rPr>
+        <w:t>http://docs.oasis-open.org/cti/cybox/v2.1.1/csd01/xml-schemas/default-vocabularies.xsd</w:t>
+      </w:r>
+      <w:r>
+        <w:rPr>
+          <w:rFonts w:ascii="Courier New" w:hAnsi="Courier New" w:cs="Courier New"/>
+          <w:szCs w:val="20"/>
+        </w:rPr>
+        <w:t>#</w:t>
+      </w:r>
+      <w:r>
+        <w:rPr>
+          <w:rFonts w:ascii="Courier New" w:hAnsi="Courier New" w:cs="Courier New"/>
+          <w:szCs w:val="20"/>
+        </w:rPr>
+        <w:t>ActionRelationshipTypeVocab-1.0"/&gt;</w:t>
       </w:r>
     </w:p>
     <w:p>
@@ -21078,7 +20902,7 @@
           </mc:Choice>
           <mc:Fallback>
             <w:pict>
-              <v:shape w14:anchorId="7A814481" id="Text Box 10" o:spid="_x0000_s1033" type="#_x0000_t202" style="position:absolute;margin-left:.75pt;margin-top:8.35pt;width:516pt;height:52.5pt;z-index:251671552;visibility:visible;mso-wrap-style:square;mso-wrap-distance-left:9pt;mso-wrap-distance-top:0;mso-wrap-distance-right:9pt;mso-wrap-distance-bottom:0;mso-position-horizontal:absolute;mso-position-horizontal-relative:text;mso-position-vertical:absolute;mso-position-vertical-relative:text;v-text-anchor:top" o:gfxdata="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" fillcolor="white [3201]" strokeweight=".5pt">
+              <v:shape w14:anchorId="7A814481" id="Text Box 10" o:spid="_x0000_s1033" type="#_x0000_t202" style="position:absolute;margin-left:.75pt;margin-top:8.35pt;width:516pt;height:52.5pt;z-index:251671552;visibility:visible;mso-wrap-style:square;mso-wrap-distance-left:9pt;mso-wrap-distance-top:0;mso-wrap-distance-right:9pt;mso-wrap-distance-bottom:0;mso-position-horizontal:absolute;mso-position-horizontal-relative:text;mso-position-vertical:absolute;mso-position-vertical-relative:text;v-text-anchor:top" o:gfxdata="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" fillcolor="white [3201]" strokeweight=".5pt">
                 <v:textbox>
                   <w:txbxContent>
                     <w:p>
@@ -21156,15 +20980,16 @@
           <w:numId w:val="2"/>
         </w:numPr>
       </w:pPr>
-      <w:bookmarkStart w:id="58" w:name="_Toc450824663"/>
-      <w:bookmarkStart w:id="59" w:name="_Ref451258824"/>
-      <w:bookmarkStart w:id="60" w:name="_Toc451328277"/>
-      <w:r>
+      <w:bookmarkStart w:id="60" w:name="_Toc450824663"/>
+      <w:bookmarkStart w:id="61" w:name="_Ref451258824"/>
+      <w:bookmarkStart w:id="62" w:name="_Toc451328277"/>
+      <w:r>
+        <w:lastRenderedPageBreak/>
         <w:t>Relationships to the CybOX 2.1.1 XML Schemas</w:t>
       </w:r>
-      <w:bookmarkEnd w:id="58"/>
-      <w:bookmarkEnd w:id="59"/>
       <w:bookmarkEnd w:id="60"/>
+      <w:bookmarkEnd w:id="61"/>
+      <w:bookmarkEnd w:id="62"/>
     </w:p>
     <w:p>
       <w:pPr>
@@ -21253,16 +21078,16 @@
           <w:numId w:val="2"/>
         </w:numPr>
       </w:pPr>
-      <w:bookmarkStart w:id="61" w:name="_Ref436740127"/>
-      <w:bookmarkStart w:id="62" w:name="_Toc450824664"/>
-      <w:bookmarkStart w:id="63" w:name="_Toc451328278"/>
-      <w:bookmarkStart w:id="64" w:name="_Toc450824667"/>
+      <w:bookmarkStart w:id="63" w:name="_Ref436740127"/>
+      <w:bookmarkStart w:id="64" w:name="_Toc450824664"/>
+      <w:bookmarkStart w:id="65" w:name="_Toc451328278"/>
+      <w:bookmarkStart w:id="66" w:name="_Toc450824667"/>
       <w:r>
         <w:t>UML Package to XML Namespace Name Mapping</w:t>
       </w:r>
-      <w:bookmarkEnd w:id="61"/>
-      <w:bookmarkEnd w:id="62"/>
       <w:bookmarkEnd w:id="63"/>
+      <w:bookmarkEnd w:id="64"/>
+      <w:bookmarkEnd w:id="65"/>
     </w:p>
     <w:p>
       <w:pPr>
@@ -21314,12 +21139,19 @@
         <w:rPr>
           <w:rFonts w:cs="Arial"/>
         </w:rPr>
-        <w:t xml:space="preserve"> have the </w:t>
-      </w:r>
+        <w:t xml:space="preserve"> have </w:t>
+      </w:r>
+      <w:commentRangeStart w:id="67"/>
       <w:r>
         <w:rPr>
           <w:rFonts w:cs="Arial"/>
         </w:rPr>
+        <w:t xml:space="preserve">the </w:t>
+      </w:r>
+      <w:r>
+        <w:rPr>
+          <w:rFonts w:cs="Arial"/>
+        </w:rPr>
         <w:t>“</w:t>
       </w:r>
       <w:r>
@@ -21332,7 +21164,20 @@
         <w:rPr>
           <w:rFonts w:cs="Arial"/>
         </w:rPr>
-        <w:t>” suffix.</w:t>
+        <w:t>” suffix</w:t>
+      </w:r>
+      <w:commentRangeEnd w:id="67"/>
+      <w:r>
+        <w:rPr>
+          <w:rStyle w:val="CommentReference"/>
+        </w:rPr>
+        <w:commentReference w:id="67"/>
+      </w:r>
+      <w:r>
+        <w:rPr>
+          <w:rFonts w:cs="Arial"/>
+        </w:rPr>
+        <w:t>.</w:t>
       </w:r>
     </w:p>
     <w:p>
@@ -21355,7 +21200,13 @@
         <w:rPr>
           <w:rFonts w:ascii="Courier New" w:hAnsi="Courier New" w:cs="Courier New"/>
         </w:rPr>
-        <w:t>/object#</w:t>
+        <w:t>/object</w:t>
+      </w:r>
+      <w:r>
+        <w:rPr>
+          <w:rFonts w:ascii="Courier New" w:hAnsi="Courier New" w:cs="Courier New"/>
+        </w:rPr>
+        <w:t>/</w:t>
       </w:r>
       <w:r>
         <w:rPr>
@@ -21370,7 +21221,16 @@
         <w:t>.</w:t>
       </w:r>
       <w:r>
-        <w:t xml:space="preserve">  The name of the XML namespace prefix is came-case but the text “Object” is shortened to “Obj”</w:t>
+        <w:t xml:space="preserve">  The name of the XML namespace prefix is came</w:t>
+      </w:r>
+      <w:r>
+        <w:t>l</w:t>
+      </w:r>
+      <w:r>
+        <w:t>-case but the text “Object” is shortened to “Obj”</w:t>
+      </w:r>
+      <w:r>
+        <w:t>.</w:t>
       </w:r>
     </w:p>
     <w:p>
@@ -21414,7 +21274,13 @@
         <w:rPr>
           <w:rFonts w:ascii="Courier New" w:eastAsia="Times New Roman" w:hAnsi="Courier New" w:cs="Courier New"/>
         </w:rPr>
-        <w:t>http://cybox.mitre.org/objects#FileObject-2</w:t>
+        <w:t>http://</w:t>
+      </w:r>
+      <w:r>
+        <w:rPr>
+          <w:rFonts w:ascii="Courier New" w:eastAsia="Times New Roman" w:hAnsi="Courier New" w:cs="Courier New"/>
+        </w:rPr>
+        <w:t>docs.oasis-open.org/cti/ns/cybox/objects/file-2</w:t>
       </w:r>
     </w:p>
     <w:p>
@@ -21552,7 +21418,10 @@
           </w:tcPr>
           <w:p>
             <w:r>
-              <w:t>cybox</w:t>
+              <w:t>C</w:t>
+            </w:r>
+            <w:r>
+              <w:t>ybox</w:t>
             </w:r>
           </w:p>
         </w:tc>
@@ -21654,15 +21523,15 @@
           <w:numId w:val="2"/>
         </w:numPr>
       </w:pPr>
-      <w:bookmarkStart w:id="65" w:name="_Toc450824665"/>
-      <w:bookmarkStart w:id="66" w:name="_Ref451259111"/>
-      <w:bookmarkStart w:id="67" w:name="_Toc451328279"/>
+      <w:bookmarkStart w:id="68" w:name="_Toc450824665"/>
+      <w:bookmarkStart w:id="69" w:name="_Ref451259111"/>
+      <w:bookmarkStart w:id="70" w:name="_Toc451328279"/>
       <w:r>
         <w:t>UML Abstract Classes</w:t>
       </w:r>
-      <w:bookmarkEnd w:id="65"/>
-      <w:bookmarkEnd w:id="66"/>
-      <w:bookmarkEnd w:id="67"/>
+      <w:bookmarkEnd w:id="68"/>
+      <w:bookmarkEnd w:id="69"/>
+      <w:bookmarkEnd w:id="70"/>
     </w:p>
     <w:p>
       <w:pPr>
@@ -21809,6 +21678,7 @@
         <w:spacing w:before="0" w:after="240"/>
       </w:pPr>
       <w:r>
+        <w:lastRenderedPageBreak/>
         <w:t xml:space="preserve">From the </w:t>
       </w:r>
       <w:r>
@@ -22059,14 +21929,14 @@
       <w:pPr>
         <w:pStyle w:val="Heading2"/>
       </w:pPr>
-      <w:bookmarkStart w:id="68" w:name="_Toc450824668"/>
-      <w:bookmarkStart w:id="69" w:name="_Toc451328280"/>
-      <w:bookmarkEnd w:id="64"/>
+      <w:bookmarkStart w:id="71" w:name="_Toc450824668"/>
+      <w:bookmarkStart w:id="72" w:name="_Toc451328280"/>
+      <w:bookmarkEnd w:id="66"/>
       <w:r>
         <w:t>Using XSD Data Types</w:t>
       </w:r>
-      <w:bookmarkEnd w:id="68"/>
-      <w:bookmarkEnd w:id="69"/>
+      <w:bookmarkEnd w:id="71"/>
+      <w:bookmarkEnd w:id="72"/>
     </w:p>
     <w:p>
       <w:pPr>
@@ -22213,7 +22083,7 @@
           <w:b/>
         </w:rPr>
       </w:pPr>
-      <w:bookmarkStart w:id="70" w:name="_Ref417202734"/>
+      <w:bookmarkStart w:id="73" w:name="_Ref417202734"/>
       <w:r>
         <w:t xml:space="preserve">Table </w:t>
       </w:r>
@@ -22236,7 +22106,7 @@
           <w:t>2</w:t>
         </w:r>
       </w:fldSimple>
-      <w:bookmarkEnd w:id="70"/>
+      <w:bookmarkEnd w:id="73"/>
       <w:r>
         <w:t>.  Common basic data types</w:t>
       </w:r>
@@ -22936,6 +22806,7 @@
               <w:rPr>
                 <w:rFonts w:cs="Arial"/>
               </w:rPr>
+              <w:lastRenderedPageBreak/>
               <w:t>DateTime</w:t>
             </w:r>
           </w:p>
@@ -23170,7 +23041,7 @@
               </w:rPr>
               <w:t>The LanguageCode data type is a restriction on the BasicString data type, such that it adheres to the standard defined in [</w:t>
             </w:r>
-            <w:hyperlink r:id="rId44" w:history="1">
+            <w:hyperlink r:id="rId46" w:history="1">
               <w:r>
                 <w:rPr>
                   <w:rStyle w:val="Hyperlink"/>
@@ -23271,7 +23142,7 @@
               </w:rPr>
               <w:t>The QualifiedName data type is a restriction on the BasicString data type such that it adheres to the requirements specified in [</w:t>
             </w:r>
-            <w:hyperlink r:id="rId45" w:history="1">
+            <w:hyperlink r:id="rId47" w:history="1">
               <w:r>
                 <w:rPr>
                   <w:rStyle w:val="Hyperlink"/>
@@ -23482,7 +23353,7 @@
               </w:rPr>
               <w:t xml:space="preserve">The URI data type is a restriction on the BasicString data type such that it adheres to the standard defined at </w:t>
             </w:r>
-            <w:hyperlink r:id="rId46" w:history="1">
+            <w:hyperlink r:id="rId48" w:history="1">
               <w:r>
                 <w:rPr>
                   <w:rStyle w:val="Hyperlink"/>
@@ -23568,15 +23439,15 @@
           <w:numId w:val="2"/>
         </w:numPr>
       </w:pPr>
-      <w:bookmarkStart w:id="71" w:name="_Ref436907686"/>
-      <w:bookmarkStart w:id="72" w:name="_Toc450824672"/>
-      <w:bookmarkStart w:id="73" w:name="_Toc451328281"/>
+      <w:bookmarkStart w:id="74" w:name="_Ref436907686"/>
+      <w:bookmarkStart w:id="75" w:name="_Toc450824672"/>
+      <w:bookmarkStart w:id="76" w:name="_Toc451328281"/>
       <w:r>
         <w:t>Extensions and Externally Defined Data Models</w:t>
       </w:r>
-      <w:bookmarkEnd w:id="71"/>
-      <w:bookmarkEnd w:id="72"/>
-      <w:bookmarkEnd w:id="73"/>
+      <w:bookmarkEnd w:id="74"/>
+      <w:bookmarkEnd w:id="75"/>
+      <w:bookmarkEnd w:id="76"/>
     </w:p>
     <w:p>
       <w:pPr>
@@ -23787,6 +23658,7 @@
         <w:spacing w:before="240" w:after="240"/>
       </w:pPr>
       <w:r>
+        <w:lastRenderedPageBreak/>
         <w:t xml:space="preserve">All of these externally defined data models use XSD as the normative definition, so it is not necessary to include any additional XSD in the </w:t>
       </w:r>
       <w:r>
@@ -23918,6 +23790,7 @@
             <w:tcW w:w="3775" w:type="dxa"/>
           </w:tcPr>
           <w:p>
+            <w:commentRangeStart w:id="77"/>
             <w:r>
               <w:t>stix-ciqaddress</w:t>
             </w:r>
@@ -23929,7 +23802,22 @@
           </w:tcPr>
           <w:p>
             <w:r>
-              <w:t>../ciq-address-3.0</w:t>
+              <w:t>../</w:t>
+            </w:r>
+            <w:ins w:id="78" w:author="Tweed, Alex" w:date="2016-07-01T12:29:00Z">
+              <w:r>
+                <w:t>location/</w:t>
+              </w:r>
+            </w:ins>
+            <w:r>
+              <w:t>ciq-address-3.0</w:t>
+            </w:r>
+            <w:commentRangeEnd w:id="77"/>
+            <w:r>
+              <w:rPr>
+                <w:rStyle w:val="CommentReference"/>
+              </w:rPr>
+              <w:commentReference w:id="77"/>
             </w:r>
           </w:p>
         </w:tc>
@@ -24009,6 +23897,7 @@
         </w:rPr>
         <w:t xml:space="preserve"> have the </w:t>
       </w:r>
+      <w:commentRangeStart w:id="79"/>
       <w:r>
         <w:rPr>
           <w:rFonts w:cs="Arial"/>
@@ -24025,18 +23914,31 @@
         <w:rPr>
           <w:rFonts w:cs="Arial"/>
         </w:rPr>
-        <w:t>” suffix.</w:t>
+        <w:t xml:space="preserve">” </w:t>
+      </w:r>
+      <w:commentRangeEnd w:id="79"/>
+      <w:r>
+        <w:rPr>
+          <w:rStyle w:val="CommentReference"/>
+        </w:rPr>
+        <w:commentReference w:id="79"/>
+      </w:r>
+      <w:r>
+        <w:rPr>
+          <w:rFonts w:cs="Arial"/>
+        </w:rPr>
+        <w:t>suffix.</w:t>
       </w:r>
     </w:p>
     <w:p>
       <w:pPr>
         <w:pStyle w:val="Heading2"/>
       </w:pPr>
-      <w:bookmarkStart w:id="74" w:name="_Toc451328282"/>
+      <w:bookmarkStart w:id="80" w:name="_Toc451328282"/>
       <w:r>
         <w:t>XSD attributeGroups</w:t>
       </w:r>
-      <w:bookmarkEnd w:id="74"/>
+      <w:bookmarkEnd w:id="80"/>
     </w:p>
     <w:p>
       <w:pPr>
@@ -24064,7 +23966,7 @@
                     </pic:cNvPicPr>
                   </pic:nvPicPr>
                   <pic:blipFill>
-                    <a:blip r:embed="rId47">
+                    <a:blip r:embed="rId49">
                       <a:extLst>
                         <a:ext uri="{28A0092B-C50C-407E-A947-70E740481C1C}">
                           <a14:useLocalDpi xmlns:a14="http://schemas.microsoft.com/office/drawing/2010/main" val="0"/>
@@ -24443,6 +24345,7 @@
           <w:rFonts w:ascii="Courier New" w:hAnsi="Courier New" w:cs="Courier New"/>
           <w:szCs w:val="20"/>
         </w:rPr>
+        <w:lastRenderedPageBreak/>
         <w:tab/>
       </w:r>
       <w:r>
@@ -25763,23 +25666,7 @@
           <w:rFonts w:ascii="Courier New" w:hAnsi="Courier New" w:cs="Courier New"/>
           <w:szCs w:val="20"/>
         </w:rPr>
-        <w:t>&lt;xs:attribute name="regex_</w:t>
-      </w:r>
-      <w:bookmarkStart w:id="75" w:name="_GoBack"/>
-      <w:r>
-        <w:rPr>
-          <w:rFonts w:ascii="Courier New" w:hAnsi="Courier New" w:cs="Courier New"/>
-          <w:szCs w:val="20"/>
-        </w:rPr>
-        <w:t>syntax</w:t>
-      </w:r>
-      <w:bookmarkEnd w:id="75"/>
-      <w:r>
-        <w:rPr>
-          <w:rFonts w:ascii="Courier New" w:hAnsi="Courier New" w:cs="Courier New"/>
-          <w:szCs w:val="20"/>
-        </w:rPr>
-        <w:t>" type="xs:string"</w:t>
+        <w:t>&lt;xs:attribute name="regex_syntax" type="xs:string"</w:t>
       </w:r>
       <w:r>
         <w:rPr>
@@ -26061,7 +25948,7 @@
                     <pic:cNvPicPr/>
                   </pic:nvPicPr>
                   <pic:blipFill>
-                    <a:blip r:embed="rId48"/>
+                    <a:blip r:embed="rId50"/>
                     <a:stretch>
                       <a:fillRect/>
                     </a:stretch>
@@ -26229,6 +26116,7 @@
           <w:rFonts w:ascii="Courier New" w:hAnsi="Courier New" w:cs="Courier New"/>
           <w:szCs w:val="20"/>
         </w:rPr>
+        <w:lastRenderedPageBreak/>
         <w:tab/>
       </w:r>
       <w:r>
@@ -28089,14 +27977,15 @@
       <w:pPr>
         <w:pStyle w:val="Heading1"/>
       </w:pPr>
-      <w:bookmarkStart w:id="76" w:name="_Ref451258834"/>
-      <w:bookmarkStart w:id="77" w:name="_Toc451328283"/>
-      <w:r>
+      <w:bookmarkStart w:id="81" w:name="_Ref451258834"/>
+      <w:bookmarkStart w:id="82" w:name="_Toc451328283"/>
+      <w:r>
+        <w:lastRenderedPageBreak/>
         <w:t>Conformance</w:t>
       </w:r>
       <w:bookmarkEnd w:id="37"/>
-      <w:bookmarkEnd w:id="76"/>
-      <w:bookmarkEnd w:id="77"/>
+      <w:bookmarkEnd w:id="81"/>
+      <w:bookmarkEnd w:id="82"/>
     </w:p>
     <w:p>
       <w:r>
@@ -28116,7 +28005,7 @@
       <w:r>
         <w:br/>
       </w:r>
-      <w:hyperlink r:id="rId49" w:history="1">
+      <w:hyperlink r:id="rId51" w:history="1">
         <w:r>
           <w:rPr>
             <w:rStyle w:val="Hyperlink"/>
@@ -28132,10 +28021,11 @@
       <w:pPr>
         <w:pStyle w:val="AppendixHeading1"/>
       </w:pPr>
-      <w:bookmarkStart w:id="78" w:name="_Toc85472897"/>
-      <w:bookmarkStart w:id="79" w:name="_Toc287332012"/>
-      <w:bookmarkStart w:id="80" w:name="_Toc451328284"/>
-      <w:r>
+      <w:bookmarkStart w:id="83" w:name="_Toc85472897"/>
+      <w:bookmarkStart w:id="84" w:name="_Toc287332012"/>
+      <w:bookmarkStart w:id="85" w:name="_Toc451328284"/>
+      <w:r>
+        <w:lastRenderedPageBreak/>
         <w:t>Acknowl</w:t>
       </w:r>
       <w:r>
@@ -28147,9 +28037,9 @@
       <w:r>
         <w:t>ments</w:t>
       </w:r>
-      <w:bookmarkEnd w:id="78"/>
-      <w:bookmarkEnd w:id="79"/>
-      <w:bookmarkEnd w:id="80"/>
+      <w:bookmarkEnd w:id="83"/>
+      <w:bookmarkEnd w:id="84"/>
+      <w:bookmarkEnd w:id="85"/>
     </w:p>
     <w:p>
       <w:r>
@@ -28540,6 +28430,7 @@
                 <w:b/>
                 <w:color w:val="000000"/>
               </w:rPr>
+              <w:lastRenderedPageBreak/>
               <w:t>Fujitsu Limited</w:t>
             </w:r>
           </w:p>
@@ -29114,6 +29005,7 @@
               <w:rPr>
                 <w:color w:val="000000"/>
               </w:rPr>
+              <w:lastRenderedPageBreak/>
               <w:t xml:space="preserve">    John Wunder</w:t>
             </w:r>
           </w:p>
@@ -29685,6 +29577,7 @@
               <w:rPr>
                 <w:color w:val="000000"/>
               </w:rPr>
+              <w:lastRenderedPageBreak/>
               <w:t xml:space="preserve">    David Waters</w:t>
             </w:r>
           </w:p>
@@ -30008,6 +29901,7 @@
                 <w:b/>
                 <w:color w:val="000000"/>
               </w:rPr>
+              <w:lastRenderedPageBreak/>
               <w:t>Airbus Group SAS</w:t>
             </w:r>
           </w:p>
@@ -30418,6 +30312,7 @@
               <w:rPr>
                 <w:color w:val="000000"/>
               </w:rPr>
+              <w:lastRenderedPageBreak/>
               <w:t xml:space="preserve">    Andrei Sîrghi</w:t>
             </w:r>
           </w:p>
@@ -30984,6 +30879,7 @@
                 <w:b/>
                 <w:color w:val="000000"/>
               </w:rPr>
+              <w:lastRenderedPageBreak/>
               <w:t>National Security Agency</w:t>
             </w:r>
           </w:p>
@@ -31543,6 +31439,7 @@
                 <w:b/>
                 <w:color w:val="000000"/>
               </w:rPr>
+              <w:lastRenderedPageBreak/>
               <w:t>United Kingdom Cabinet Office</w:t>
             </w:r>
           </w:p>
@@ -31834,15 +31731,16 @@
       <w:pPr>
         <w:pStyle w:val="AppendixHeading1"/>
       </w:pPr>
-      <w:bookmarkStart w:id="81" w:name="_Toc85472898"/>
-      <w:bookmarkStart w:id="82" w:name="_Toc287332014"/>
-      <w:bookmarkStart w:id="83" w:name="_Toc451328285"/>
-      <w:r>
+      <w:bookmarkStart w:id="86" w:name="_Toc85472898"/>
+      <w:bookmarkStart w:id="87" w:name="_Toc287332014"/>
+      <w:bookmarkStart w:id="88" w:name="_Toc451328285"/>
+      <w:r>
+        <w:lastRenderedPageBreak/>
         <w:t>Revision History</w:t>
       </w:r>
-      <w:bookmarkEnd w:id="81"/>
-      <w:bookmarkEnd w:id="82"/>
-      <w:bookmarkEnd w:id="83"/>
+      <w:bookmarkEnd w:id="86"/>
+      <w:bookmarkEnd w:id="87"/>
+      <w:bookmarkEnd w:id="88"/>
     </w:p>
     <w:tbl>
       <w:tblPr>
@@ -31858,10 +31756,10 @@
         <w:tblLook w:val="01E0" w:firstRow="1" w:lastRow="1" w:firstColumn="1" w:lastColumn="1" w:noHBand="0" w:noVBand="0"/>
       </w:tblPr>
       <w:tblGrid>
-        <w:gridCol w:w="1548"/>
-        <w:gridCol w:w="1440"/>
-        <w:gridCol w:w="2160"/>
-        <w:gridCol w:w="4428"/>
+        <w:gridCol w:w="1528"/>
+        <w:gridCol w:w="1410"/>
+        <w:gridCol w:w="2115"/>
+        <w:gridCol w:w="4297"/>
       </w:tblGrid>
       <w:tr>
         <w:tc>
@@ -31994,8 +31892,86 @@
 </w:document>
 </file>
 
+<file path=word/comments.xml><?xml version="1.0" encoding="utf-8"?>
+<w:comments xmlns:wpc="http://schemas.microsoft.com/office/word/2010/wordprocessingCanvas" xmlns:cx="http://schemas.microsoft.com/office/drawing/2014/chartex" xmlns:cx1="http://schemas.microsoft.com/office/drawing/2015/9/8/chartex" xmlns:cx2="http://schemas.microsoft.com/office/drawing/2015/10/21/chartex" xmlns:mc="http://schemas.openxmlformats.org/markup-compatibility/2006" xmlns:o="urn:schemas-microsoft-com:office:office" xmlns:r="http://schemas.openxmlformats.org/officeDocument/2006/relationships" xmlns:m="http://schemas.openxmlformats.org/officeDocument/2006/math" xmlns:v="urn:schemas-microsoft-com:vml" xmlns:wp14="http://schemas.microsoft.com/office/word/2010/wordprocessingDrawing" xmlns:wp="http://schemas.openxmlformats.org/drawingml/2006/wordprocessingDrawing" xmlns:w10="urn:schemas-microsoft-com:office:word" xmlns:w="http://schemas.openxmlformats.org/wordprocessingml/2006/main" xmlns:w14="http://schemas.microsoft.com/office/word/2010/wordml" xmlns:w15="http://schemas.microsoft.com/office/word/2012/wordml" xmlns:w16se="http://schemas.microsoft.com/office/word/2015/wordml/symex" xmlns:wpg="http://schemas.microsoft.com/office/word/2010/wordprocessingGroup" xmlns:wpi="http://schemas.microsoft.com/office/word/2010/wordprocessingInk" xmlns:wne="http://schemas.microsoft.com/office/word/2006/wordml" xmlns:wps="http://schemas.microsoft.com/office/word/2010/wordprocessingShape" mc:Ignorable="w14 w15 w16se wp14">
+  <w:comment w:id="39" w:author="Tweed, Alex" w:date="2016-07-01T08:45:00Z" w:initials="TA">
+    <w:p>
+      <w:pPr>
+        <w:pStyle w:val="CommentText"/>
+      </w:pPr>
+      <w:r>
+        <w:rPr>
+          <w:rStyle w:val="CommentReference"/>
+        </w:rPr>
+        <w:annotationRef/>
+      </w:r>
+      <w:r>
+        <w:t>I’m not sure what the “2” represents at the end of the namespace but not all end in 2 in the spreadsheet.</w:t>
+      </w:r>
+    </w:p>
+  </w:comment>
+  <w:comment w:id="67" w:author="Tweed, Alex" w:date="2016-07-01T09:54:00Z" w:initials="TA">
+    <w:p>
+      <w:pPr>
+        <w:pStyle w:val="CommentText"/>
+      </w:pPr>
+      <w:r>
+        <w:rPr>
+          <w:rStyle w:val="CommentReference"/>
+        </w:rPr>
+        <w:annotationRef/>
+      </w:r>
+      <w:r>
+        <w:t>Some still have the “—1” suffix in the spreadsheet.</w:t>
+      </w:r>
+    </w:p>
+  </w:comment>
+  <w:comment w:id="77" w:author="Piazza, Rich" w:date="2016-07-07T12:47:00Z" w:initials="PR">
+    <w:p>
+      <w:pPr>
+        <w:pStyle w:val="CommentText"/>
+      </w:pPr>
+      <w:r>
+        <w:rPr>
+          <w:rStyle w:val="CommentReference"/>
+        </w:rPr>
+        <w:annotationRef/>
+      </w:r>
+      <w:r>
+        <w:t>This entry must be reviewed – it is wrong on several fronts</w:t>
+      </w:r>
+    </w:p>
+  </w:comment>
+  <w:comment w:id="79" w:author="Tweed, Alex" w:date="2016-07-01T10:14:00Z" w:initials="TA">
+    <w:p>
+      <w:pPr>
+        <w:pStyle w:val="CommentText"/>
+      </w:pPr>
+      <w:r>
+        <w:rPr>
+          <w:rStyle w:val="CommentReference"/>
+        </w:rPr>
+        <w:annotationRef/>
+      </w:r>
+      <w:r>
+        <w:t>Same as mentioned earlier, some have “—1”</w:t>
+      </w:r>
+    </w:p>
+  </w:comment>
+</w:comments>
+</file>
+
+<file path=word/commentsExtended.xml><?xml version="1.0" encoding="utf-8"?>
+<w15:commentsEx xmlns:wpc="http://schemas.microsoft.com/office/word/2010/wordprocessingCanvas" xmlns:cx="http://schemas.microsoft.com/office/drawing/2014/chartex" xmlns:cx1="http://schemas.microsoft.com/office/drawing/2015/9/8/chartex" xmlns:cx2="http://schemas.microsoft.com/office/drawing/2015/10/21/chartex" xmlns:mc="http://schemas.openxmlformats.org/markup-compatibility/2006" xmlns:o="urn:schemas-microsoft-com:office:office" xmlns:r="http://schemas.openxmlformats.org/officeDocument/2006/relationships" xmlns:m="http://schemas.openxmlformats.org/officeDocument/2006/math" xmlns:v="urn:schemas-microsoft-com:vml" xmlns:wp14="http://schemas.microsoft.com/office/word/2010/wordprocessingDrawing" xmlns:wp="http://schemas.openxmlformats.org/drawingml/2006/wordprocessingDrawing" xmlns:w10="urn:schemas-microsoft-com:office:word" xmlns:w="http://schemas.openxmlformats.org/wordprocessingml/2006/main" xmlns:w14="http://schemas.microsoft.com/office/word/2010/wordml" xmlns:w15="http://schemas.microsoft.com/office/word/2012/wordml" xmlns:w16se="http://schemas.microsoft.com/office/word/2015/wordml/symex" xmlns:wpg="http://schemas.microsoft.com/office/word/2010/wordprocessingGroup" xmlns:wpi="http://schemas.microsoft.com/office/word/2010/wordprocessingInk" xmlns:wne="http://schemas.microsoft.com/office/word/2006/wordml" xmlns:wps="http://schemas.microsoft.com/office/word/2010/wordprocessingShape" mc:Ignorable="w14 w15 w16se wp14">
+  <w15:commentEx w15:paraId="6A353DB0" w15:done="0"/>
+  <w15:commentEx w15:paraId="60706AEC" w15:done="0"/>
+  <w15:commentEx w15:paraId="60406507" w15:done="0"/>
+  <w15:commentEx w15:paraId="7D8D349B" w15:done="0"/>
+</w15:commentsEx>
+</file>
+
 <file path=word/endnotes.xml><?xml version="1.0" encoding="utf-8"?>
-<w:endnotes xmlns:wpc="http://schemas.microsoft.com/office/word/2010/wordprocessingCanvas" xmlns:cx="http://schemas.microsoft.com/office/drawing/2014/chartex" xmlns:cx1="http://schemas.microsoft.com/office/drawing/2015/9/8/chartex" xmlns:mc="http://schemas.openxmlformats.org/markup-compatibility/2006" xmlns:o="urn:schemas-microsoft-com:office:office" xmlns:r="http://schemas.openxmlformats.org/officeDocument/2006/relationships" xmlns:m="http://schemas.openxmlformats.org/officeDocument/2006/math" xmlns:v="urn:schemas-microsoft-com:vml" xmlns:wp14="http://schemas.microsoft.com/office/word/2010/wordprocessingDrawing" xmlns:wp="http://schemas.openxmlformats.org/drawingml/2006/wordprocessingDrawing" xmlns:w10="urn:schemas-microsoft-com:office:word" xmlns:w="http://schemas.openxmlformats.org/wordprocessingml/2006/main" xmlns:w14="http://schemas.microsoft.com/office/word/2010/wordml" xmlns:w15="http://schemas.microsoft.com/office/word/2012/wordml" xmlns:w16se="http://schemas.microsoft.com/office/word/2015/wordml/symex" xmlns:wpg="http://schemas.microsoft.com/office/word/2010/wordprocessingGroup" xmlns:wpi="http://schemas.microsoft.com/office/word/2010/wordprocessingInk" xmlns:wne="http://schemas.microsoft.com/office/word/2006/wordml" xmlns:wps="http://schemas.microsoft.com/office/word/2010/wordprocessingShape" mc:Ignorable="w14 w15 w16se wp14">
+<w:endnotes xmlns:wpc="http://schemas.microsoft.com/office/word/2010/wordprocessingCanvas" xmlns:cx="http://schemas.microsoft.com/office/drawing/2014/chartex" xmlns:cx1="http://schemas.microsoft.com/office/drawing/2015/9/8/chartex" xmlns:cx2="http://schemas.microsoft.com/office/drawing/2015/10/21/chartex" xmlns:mc="http://schemas.openxmlformats.org/markup-compatibility/2006" xmlns:o="urn:schemas-microsoft-com:office:office" xmlns:r="http://schemas.openxmlformats.org/officeDocument/2006/relationships" xmlns:m="http://schemas.openxmlformats.org/officeDocument/2006/math" xmlns:v="urn:schemas-microsoft-com:vml" xmlns:wp14="http://schemas.microsoft.com/office/word/2010/wordprocessingDrawing" xmlns:wp="http://schemas.openxmlformats.org/drawingml/2006/wordprocessingDrawing" xmlns:w10="urn:schemas-microsoft-com:office:word" xmlns:w="http://schemas.openxmlformats.org/wordprocessingml/2006/main" xmlns:w14="http://schemas.microsoft.com/office/word/2010/wordml" xmlns:w15="http://schemas.microsoft.com/office/word/2012/wordml" xmlns:w16se="http://schemas.microsoft.com/office/word/2015/wordml/symex" xmlns:wpg="http://schemas.microsoft.com/office/word/2010/wordprocessingGroup" xmlns:wpi="http://schemas.microsoft.com/office/word/2010/wordprocessingInk" xmlns:wne="http://schemas.microsoft.com/office/word/2006/wordml" xmlns:wps="http://schemas.microsoft.com/office/word/2010/wordprocessingShape" mc:Ignorable="w14 w15 w16se wp14">
   <w:endnote w:type="separator" w:id="-1">
     <w:p>
       <w:r>
@@ -32058,7 +32034,7 @@
 </file>
 
 <file path=word/footer1.xml><?xml version="1.0" encoding="utf-8"?>
-<w:ftr xmlns:wpc="http://schemas.microsoft.com/office/word/2010/wordprocessingCanvas" xmlns:cx="http://schemas.microsoft.com/office/drawing/2014/chartex" xmlns:cx1="http://schemas.microsoft.com/office/drawing/2015/9/8/chartex" xmlns:mc="http://schemas.openxmlformats.org/markup-compatibility/2006" xmlns:o="urn:schemas-microsoft-com:office:office" xmlns:r="http://schemas.openxmlformats.org/officeDocument/2006/relationships" xmlns:m="http://schemas.openxmlformats.org/officeDocument/2006/math" xmlns:v="urn:schemas-microsoft-com:vml" xmlns:wp14="http://schemas.microsoft.com/office/word/2010/wordprocessingDrawing" xmlns:wp="http://schemas.openxmlformats.org/drawingml/2006/wordprocessingDrawing" xmlns:w10="urn:schemas-microsoft-com:office:word" xmlns:w="http://schemas.openxmlformats.org/wordprocessingml/2006/main" xmlns:w14="http://schemas.microsoft.com/office/word/2010/wordml" xmlns:w15="http://schemas.microsoft.com/office/word/2012/wordml" xmlns:w16se="http://schemas.microsoft.com/office/word/2015/wordml/symex" xmlns:wpg="http://schemas.microsoft.com/office/word/2010/wordprocessingGroup" xmlns:wpi="http://schemas.microsoft.com/office/word/2010/wordprocessingInk" xmlns:wne="http://schemas.microsoft.com/office/word/2006/wordml" xmlns:wps="http://schemas.microsoft.com/office/word/2010/wordprocessingShape" mc:Ignorable="w14 w15 w16se wp14">
+<w:ftr xmlns:wpc="http://schemas.microsoft.com/office/word/2010/wordprocessingCanvas" xmlns:cx="http://schemas.microsoft.com/office/drawing/2014/chartex" xmlns:cx1="http://schemas.microsoft.com/office/drawing/2015/9/8/chartex" xmlns:cx2="http://schemas.microsoft.com/office/drawing/2015/10/21/chartex" xmlns:mc="http://schemas.openxmlformats.org/markup-compatibility/2006" xmlns:o="urn:schemas-microsoft-com:office:office" xmlns:r="http://schemas.openxmlformats.org/officeDocument/2006/relationships" xmlns:m="http://schemas.openxmlformats.org/officeDocument/2006/math" xmlns:v="urn:schemas-microsoft-com:vml" xmlns:wp14="http://schemas.microsoft.com/office/word/2010/wordprocessingDrawing" xmlns:wp="http://schemas.openxmlformats.org/drawingml/2006/wordprocessingDrawing" xmlns:w10="urn:schemas-microsoft-com:office:word" xmlns:w="http://schemas.openxmlformats.org/wordprocessingml/2006/main" xmlns:w14="http://schemas.microsoft.com/office/word/2010/wordml" xmlns:w15="http://schemas.microsoft.com/office/word/2012/wordml" xmlns:w16se="http://schemas.microsoft.com/office/word/2015/wordml/symex" xmlns:wpg="http://schemas.microsoft.com/office/word/2010/wordprocessingGroup" xmlns:wpi="http://schemas.microsoft.com/office/word/2010/wordprocessingInk" xmlns:wne="http://schemas.microsoft.com/office/word/2006/wordml" xmlns:wps="http://schemas.microsoft.com/office/word/2010/wordprocessingShape" mc:Ignorable="w14 w15 w16se wp14">
   <w:p>
     <w:pPr>
       <w:pStyle w:val="Footer"/>
@@ -32068,7 +32044,7 @@
 </file>
 
 <file path=word/footer2.xml><?xml version="1.0" encoding="utf-8"?>
-<w:ftr xmlns:wpc="http://schemas.microsoft.com/office/word/2010/wordprocessingCanvas" xmlns:cx="http://schemas.microsoft.com/office/drawing/2014/chartex" xmlns:cx1="http://schemas.microsoft.com/office/drawing/2015/9/8/chartex" xmlns:mc="http://schemas.openxmlformats.org/markup-compatibility/2006" xmlns:o="urn:schemas-microsoft-com:office:office" xmlns:r="http://schemas.openxmlformats.org/officeDocument/2006/relationships" xmlns:m="http://schemas.openxmlformats.org/officeDocument/2006/math" xmlns:v="urn:schemas-microsoft-com:vml" xmlns:wp14="http://schemas.microsoft.com/office/word/2010/wordprocessingDrawing" xmlns:wp="http://schemas.openxmlformats.org/drawingml/2006/wordprocessingDrawing" xmlns:w10="urn:schemas-microsoft-com:office:word" xmlns:w="http://schemas.openxmlformats.org/wordprocessingml/2006/main" xmlns:w14="http://schemas.microsoft.com/office/word/2010/wordml" xmlns:w15="http://schemas.microsoft.com/office/word/2012/wordml" xmlns:w16se="http://schemas.microsoft.com/office/word/2015/wordml/symex" xmlns:wpg="http://schemas.microsoft.com/office/word/2010/wordprocessingGroup" xmlns:wpi="http://schemas.microsoft.com/office/word/2010/wordprocessingInk" xmlns:wne="http://schemas.microsoft.com/office/word/2006/wordml" xmlns:wps="http://schemas.microsoft.com/office/word/2010/wordprocessingShape" mc:Ignorable="w14 w15 w16se wp14">
+<w:ftr xmlns:wpc="http://schemas.microsoft.com/office/word/2010/wordprocessingCanvas" xmlns:cx="http://schemas.microsoft.com/office/drawing/2014/chartex" xmlns:cx1="http://schemas.microsoft.com/office/drawing/2015/9/8/chartex" xmlns:cx2="http://schemas.microsoft.com/office/drawing/2015/10/21/chartex" xmlns:mc="http://schemas.openxmlformats.org/markup-compatibility/2006" xmlns:o="urn:schemas-microsoft-com:office:office" xmlns:r="http://schemas.openxmlformats.org/officeDocument/2006/relationships" xmlns:m="http://schemas.openxmlformats.org/officeDocument/2006/math" xmlns:v="urn:schemas-microsoft-com:vml" xmlns:wp14="http://schemas.microsoft.com/office/word/2010/wordprocessingDrawing" xmlns:wp="http://schemas.openxmlformats.org/drawingml/2006/wordprocessingDrawing" xmlns:w10="urn:schemas-microsoft-com:office:word" xmlns:w="http://schemas.openxmlformats.org/wordprocessingml/2006/main" xmlns:w14="http://schemas.microsoft.com/office/word/2010/wordml" xmlns:w15="http://schemas.microsoft.com/office/word/2012/wordml" xmlns:w16se="http://schemas.microsoft.com/office/word/2015/wordml/symex" xmlns:wpg="http://schemas.microsoft.com/office/word/2010/wordprocessingGroup" xmlns:wpi="http://schemas.microsoft.com/office/word/2010/wordprocessingInk" xmlns:wne="http://schemas.microsoft.com/office/word/2006/wordml" xmlns:wps="http://schemas.microsoft.com/office/word/2010/wordprocessingShape" mc:Ignorable="w14 w15 w16se wp14">
   <w:p>
     <w:pPr>
       <w:pStyle w:val="Footer"/>
@@ -32245,7 +32221,7 @@
         <w:sz w:val="16"/>
         <w:szCs w:val="16"/>
       </w:rPr>
-      <w:t>6</w:t>
+      <w:t>22</w:t>
     </w:r>
     <w:r>
       <w:rPr>
@@ -32294,7 +32270,7 @@
         <w:sz w:val="16"/>
         <w:szCs w:val="16"/>
       </w:rPr>
-      <w:t>27</w:t>
+      <w:t>28</w:t>
     </w:r>
     <w:r>
       <w:rPr>
@@ -32309,7 +32285,7 @@
 </file>
 
 <file path=word/footer3.xml><?xml version="1.0" encoding="utf-8"?>
-<w:ftr xmlns:wpc="http://schemas.microsoft.com/office/word/2010/wordprocessingCanvas" xmlns:cx="http://schemas.microsoft.com/office/drawing/2014/chartex" xmlns:cx1="http://schemas.microsoft.com/office/drawing/2015/9/8/chartex" xmlns:mc="http://schemas.openxmlformats.org/markup-compatibility/2006" xmlns:o="urn:schemas-microsoft-com:office:office" xmlns:r="http://schemas.openxmlformats.org/officeDocument/2006/relationships" xmlns:m="http://schemas.openxmlformats.org/officeDocument/2006/math" xmlns:v="urn:schemas-microsoft-com:vml" xmlns:wp14="http://schemas.microsoft.com/office/word/2010/wordprocessingDrawing" xmlns:wp="http://schemas.openxmlformats.org/drawingml/2006/wordprocessingDrawing" xmlns:w10="urn:schemas-microsoft-com:office:word" xmlns:w="http://schemas.openxmlformats.org/wordprocessingml/2006/main" xmlns:w14="http://schemas.microsoft.com/office/word/2010/wordml" xmlns:w15="http://schemas.microsoft.com/office/word/2012/wordml" xmlns:w16se="http://schemas.microsoft.com/office/word/2015/wordml/symex" xmlns:wpg="http://schemas.microsoft.com/office/word/2010/wordprocessingGroup" xmlns:wpi="http://schemas.microsoft.com/office/word/2010/wordprocessingInk" xmlns:wne="http://schemas.microsoft.com/office/word/2006/wordml" xmlns:wps="http://schemas.microsoft.com/office/word/2010/wordprocessingShape" mc:Ignorable="w14 w15 w16se wp14">
+<w:ftr xmlns:wpc="http://schemas.microsoft.com/office/word/2010/wordprocessingCanvas" xmlns:cx="http://schemas.microsoft.com/office/drawing/2014/chartex" xmlns:cx1="http://schemas.microsoft.com/office/drawing/2015/9/8/chartex" xmlns:cx2="http://schemas.microsoft.com/office/drawing/2015/10/21/chartex" xmlns:mc="http://schemas.openxmlformats.org/markup-compatibility/2006" xmlns:o="urn:schemas-microsoft-com:office:office" xmlns:r="http://schemas.openxmlformats.org/officeDocument/2006/relationships" xmlns:m="http://schemas.openxmlformats.org/officeDocument/2006/math" xmlns:v="urn:schemas-microsoft-com:vml" xmlns:wp14="http://schemas.microsoft.com/office/word/2010/wordprocessingDrawing" xmlns:wp="http://schemas.openxmlformats.org/drawingml/2006/wordprocessingDrawing" xmlns:w10="urn:schemas-microsoft-com:office:word" xmlns:w="http://schemas.openxmlformats.org/wordprocessingml/2006/main" xmlns:w14="http://schemas.microsoft.com/office/word/2010/wordml" xmlns:w15="http://schemas.microsoft.com/office/word/2012/wordml" xmlns:w16se="http://schemas.microsoft.com/office/word/2015/wordml/symex" xmlns:wpg="http://schemas.microsoft.com/office/word/2010/wordprocessingGroup" xmlns:wpi="http://schemas.microsoft.com/office/word/2010/wordprocessingInk" xmlns:wne="http://schemas.microsoft.com/office/word/2006/wordml" xmlns:wps="http://schemas.microsoft.com/office/word/2010/wordprocessingShape" mc:Ignorable="w14 w15 w16se wp14">
   <w:p>
     <w:pPr>
       <w:pStyle w:val="Footer"/>
@@ -32319,7 +32295,7 @@
 </file>
 
 <file path=word/footnotes.xml><?xml version="1.0" encoding="utf-8"?>
-<w:footnotes xmlns:wpc="http://schemas.microsoft.com/office/word/2010/wordprocessingCanvas" xmlns:cx="http://schemas.microsoft.com/office/drawing/2014/chartex" xmlns:cx1="http://schemas.microsoft.com/office/drawing/2015/9/8/chartex" xmlns:mc="http://schemas.openxmlformats.org/markup-compatibility/2006" xmlns:o="urn:schemas-microsoft-com:office:office" xmlns:r="http://schemas.openxmlformats.org/officeDocument/2006/relationships" xmlns:m="http://schemas.openxmlformats.org/officeDocument/2006/math" xmlns:v="urn:schemas-microsoft-com:vml" xmlns:wp14="http://schemas.microsoft.com/office/word/2010/wordprocessingDrawing" xmlns:wp="http://schemas.openxmlformats.org/drawingml/2006/wordprocessingDrawing" xmlns:w10="urn:schemas-microsoft-com:office:word" xmlns:w="http://schemas.openxmlformats.org/wordprocessingml/2006/main" xmlns:w14="http://schemas.microsoft.com/office/word/2010/wordml" xmlns:w15="http://schemas.microsoft.com/office/word/2012/wordml" xmlns:w16se="http://schemas.microsoft.com/office/word/2015/wordml/symex" xmlns:wpg="http://schemas.microsoft.com/office/word/2010/wordprocessingGroup" xmlns:wpi="http://schemas.microsoft.com/office/word/2010/wordprocessingInk" xmlns:wne="http://schemas.microsoft.com/office/word/2006/wordml" xmlns:wps="http://schemas.microsoft.com/office/word/2010/wordprocessingShape" mc:Ignorable="w14 w15 w16se wp14">
+<w:footnotes xmlns:wpc="http://schemas.microsoft.com/office/word/2010/wordprocessingCanvas" xmlns:cx="http://schemas.microsoft.com/office/drawing/2014/chartex" xmlns:cx1="http://schemas.microsoft.com/office/drawing/2015/9/8/chartex" xmlns:cx2="http://schemas.microsoft.com/office/drawing/2015/10/21/chartex" xmlns:mc="http://schemas.openxmlformats.org/markup-compatibility/2006" xmlns:o="urn:schemas-microsoft-com:office:office" xmlns:r="http://schemas.openxmlformats.org/officeDocument/2006/relationships" xmlns:m="http://schemas.openxmlformats.org/officeDocument/2006/math" xmlns:v="urn:schemas-microsoft-com:vml" xmlns:wp14="http://schemas.microsoft.com/office/word/2010/wordprocessingDrawing" xmlns:wp="http://schemas.openxmlformats.org/drawingml/2006/wordprocessingDrawing" xmlns:w10="urn:schemas-microsoft-com:office:word" xmlns:w="http://schemas.openxmlformats.org/wordprocessingml/2006/main" xmlns:w14="http://schemas.microsoft.com/office/word/2010/wordml" xmlns:w15="http://schemas.microsoft.com/office/word/2012/wordml" xmlns:w16se="http://schemas.microsoft.com/office/word/2015/wordml/symex" xmlns:wpg="http://schemas.microsoft.com/office/word/2010/wordprocessingGroup" xmlns:wpi="http://schemas.microsoft.com/office/word/2010/wordprocessingInk" xmlns:wne="http://schemas.microsoft.com/office/word/2006/wordml" xmlns:wps="http://schemas.microsoft.com/office/word/2010/wordprocessingShape" mc:Ignorable="w14 w15 w16se wp14">
   <w:footnote w:type="separator" w:id="-1">
     <w:p>
       <w:r>
@@ -32340,7 +32316,7 @@
 </file>
 
 <file path=word/header1.xml><?xml version="1.0" encoding="utf-8"?>
-<w:hdr xmlns:wpc="http://schemas.microsoft.com/office/word/2010/wordprocessingCanvas" xmlns:cx="http://schemas.microsoft.com/office/drawing/2014/chartex" xmlns:cx1="http://schemas.microsoft.com/office/drawing/2015/9/8/chartex" xmlns:mc="http://schemas.openxmlformats.org/markup-compatibility/2006" xmlns:o="urn:schemas-microsoft-com:office:office" xmlns:r="http://schemas.openxmlformats.org/officeDocument/2006/relationships" xmlns:m="http://schemas.openxmlformats.org/officeDocument/2006/math" xmlns:v="urn:schemas-microsoft-com:vml" xmlns:wp14="http://schemas.microsoft.com/office/word/2010/wordprocessingDrawing" xmlns:wp="http://schemas.openxmlformats.org/drawingml/2006/wordprocessingDrawing" xmlns:w10="urn:schemas-microsoft-com:office:word" xmlns:w="http://schemas.openxmlformats.org/wordprocessingml/2006/main" xmlns:w14="http://schemas.microsoft.com/office/word/2010/wordml" xmlns:w15="http://schemas.microsoft.com/office/word/2012/wordml" xmlns:w16se="http://schemas.microsoft.com/office/word/2015/wordml/symex" xmlns:wpg="http://schemas.microsoft.com/office/word/2010/wordprocessingGroup" xmlns:wpi="http://schemas.microsoft.com/office/word/2010/wordprocessingInk" xmlns:wne="http://schemas.microsoft.com/office/word/2006/wordml" xmlns:wps="http://schemas.microsoft.com/office/word/2010/wordprocessingShape" mc:Ignorable="w14 w15 w16se wp14">
+<w:hdr xmlns:wpc="http://schemas.microsoft.com/office/word/2010/wordprocessingCanvas" xmlns:cx="http://schemas.microsoft.com/office/drawing/2014/chartex" xmlns:cx1="http://schemas.microsoft.com/office/drawing/2015/9/8/chartex" xmlns:cx2="http://schemas.microsoft.com/office/drawing/2015/10/21/chartex" xmlns:mc="http://schemas.openxmlformats.org/markup-compatibility/2006" xmlns:o="urn:schemas-microsoft-com:office:office" xmlns:r="http://schemas.openxmlformats.org/officeDocument/2006/relationships" xmlns:m="http://schemas.openxmlformats.org/officeDocument/2006/math" xmlns:v="urn:schemas-microsoft-com:vml" xmlns:wp14="http://schemas.microsoft.com/office/word/2010/wordprocessingDrawing" xmlns:wp="http://schemas.openxmlformats.org/drawingml/2006/wordprocessingDrawing" xmlns:w10="urn:schemas-microsoft-com:office:word" xmlns:w="http://schemas.openxmlformats.org/wordprocessingml/2006/main" xmlns:w14="http://schemas.microsoft.com/office/word/2010/wordml" xmlns:w15="http://schemas.microsoft.com/office/word/2012/wordml" xmlns:w16se="http://schemas.microsoft.com/office/word/2015/wordml/symex" xmlns:wpg="http://schemas.microsoft.com/office/word/2010/wordprocessingGroup" xmlns:wpi="http://schemas.microsoft.com/office/word/2010/wordprocessingInk" xmlns:wne="http://schemas.microsoft.com/office/word/2006/wordml" xmlns:wps="http://schemas.microsoft.com/office/word/2010/wordprocessingShape" mc:Ignorable="w14 w15 w16se wp14">
   <w:p>
     <w:pPr>
       <w:pStyle w:val="Header"/>
@@ -32350,7 +32326,7 @@
 </file>
 
 <file path=word/header2.xml><?xml version="1.0" encoding="utf-8"?>
-<w:hdr xmlns:wpc="http://schemas.microsoft.com/office/word/2010/wordprocessingCanvas" xmlns:cx="http://schemas.microsoft.com/office/drawing/2014/chartex" xmlns:cx1="http://schemas.microsoft.com/office/drawing/2015/9/8/chartex" xmlns:mc="http://schemas.openxmlformats.org/markup-compatibility/2006" xmlns:o="urn:schemas-microsoft-com:office:office" xmlns:r="http://schemas.openxmlformats.org/officeDocument/2006/relationships" xmlns:m="http://schemas.openxmlformats.org/officeDocument/2006/math" xmlns:v="urn:schemas-microsoft-com:vml" xmlns:wp14="http://schemas.microsoft.com/office/word/2010/wordprocessingDrawing" xmlns:wp="http://schemas.openxmlformats.org/drawingml/2006/wordprocessingDrawing" xmlns:w10="urn:schemas-microsoft-com:office:word" xmlns:w="http://schemas.openxmlformats.org/wordprocessingml/2006/main" xmlns:w14="http://schemas.microsoft.com/office/word/2010/wordml" xmlns:w15="http://schemas.microsoft.com/office/word/2012/wordml" xmlns:w16se="http://schemas.microsoft.com/office/word/2015/wordml/symex" xmlns:wpg="http://schemas.microsoft.com/office/word/2010/wordprocessingGroup" xmlns:wpi="http://schemas.microsoft.com/office/word/2010/wordprocessingInk" xmlns:wne="http://schemas.microsoft.com/office/word/2006/wordml" xmlns:wps="http://schemas.microsoft.com/office/word/2010/wordprocessingShape" mc:Ignorable="w14 w15 w16se wp14">
+<w:hdr xmlns:wpc="http://schemas.microsoft.com/office/word/2010/wordprocessingCanvas" xmlns:cx="http://schemas.microsoft.com/office/drawing/2014/chartex" xmlns:cx1="http://schemas.microsoft.com/office/drawing/2015/9/8/chartex" xmlns:cx2="http://schemas.microsoft.com/office/drawing/2015/10/21/chartex" xmlns:mc="http://schemas.openxmlformats.org/markup-compatibility/2006" xmlns:o="urn:schemas-microsoft-com:office:office" xmlns:r="http://schemas.openxmlformats.org/officeDocument/2006/relationships" xmlns:m="http://schemas.openxmlformats.org/officeDocument/2006/math" xmlns:v="urn:schemas-microsoft-com:vml" xmlns:wp14="http://schemas.microsoft.com/office/word/2010/wordprocessingDrawing" xmlns:wp="http://schemas.openxmlformats.org/drawingml/2006/wordprocessingDrawing" xmlns:w10="urn:schemas-microsoft-com:office:word" xmlns:w="http://schemas.openxmlformats.org/wordprocessingml/2006/main" xmlns:w14="http://schemas.microsoft.com/office/word/2010/wordml" xmlns:w15="http://schemas.microsoft.com/office/word/2012/wordml" xmlns:w16se="http://schemas.microsoft.com/office/word/2015/wordml/symex" xmlns:wpg="http://schemas.microsoft.com/office/word/2010/wordprocessingGroup" xmlns:wpi="http://schemas.microsoft.com/office/word/2010/wordprocessingInk" xmlns:wne="http://schemas.microsoft.com/office/word/2006/wordml" xmlns:wps="http://schemas.microsoft.com/office/word/2010/wordprocessingShape" mc:Ignorable="w14 w15 w16se wp14">
   <w:p>
     <w:pPr>
       <w:pStyle w:val="Header"/>
@@ -32360,7 +32336,7 @@
 </file>
 
 <file path=word/header3.xml><?xml version="1.0" encoding="utf-8"?>
-<w:hdr xmlns:wpc="http://schemas.microsoft.com/office/word/2010/wordprocessingCanvas" xmlns:cx="http://schemas.microsoft.com/office/drawing/2014/chartex" xmlns:cx1="http://schemas.microsoft.com/office/drawing/2015/9/8/chartex" xmlns:mc="http://schemas.openxmlformats.org/markup-compatibility/2006" xmlns:o="urn:schemas-microsoft-com:office:office" xmlns:r="http://schemas.openxmlformats.org/officeDocument/2006/relationships" xmlns:m="http://schemas.openxmlformats.org/officeDocument/2006/math" xmlns:v="urn:schemas-microsoft-com:vml" xmlns:wp14="http://schemas.microsoft.com/office/word/2010/wordprocessingDrawing" xmlns:wp="http://schemas.openxmlformats.org/drawingml/2006/wordprocessingDrawing" xmlns:w10="urn:schemas-microsoft-com:office:word" xmlns:w="http://schemas.openxmlformats.org/wordprocessingml/2006/main" xmlns:w14="http://schemas.microsoft.com/office/word/2010/wordml" xmlns:w15="http://schemas.microsoft.com/office/word/2012/wordml" xmlns:w16se="http://schemas.microsoft.com/office/word/2015/wordml/symex" xmlns:wpg="http://schemas.microsoft.com/office/word/2010/wordprocessingGroup" xmlns:wpi="http://schemas.microsoft.com/office/word/2010/wordprocessingInk" xmlns:wne="http://schemas.microsoft.com/office/word/2006/wordml" xmlns:wps="http://schemas.microsoft.com/office/word/2010/wordprocessingShape" mc:Ignorable="w14 w15 w16se wp14">
+<w:hdr xmlns:wpc="http://schemas.microsoft.com/office/word/2010/wordprocessingCanvas" xmlns:cx="http://schemas.microsoft.com/office/drawing/2014/chartex" xmlns:cx1="http://schemas.microsoft.com/office/drawing/2015/9/8/chartex" xmlns:cx2="http://schemas.microsoft.com/office/drawing/2015/10/21/chartex" xmlns:mc="http://schemas.openxmlformats.org/markup-compatibility/2006" xmlns:o="urn:schemas-microsoft-com:office:office" xmlns:r="http://schemas.openxmlformats.org/officeDocument/2006/relationships" xmlns:m="http://schemas.openxmlformats.org/officeDocument/2006/math" xmlns:v="urn:schemas-microsoft-com:vml" xmlns:wp14="http://schemas.microsoft.com/office/word/2010/wordprocessingDrawing" xmlns:wp="http://schemas.openxmlformats.org/drawingml/2006/wordprocessingDrawing" xmlns:w10="urn:schemas-microsoft-com:office:word" xmlns:w="http://schemas.openxmlformats.org/wordprocessingml/2006/main" xmlns:w14="http://schemas.microsoft.com/office/word/2010/wordml" xmlns:w15="http://schemas.microsoft.com/office/word/2012/wordml" xmlns:w16se="http://schemas.microsoft.com/office/word/2015/wordml/symex" xmlns:wpg="http://schemas.microsoft.com/office/word/2010/wordprocessingGroup" xmlns:wpi="http://schemas.microsoft.com/office/word/2010/wordprocessingInk" xmlns:wne="http://schemas.microsoft.com/office/word/2006/wordml" xmlns:wps="http://schemas.microsoft.com/office/word/2010/wordprocessingShape" mc:Ignorable="w14 w15 w16se wp14">
   <w:p>
     <w:pPr>
       <w:pStyle w:val="Header"/>
@@ -32370,7 +32346,7 @@
 </file>
 
 <file path=word/numbering.xml><?xml version="1.0" encoding="utf-8"?>
-<w:numbering xmlns:wpc="http://schemas.microsoft.com/office/word/2010/wordprocessingCanvas" xmlns:cx="http://schemas.microsoft.com/office/drawing/2014/chartex" xmlns:cx1="http://schemas.microsoft.com/office/drawing/2015/9/8/chartex" xmlns:mc="http://schemas.openxmlformats.org/markup-compatibility/2006" xmlns:o="urn:schemas-microsoft-com:office:office" xmlns:r="http://schemas.openxmlformats.org/officeDocument/2006/relationships" xmlns:m="http://schemas.openxmlformats.org/officeDocument/2006/math" xmlns:v="urn:schemas-microsoft-com:vml" xmlns:wp14="http://schemas.microsoft.com/office/word/2010/wordprocessingDrawing" xmlns:wp="http://schemas.openxmlformats.org/drawingml/2006/wordprocessingDrawing" xmlns:w10="urn:schemas-microsoft-com:office:word" xmlns:w="http://schemas.openxmlformats.org/wordprocessingml/2006/main" xmlns:w14="http://schemas.microsoft.com/office/word/2010/wordml" xmlns:w15="http://schemas.microsoft.com/office/word/2012/wordml" xmlns:w16se="http://schemas.microsoft.com/office/word/2015/wordml/symex" xmlns:wpg="http://schemas.microsoft.com/office/word/2010/wordprocessingGroup" xmlns:wpi="http://schemas.microsoft.com/office/word/2010/wordprocessingInk" xmlns:wne="http://schemas.microsoft.com/office/word/2006/wordml" xmlns:wps="http://schemas.microsoft.com/office/word/2010/wordprocessingShape" mc:Ignorable="w14 w15 w16se wp14">
+<w:numbering xmlns:wpc="http://schemas.microsoft.com/office/word/2010/wordprocessingCanvas" xmlns:cx="http://schemas.microsoft.com/office/drawing/2014/chartex" xmlns:cx1="http://schemas.microsoft.com/office/drawing/2015/9/8/chartex" xmlns:cx2="http://schemas.microsoft.com/office/drawing/2015/10/21/chartex" xmlns:mc="http://schemas.openxmlformats.org/markup-compatibility/2006" xmlns:o="urn:schemas-microsoft-com:office:office" xmlns:r="http://schemas.openxmlformats.org/officeDocument/2006/relationships" xmlns:m="http://schemas.openxmlformats.org/officeDocument/2006/math" xmlns:v="urn:schemas-microsoft-com:vml" xmlns:wp14="http://schemas.microsoft.com/office/word/2010/wordprocessingDrawing" xmlns:wp="http://schemas.openxmlformats.org/drawingml/2006/wordprocessingDrawing" xmlns:w10="urn:schemas-microsoft-com:office:word" xmlns:w="http://schemas.openxmlformats.org/wordprocessingml/2006/main" xmlns:w14="http://schemas.microsoft.com/office/word/2010/wordml" xmlns:w15="http://schemas.microsoft.com/office/word/2012/wordml" xmlns:w16se="http://schemas.microsoft.com/office/word/2015/wordml/symex" xmlns:wpg="http://schemas.microsoft.com/office/word/2010/wordprocessingGroup" xmlns:wpi="http://schemas.microsoft.com/office/word/2010/wordprocessingInk" xmlns:wne="http://schemas.microsoft.com/office/word/2006/wordml" xmlns:wps="http://schemas.microsoft.com/office/word/2010/wordprocessingShape" mc:Ignorable="w14 w15 w16se wp14">
   <w:abstractNum w:abstractNumId="0" w15:restartNumberingAfterBreak="0">
     <w:nsid w:val="FFFFFF83"/>
     <w:multiLevelType w:val="singleLevel"/>
@@ -34851,6 +34827,17 @@
 </w:numbering>
 </file>
 
+<file path=word/people.xml><?xml version="1.0" encoding="utf-8"?>
+<w15:people xmlns:wpc="http://schemas.microsoft.com/office/word/2010/wordprocessingCanvas" xmlns:cx="http://schemas.microsoft.com/office/drawing/2014/chartex" xmlns:cx1="http://schemas.microsoft.com/office/drawing/2015/9/8/chartex" xmlns:cx2="http://schemas.microsoft.com/office/drawing/2015/10/21/chartex" xmlns:mc="http://schemas.openxmlformats.org/markup-compatibility/2006" xmlns:o="urn:schemas-microsoft-com:office:office" xmlns:r="http://schemas.openxmlformats.org/officeDocument/2006/relationships" xmlns:m="http://schemas.openxmlformats.org/officeDocument/2006/math" xmlns:v="urn:schemas-microsoft-com:vml" xmlns:wp14="http://schemas.microsoft.com/office/word/2010/wordprocessingDrawing" xmlns:wp="http://schemas.openxmlformats.org/drawingml/2006/wordprocessingDrawing" xmlns:w10="urn:schemas-microsoft-com:office:word" xmlns:w="http://schemas.openxmlformats.org/wordprocessingml/2006/main" xmlns:w14="http://schemas.microsoft.com/office/word/2010/wordml" xmlns:w15="http://schemas.microsoft.com/office/word/2012/wordml" xmlns:w16se="http://schemas.microsoft.com/office/word/2015/wordml/symex" xmlns:wpg="http://schemas.microsoft.com/office/word/2010/wordprocessingGroup" xmlns:wpi="http://schemas.microsoft.com/office/word/2010/wordprocessingInk" xmlns:wne="http://schemas.microsoft.com/office/word/2006/wordml" xmlns:wps="http://schemas.microsoft.com/office/word/2010/wordprocessingShape" mc:Ignorable="w14 w15 w16se wp14">
+  <w15:person w15:author="Tweed, Alex">
+    <w15:presenceInfo w15:providerId="AD" w15:userId="S-1-5-21-1940666338-227100268-1349548132-255868"/>
+  </w15:person>
+  <w15:person w15:author="Piazza, Rich">
+    <w15:presenceInfo w15:providerId="AD" w15:userId="S-1-5-21-1940666338-227100268-1349548132-150466"/>
+  </w15:person>
+</w15:people>
+</file>
+
 <file path=word/styles.xml><?xml version="1.0" encoding="utf-8"?>
 <w:styles xmlns:mc="http://schemas.openxmlformats.org/markup-compatibility/2006" xmlns:r="http://schemas.openxmlformats.org/officeDocument/2006/relationships" xmlns:w="http://schemas.openxmlformats.org/wordprocessingml/2006/main" xmlns:w14="http://schemas.microsoft.com/office/word/2010/wordml" xmlns:w15="http://schemas.microsoft.com/office/word/2012/wordml" xmlns:w16se="http://schemas.microsoft.com/office/word/2015/wordml/symex" mc:Ignorable="w14 w15 w16se">
   <w:docDefaults>
@@ -34862,7 +34849,7 @@
     </w:rPrDefault>
     <w:pPrDefault/>
   </w:docDefaults>
-  <w:latentStyles w:defLockedState="0" w:defUIPriority="0" w:defSemiHidden="0" w:defUnhideWhenUsed="0" w:defQFormat="0" w:count="371">
+  <w:latentStyles w:defLockedState="0" w:defUIPriority="0" w:defSemiHidden="0" w:defUnhideWhenUsed="0" w:defQFormat="0" w:count="372">
     <w:lsdException w:name="Normal" w:qFormat="1"/>
     <w:lsdException w:name="heading 1" w:qFormat="1"/>
     <w:lsdException w:name="heading 2" w:qFormat="1"/>
@@ -35214,6 +35201,7 @@
     <w:lsdException w:name="List Table 5 Dark Accent 6" w:uiPriority="50"/>
     <w:lsdException w:name="List Table 6 Colorful Accent 6" w:uiPriority="51"/>
     <w:lsdException w:name="List Table 7 Colorful Accent 6" w:uiPriority="52"/>
+    <w:lsdException w:name="Mention" w:semiHidden="1" w:uiPriority="99" w:unhideWhenUsed="1"/>
   </w:latentStyles>
   <w:style w:type="paragraph" w:default="1" w:styleId="Normal">
     <w:name w:val="Normal"/>
@@ -36195,6 +36183,63 @@
     <w:basedOn w:val="DefaultParagraphFont"/>
     <w:rsid w:val="00816A5E"/>
   </w:style>
+  <w:style w:type="character" w:styleId="CommentReference">
+    <w:name w:val="annotation reference"/>
+    <w:basedOn w:val="DefaultParagraphFont"/>
+    <w:semiHidden/>
+    <w:unhideWhenUsed/>
+    <w:rsid w:val="0082285F"/>
+    <w:rPr>
+      <w:sz w:val="16"/>
+      <w:szCs w:val="16"/>
+    </w:rPr>
+  </w:style>
+  <w:style w:type="paragraph" w:styleId="CommentText">
+    <w:name w:val="annotation text"/>
+    <w:basedOn w:val="Normal"/>
+    <w:link w:val="CommentTextChar"/>
+    <w:semiHidden/>
+    <w:unhideWhenUsed/>
+    <w:rsid w:val="0082285F"/>
+    <w:rPr>
+      <w:szCs w:val="20"/>
+    </w:rPr>
+  </w:style>
+  <w:style w:type="character" w:customStyle="1" w:styleId="CommentTextChar">
+    <w:name w:val="Comment Text Char"/>
+    <w:basedOn w:val="DefaultParagraphFont"/>
+    <w:link w:val="CommentText"/>
+    <w:semiHidden/>
+    <w:rsid w:val="0082285F"/>
+    <w:rPr>
+      <w:rFonts w:ascii="Arial" w:hAnsi="Arial"/>
+    </w:rPr>
+  </w:style>
+  <w:style w:type="paragraph" w:styleId="CommentSubject">
+    <w:name w:val="annotation subject"/>
+    <w:basedOn w:val="CommentText"/>
+    <w:next w:val="CommentText"/>
+    <w:link w:val="CommentSubjectChar"/>
+    <w:semiHidden/>
+    <w:unhideWhenUsed/>
+    <w:rsid w:val="0082285F"/>
+    <w:rPr>
+      <w:b/>
+      <w:bCs/>
+    </w:rPr>
+  </w:style>
+  <w:style w:type="character" w:customStyle="1" w:styleId="CommentSubjectChar">
+    <w:name w:val="Comment Subject Char"/>
+    <w:basedOn w:val="CommentTextChar"/>
+    <w:link w:val="CommentSubject"/>
+    <w:semiHidden/>
+    <w:rsid w:val="0082285F"/>
+    <w:rPr>
+      <w:rFonts w:ascii="Arial" w:hAnsi="Arial"/>
+      <w:b/>
+      <w:bCs/>
+    </w:rPr>
+  </w:style>
 </w:styles>
 </file>
 
@@ -36488,7 +36533,7 @@
 </file>
 
 <file path=customXml/itemProps1.xml><?xml version="1.0" encoding="utf-8"?>
-<ds:datastoreItem xmlns:ds="http://schemas.openxmlformats.org/officeDocument/2006/customXml" ds:itemID="{71AE7486-342F-46D7-A2CD-C6C056C10242}">
+<ds:datastoreItem xmlns:ds="http://schemas.openxmlformats.org/officeDocument/2006/customXml" ds:itemID="{97115C87-0877-4C81-8014-24CC038F43E6}">
   <ds:schemaRefs>
     <ds:schemaRef ds:uri="http://schemas.openxmlformats.org/officeDocument/2006/bibliography"/>
   </ds:schemaRefs>

</xml_diff>